<commit_message>
Added pseudocode for DP Algo
</commit_message>
<xml_diff>
--- a/Report.docx
+++ b/Report.docx
@@ -67,11 +67,17 @@
         <w:jc w:val="both"/>
         <w:rPr>
           <w:b/>
-        </w:rPr>
-      </w:pPr>
-      <w:r>
-        <w:rPr>
-          <w:b/>
+          <w:sz w:val="26"/>
+          <w:szCs w:val="26"/>
+          <w:u w:val="single"/>
+        </w:rPr>
+      </w:pPr>
+      <w:r>
+        <w:rPr>
+          <w:b/>
+          <w:sz w:val="26"/>
+          <w:szCs w:val="26"/>
+          <w:u w:val="single"/>
         </w:rPr>
         <w:t>1. Filling in the table using the Dynamic Programming approach.</w:t>
       </w:r>
@@ -89,73 +95,1231 @@
         <w:jc w:val="both"/>
       </w:pPr>
       <w:r>
-        <w:t>For our dynamic programming algorithm to solve the coin change problem, we compute the solutions to the smaller sub-problems first in a bottom up manner in a table.  Based on the results in the table, then, the solution to the ‘top’ (original) problem is then computed.  This is a valid way to fill the tab</w:t>
+        <w:t xml:space="preserve">For our dynamic programming algorithm to solve the coin change problem, we compute the solutions to the smaller sub-problems first in a bottom up manner in a table.  Based on the results in the table, then, the solution to the ‘top’ (original) problem is then computed.  This is a valid way to fill the table because at each step, we are computing the optimal solution to </w:t>
+      </w:r>
+      <w:proofErr w:type="spellStart"/>
+      <w:r>
+        <w:t>subproblems</w:t>
+      </w:r>
+      <w:proofErr w:type="spellEnd"/>
+      <w:r>
+        <w:t xml:space="preserve"> that in turn can be used to find the optimal solution of the original problem. </w:t>
+      </w:r>
+      <w:r>
+        <w:t xml:space="preserve">This technique can be used when the problem exhibits </w:t>
+      </w:r>
+      <w:proofErr w:type="gramStart"/>
+      <w:r>
+        <w:t>Optimal</w:t>
+      </w:r>
+      <w:proofErr w:type="gramEnd"/>
+      <w:r>
+        <w:t xml:space="preserve"> substructure, which in this, it does.</w:t>
+      </w:r>
+    </w:p>
+    <w:p>
+      <w:pPr>
+        <w:jc w:val="both"/>
+      </w:pPr>
+    </w:p>
+    <w:p>
+      <w:pPr>
+        <w:jc w:val="both"/>
+        <w:rPr>
+          <w:b/>
+          <w:sz w:val="26"/>
+          <w:szCs w:val="26"/>
+          <w:u w:val="single"/>
+        </w:rPr>
+      </w:pPr>
+      <w:r>
+        <w:rPr>
+          <w:b/>
+          <w:sz w:val="26"/>
+          <w:szCs w:val="26"/>
+          <w:u w:val="single"/>
+        </w:rPr>
+        <w:t xml:space="preserve">2. </w:t>
+      </w:r>
+      <w:proofErr w:type="spellStart"/>
+      <w:r>
+        <w:rPr>
+          <w:b/>
+          <w:sz w:val="26"/>
+          <w:szCs w:val="26"/>
+          <w:u w:val="single"/>
+        </w:rPr>
+        <w:t>Pseudocode</w:t>
+      </w:r>
+      <w:proofErr w:type="spellEnd"/>
+      <w:r>
+        <w:rPr>
+          <w:b/>
+          <w:sz w:val="26"/>
+          <w:szCs w:val="26"/>
+          <w:u w:val="single"/>
+        </w:rPr>
+        <w:t xml:space="preserve"> for each Algorithm</w:t>
+      </w:r>
+    </w:p>
+    <w:p>
+      <w:pPr>
+        <w:jc w:val="both"/>
+        <w:rPr>
+          <w:b/>
+        </w:rPr>
+      </w:pPr>
+    </w:p>
+    <w:p>
+      <w:pPr>
+        <w:jc w:val="both"/>
+        <w:rPr>
+          <w:b/>
+        </w:rPr>
+      </w:pPr>
+      <w:r>
+        <w:rPr>
+          <w:b/>
+        </w:rPr>
+        <w:t>2.1 Dynamic Programming Approach</w:t>
+      </w:r>
+    </w:p>
+    <w:p>
+      <w:pPr>
+        <w:jc w:val="both"/>
+        <w:rPr>
+          <w:b/>
+        </w:rPr>
+      </w:pPr>
+    </w:p>
+    <w:p>
+      <w:pPr>
+        <w:jc w:val="both"/>
+      </w:pPr>
+      <w:proofErr w:type="gramStart"/>
+      <w:r>
+        <w:rPr>
+          <w:i/>
+        </w:rPr>
+        <w:t>coinList</w:t>
+      </w:r>
+      <w:proofErr w:type="gramEnd"/>
+      <w:r>
+        <w:rPr>
+          <w:i/>
+        </w:rPr>
+        <w:t xml:space="preserve"> </w:t>
+      </w:r>
+      <w:r>
+        <w:rPr>
+          <w:rFonts w:ascii="Wingdings" w:hAnsi="Wingdings"/>
+          <w:color w:val="000000"/>
+        </w:rPr>
+        <w:t></w:t>
+      </w:r>
+      <w:r>
+        <w:t>coin denomination input array</w:t>
+      </w:r>
+    </w:p>
+    <w:p>
+      <w:pPr>
+        <w:jc w:val="both"/>
+      </w:pPr>
+      <w:proofErr w:type="gramStart"/>
+      <w:r>
+        <w:rPr>
+          <w:i/>
+        </w:rPr>
+        <w:t>minCoins</w:t>
+      </w:r>
+      <w:proofErr w:type="gramEnd"/>
+      <w:r>
+        <w:t xml:space="preserve"> </w:t>
+      </w:r>
+      <w:r>
+        <w:rPr>
+          <w:rFonts w:ascii="Wingdings" w:hAnsi="Wingdings"/>
+          <w:color w:val="000000"/>
+        </w:rPr>
+        <w:t></w:t>
+      </w:r>
+      <w:r>
+        <w:t xml:space="preserve"> table that will be built bottom-up</w:t>
+      </w:r>
+    </w:p>
+    <w:p>
+      <w:pPr>
+        <w:jc w:val="both"/>
+        <w:rPr>
+          <w:rFonts w:cs="Times New Roman"/>
+          <w:i/>
+        </w:rPr>
+      </w:pPr>
+      <w:proofErr w:type="gramStart"/>
+      <w:r>
+        <w:rPr>
+          <w:i/>
+        </w:rPr>
+        <w:t>coinsUsed</w:t>
+      </w:r>
+      <w:proofErr w:type="gramEnd"/>
+      <w:r>
+        <w:rPr>
+          <w:i/>
+        </w:rPr>
+        <w:t xml:space="preserve"> </w:t>
+      </w:r>
+      <w:r>
+        <w:rPr>
+          <w:rFonts w:ascii="Wingdings" w:hAnsi="Wingdings"/>
+          <w:color w:val="000000"/>
+        </w:rPr>
+        <w:t></w:t>
+      </w:r>
+      <w:r>
+        <w:rPr>
+          <w:rFonts w:cs="Times New Roman"/>
+          <w:color w:val="000000"/>
+        </w:rPr>
+        <w:t>table that will keep track of coins used</w:t>
+      </w:r>
+    </w:p>
+    <w:p>
+      <w:pPr>
+        <w:jc w:val="both"/>
+        <w:rPr>
+          <w:b/>
+        </w:rPr>
+      </w:pPr>
+      <w:proofErr w:type="gramStart"/>
+      <w:r>
+        <w:rPr>
+          <w:b/>
+        </w:rPr>
+        <w:t>for</w:t>
+      </w:r>
+      <w:proofErr w:type="gramEnd"/>
+      <w:r>
+        <w:rPr>
+          <w:b/>
+        </w:rPr>
+        <w:t xml:space="preserve"> </w:t>
+      </w:r>
+      <w:proofErr w:type="spellStart"/>
+      <w:r>
+        <w:rPr>
+          <w:i/>
+        </w:rPr>
+        <w:t>i</w:t>
+      </w:r>
+      <w:proofErr w:type="spellEnd"/>
+      <w:r>
+        <w:t xml:space="preserve"> = 0 to length of  </w:t>
+      </w:r>
+      <w:r>
+        <w:rPr>
+          <w:i/>
+        </w:rPr>
+        <w:t xml:space="preserve">total </w:t>
+      </w:r>
+      <w:r>
+        <w:t xml:space="preserve">+ 1 </w:t>
+      </w:r>
+      <w:r>
+        <w:rPr>
+          <w:b/>
+        </w:rPr>
+        <w:t>do:</w:t>
+      </w:r>
+    </w:p>
+    <w:p>
+      <w:pPr>
+        <w:jc w:val="both"/>
+      </w:pPr>
+      <w:r>
+        <w:rPr>
+          <w:b/>
+        </w:rPr>
+        <w:tab/>
+      </w:r>
+      <w:proofErr w:type="gramStart"/>
+      <w:r>
+        <w:t>set</w:t>
+      </w:r>
+      <w:proofErr w:type="gramEnd"/>
+      <w:r>
+        <w:t xml:space="preserve"> table for use case of coin denominations of 1:</w:t>
+      </w:r>
+    </w:p>
+    <w:p>
+      <w:pPr>
+        <w:jc w:val="both"/>
+        <w:rPr>
+          <w:i/>
+        </w:rPr>
+      </w:pPr>
+      <w:r>
+        <w:rPr>
+          <w:b/>
+        </w:rPr>
+        <w:tab/>
+      </w:r>
+      <w:proofErr w:type="spellStart"/>
+      <w:proofErr w:type="gramStart"/>
+      <w:r>
+        <w:rPr>
+          <w:i/>
+        </w:rPr>
+        <w:t>minCoins</w:t>
+      </w:r>
+      <w:proofErr w:type="spellEnd"/>
+      <w:proofErr w:type="gramEnd"/>
+      <w:r>
+        <w:rPr>
+          <w:i/>
+        </w:rPr>
+        <w:t>[0][</w:t>
+      </w:r>
+      <w:proofErr w:type="spellStart"/>
+      <w:r>
+        <w:rPr>
+          <w:i/>
+        </w:rPr>
+        <w:t>i</w:t>
+      </w:r>
+      <w:proofErr w:type="spellEnd"/>
+      <w:r>
+        <w:rPr>
+          <w:i/>
+        </w:rPr>
+        <w:t xml:space="preserve">] </w:t>
+      </w:r>
+      <w:r>
+        <w:rPr>
+          <w:rFonts w:ascii="Wingdings" w:hAnsi="Wingdings"/>
+          <w:color w:val="000000"/>
+        </w:rPr>
+        <w:t></w:t>
+      </w:r>
+      <w:r>
+        <w:t xml:space="preserve"> </w:t>
+      </w:r>
+      <w:proofErr w:type="spellStart"/>
+      <w:r>
+        <w:rPr>
+          <w:i/>
+        </w:rPr>
+        <w:t>i</w:t>
+      </w:r>
+      <w:proofErr w:type="spellEnd"/>
+    </w:p>
+    <w:p>
+      <w:pPr>
+        <w:jc w:val="both"/>
+        <w:rPr>
+          <w:rFonts w:cs="Times New Roman"/>
+          <w:i/>
+        </w:rPr>
+      </w:pPr>
+      <w:r>
+        <w:rPr>
+          <w:i/>
+        </w:rPr>
+        <w:tab/>
+      </w:r>
+      <w:proofErr w:type="spellStart"/>
+      <w:proofErr w:type="gramStart"/>
+      <w:r>
+        <w:rPr>
+          <w:i/>
+        </w:rPr>
+        <w:t>coinsUsed</w:t>
+      </w:r>
+      <w:proofErr w:type="spellEnd"/>
+      <w:proofErr w:type="gramEnd"/>
+      <w:r>
+        <w:rPr>
+          <w:i/>
+        </w:rPr>
+        <w:t>[0][</w:t>
+      </w:r>
+      <w:proofErr w:type="spellStart"/>
+      <w:r>
+        <w:rPr>
+          <w:i/>
+        </w:rPr>
+        <w:t>i</w:t>
+      </w:r>
+      <w:proofErr w:type="spellEnd"/>
+      <w:r>
+        <w:rPr>
+          <w:i/>
+        </w:rPr>
+        <w:t xml:space="preserve">] </w:t>
+      </w:r>
+      <w:r>
+        <w:rPr>
+          <w:rFonts w:ascii="Wingdings" w:hAnsi="Wingdings"/>
+          <w:color w:val="000000"/>
+        </w:rPr>
+        <w:t></w:t>
+      </w:r>
+      <w:r>
+        <w:rPr>
+          <w:rFonts w:cs="Times New Roman"/>
+          <w:color w:val="000000"/>
+        </w:rPr>
+        <w:t xml:space="preserve"> </w:t>
+      </w:r>
+      <w:proofErr w:type="spellStart"/>
+      <w:r>
+        <w:rPr>
+          <w:rFonts w:cs="Times New Roman"/>
+          <w:i/>
+          <w:color w:val="000000"/>
+        </w:rPr>
+        <w:t>i</w:t>
+      </w:r>
+      <w:proofErr w:type="spellEnd"/>
+    </w:p>
+    <w:p>
+      <w:pPr>
+        <w:jc w:val="both"/>
+        <w:rPr>
+          <w:b/>
+        </w:rPr>
+      </w:pPr>
+      <w:proofErr w:type="gramStart"/>
+      <w:r>
+        <w:rPr>
+          <w:b/>
+        </w:rPr>
+        <w:t>for</w:t>
+      </w:r>
+      <w:proofErr w:type="gramEnd"/>
+      <w:r>
+        <w:rPr>
+          <w:b/>
+        </w:rPr>
+        <w:t xml:space="preserve"> </w:t>
+      </w:r>
+      <w:proofErr w:type="spellStart"/>
+      <w:r>
+        <w:rPr>
+          <w:i/>
+        </w:rPr>
+        <w:t>i</w:t>
+      </w:r>
+      <w:proofErr w:type="spellEnd"/>
+      <w:r>
+        <w:rPr>
+          <w:i/>
+        </w:rPr>
+        <w:t xml:space="preserve"> = 1 </w:t>
+      </w:r>
+      <w:r>
+        <w:t xml:space="preserve">to length of </w:t>
+      </w:r>
+      <w:r>
+        <w:rPr>
+          <w:i/>
+        </w:rPr>
+        <w:t xml:space="preserve"> </w:t>
+      </w:r>
+      <w:proofErr w:type="spellStart"/>
+      <w:r>
+        <w:rPr>
+          <w:i/>
+        </w:rPr>
+        <w:t>coinList</w:t>
+      </w:r>
+      <w:proofErr w:type="spellEnd"/>
+      <w:r>
+        <w:rPr>
+          <w:i/>
+        </w:rPr>
+        <w:t xml:space="preserve"> </w:t>
+      </w:r>
+      <w:r>
+        <w:t xml:space="preserve">- 1 </w:t>
+      </w:r>
+      <w:r>
+        <w:rPr>
+          <w:b/>
+        </w:rPr>
+        <w:t>do:</w:t>
+      </w:r>
+    </w:p>
+    <w:p>
+      <w:pPr>
+        <w:jc w:val="both"/>
+        <w:rPr>
+          <w:b/>
+        </w:rPr>
+      </w:pPr>
+      <w:r>
+        <w:rPr>
+          <w:b/>
+        </w:rPr>
+        <w:tab/>
+      </w:r>
+      <w:proofErr w:type="gramStart"/>
+      <w:r>
+        <w:rPr>
+          <w:b/>
+        </w:rPr>
+        <w:t>for</w:t>
+      </w:r>
+      <w:proofErr w:type="gramEnd"/>
+      <w:r>
+        <w:t xml:space="preserve"> </w:t>
+      </w:r>
+      <w:r>
+        <w:rPr>
+          <w:i/>
+        </w:rPr>
+        <w:t>j = 1</w:t>
+      </w:r>
+      <w:r>
+        <w:t xml:space="preserve"> t</w:t>
       </w:r>
       <w:bookmarkStart w:id="0" w:name="_GoBack"/>
       <w:bookmarkEnd w:id="0"/>
       <w:r>
-        <w:t xml:space="preserve">le because at each step, we are computing the optimal solution to </w:t>
-      </w:r>
-      <w:proofErr w:type="spellStart"/>
-      <w:r>
-        <w:t>subproblems</w:t>
-      </w:r>
-      <w:proofErr w:type="spellEnd"/>
-      <w:r>
-        <w:t xml:space="preserve"> that in turn can be used to find the optimal solution of the original problem. </w:t>
-      </w:r>
-      <w:r>
-        <w:t xml:space="preserve">This technique can be used when the problem exhibits </w:t>
-      </w:r>
-      <w:proofErr w:type="gramStart"/>
-      <w:r>
-        <w:t>Optimal</w:t>
-      </w:r>
-      <w:proofErr w:type="gramEnd"/>
-      <w:r>
-        <w:t xml:space="preserve"> substructure, which in this, it does.</w:t>
-      </w:r>
-    </w:p>
-    <w:p>
-      <w:pPr>
-        <w:jc w:val="both"/>
-      </w:pPr>
-    </w:p>
-    <w:p>
-      <w:pPr>
-        <w:jc w:val="both"/>
-        <w:rPr>
-          <w:b/>
-        </w:rPr>
-      </w:pPr>
-      <w:r>
-        <w:rPr>
-          <w:b/>
-        </w:rPr>
-        <w:t xml:space="preserve">2. </w:t>
-      </w:r>
-      <w:proofErr w:type="spellStart"/>
-      <w:r>
-        <w:rPr>
-          <w:b/>
-        </w:rPr>
-        <w:t>Pseudocode</w:t>
-      </w:r>
-      <w:proofErr w:type="spellEnd"/>
-      <w:r>
-        <w:rPr>
-          <w:b/>
-        </w:rPr>
-        <w:t xml:space="preserve"> for each Algorithm</w:t>
-      </w:r>
-    </w:p>
-    <w:p>
-      <w:pPr>
-        <w:jc w:val="both"/>
-        <w:rPr>
-          <w:b/>
-        </w:rPr>
-      </w:pPr>
+        <w:t xml:space="preserve">o length of </w:t>
+      </w:r>
+      <w:r>
+        <w:rPr>
+          <w:i/>
+        </w:rPr>
+        <w:t xml:space="preserve">total + 1 </w:t>
+      </w:r>
+      <w:r>
+        <w:rPr>
+          <w:b/>
+        </w:rPr>
+        <w:t>do:</w:t>
+      </w:r>
+    </w:p>
+    <w:p>
+      <w:pPr>
+        <w:jc w:val="both"/>
+        <w:rPr>
+          <w:b/>
+        </w:rPr>
+      </w:pPr>
+      <w:r>
+        <w:rPr>
+          <w:b/>
+        </w:rPr>
+        <w:tab/>
+      </w:r>
+      <w:r>
+        <w:rPr>
+          <w:b/>
+        </w:rPr>
+        <w:tab/>
+      </w:r>
+      <w:proofErr w:type="gramStart"/>
+      <w:r>
+        <w:rPr>
+          <w:b/>
+        </w:rPr>
+        <w:t>if</w:t>
+      </w:r>
+      <w:proofErr w:type="gramEnd"/>
+      <w:r>
+        <w:rPr>
+          <w:b/>
+        </w:rPr>
+        <w:t xml:space="preserve"> </w:t>
+      </w:r>
+      <w:r>
+        <w:rPr>
+          <w:i/>
+        </w:rPr>
+        <w:t xml:space="preserve">j </w:t>
+      </w:r>
+      <w:r>
+        <w:t xml:space="preserve">&lt; </w:t>
+      </w:r>
+      <w:proofErr w:type="spellStart"/>
+      <w:r>
+        <w:rPr>
+          <w:i/>
+        </w:rPr>
+        <w:t>coinList</w:t>
+      </w:r>
+      <w:proofErr w:type="spellEnd"/>
+      <w:r>
+        <w:rPr>
+          <w:i/>
+        </w:rPr>
+        <w:t>[</w:t>
+      </w:r>
+      <w:proofErr w:type="spellStart"/>
+      <w:r>
+        <w:rPr>
+          <w:i/>
+        </w:rPr>
+        <w:t>i</w:t>
+      </w:r>
+      <w:proofErr w:type="spellEnd"/>
+      <w:r>
+        <w:rPr>
+          <w:i/>
+        </w:rPr>
+        <w:t xml:space="preserve">] </w:t>
+      </w:r>
+      <w:r>
+        <w:rPr>
+          <w:b/>
+        </w:rPr>
+        <w:t>then:</w:t>
+      </w:r>
+    </w:p>
+    <w:p>
+      <w:pPr>
+        <w:ind w:left="1440" w:firstLine="720"/>
+        <w:jc w:val="both"/>
+        <w:rPr>
+          <w:b/>
+        </w:rPr>
+      </w:pPr>
+      <w:proofErr w:type="gramStart"/>
+      <w:r>
+        <w:t>current</w:t>
+      </w:r>
+      <w:proofErr w:type="gramEnd"/>
+      <w:r>
+        <w:t xml:space="preserve"> coin to big, get previous best coin total count:</w:t>
+      </w:r>
+      <w:r>
+        <w:rPr>
+          <w:b/>
+        </w:rPr>
+        <w:tab/>
+      </w:r>
+    </w:p>
+    <w:p>
+      <w:pPr>
+        <w:jc w:val="both"/>
+        <w:rPr>
+          <w:i/>
+        </w:rPr>
+      </w:pPr>
+      <w:r>
+        <w:rPr>
+          <w:b/>
+        </w:rPr>
+        <w:tab/>
+      </w:r>
+      <w:r>
+        <w:rPr>
+          <w:b/>
+        </w:rPr>
+        <w:tab/>
+      </w:r>
+      <w:r>
+        <w:rPr>
+          <w:b/>
+        </w:rPr>
+        <w:tab/>
+      </w:r>
+      <w:proofErr w:type="spellStart"/>
+      <w:proofErr w:type="gramStart"/>
+      <w:r>
+        <w:rPr>
+          <w:i/>
+        </w:rPr>
+        <w:t>minCoins</w:t>
+      </w:r>
+      <w:proofErr w:type="spellEnd"/>
+      <w:proofErr w:type="gramEnd"/>
+      <w:r>
+        <w:rPr>
+          <w:i/>
+        </w:rPr>
+        <w:t>[</w:t>
+      </w:r>
+      <w:proofErr w:type="spellStart"/>
+      <w:r>
+        <w:rPr>
+          <w:i/>
+        </w:rPr>
+        <w:t>i</w:t>
+      </w:r>
+      <w:proofErr w:type="spellEnd"/>
+      <w:r>
+        <w:rPr>
+          <w:i/>
+        </w:rPr>
+        <w:t xml:space="preserve">][j] </w:t>
+      </w:r>
+      <w:r>
+        <w:rPr>
+          <w:rFonts w:ascii="Wingdings" w:hAnsi="Wingdings"/>
+          <w:color w:val="000000"/>
+        </w:rPr>
+        <w:t></w:t>
+      </w:r>
+      <w:proofErr w:type="spellStart"/>
+      <w:r>
+        <w:rPr>
+          <w:i/>
+        </w:rPr>
+        <w:t>minCoins</w:t>
+      </w:r>
+      <w:proofErr w:type="spellEnd"/>
+      <w:r>
+        <w:rPr>
+          <w:i/>
+        </w:rPr>
+        <w:t>[</w:t>
+      </w:r>
+      <w:proofErr w:type="spellStart"/>
+      <w:r>
+        <w:rPr>
+          <w:i/>
+        </w:rPr>
+        <w:t>i</w:t>
+      </w:r>
+      <w:proofErr w:type="spellEnd"/>
+      <w:r>
+        <w:rPr>
+          <w:i/>
+        </w:rPr>
+        <w:t xml:space="preserve"> – 1][j]</w:t>
+      </w:r>
+    </w:p>
+    <w:p>
+      <w:pPr>
+        <w:jc w:val="both"/>
+        <w:rPr>
+          <w:b/>
+        </w:rPr>
+      </w:pPr>
+      <w:r>
+        <w:rPr>
+          <w:i/>
+        </w:rPr>
+        <w:tab/>
+      </w:r>
+      <w:r>
+        <w:rPr>
+          <w:i/>
+        </w:rPr>
+        <w:tab/>
+      </w:r>
+      <w:proofErr w:type="gramStart"/>
+      <w:r>
+        <w:rPr>
+          <w:b/>
+        </w:rPr>
+        <w:t>else</w:t>
+      </w:r>
+      <w:proofErr w:type="gramEnd"/>
+      <w:r>
+        <w:rPr>
+          <w:b/>
+        </w:rPr>
+        <w:t xml:space="preserve"> if </w:t>
+      </w:r>
+      <w:r>
+        <w:rPr>
+          <w:i/>
+        </w:rPr>
+        <w:t xml:space="preserve">j &gt;= </w:t>
+      </w:r>
+      <w:proofErr w:type="spellStart"/>
+      <w:r>
+        <w:rPr>
+          <w:i/>
+        </w:rPr>
+        <w:t>coinList</w:t>
+      </w:r>
+      <w:proofErr w:type="spellEnd"/>
+      <w:r>
+        <w:rPr>
+          <w:i/>
+        </w:rPr>
+        <w:t>[</w:t>
+      </w:r>
+      <w:proofErr w:type="spellStart"/>
+      <w:r>
+        <w:rPr>
+          <w:i/>
+        </w:rPr>
+        <w:t>i</w:t>
+      </w:r>
+      <w:proofErr w:type="spellEnd"/>
+      <w:r>
+        <w:rPr>
+          <w:i/>
+        </w:rPr>
+        <w:t xml:space="preserve">] </w:t>
+      </w:r>
+      <w:r>
+        <w:rPr>
+          <w:b/>
+        </w:rPr>
+        <w:t>then:</w:t>
+      </w:r>
+    </w:p>
+    <w:p>
+      <w:pPr>
+        <w:jc w:val="both"/>
+      </w:pPr>
+      <w:r>
+        <w:rPr>
+          <w:b/>
+        </w:rPr>
+        <w:tab/>
+      </w:r>
+      <w:r>
+        <w:rPr>
+          <w:b/>
+        </w:rPr>
+        <w:tab/>
+      </w:r>
+      <w:r>
+        <w:rPr>
+          <w:b/>
+        </w:rPr>
+        <w:tab/>
+      </w:r>
+      <w:proofErr w:type="gramStart"/>
+      <w:r>
+        <w:t>see</w:t>
+      </w:r>
+      <w:proofErr w:type="gramEnd"/>
+      <w:r>
+        <w:t xml:space="preserve"> if current coin can get us </w:t>
+      </w:r>
+      <w:r>
+        <w:t xml:space="preserve">to </w:t>
+      </w:r>
+      <w:r>
+        <w:t xml:space="preserve">total </w:t>
+      </w:r>
+      <w:r>
+        <w:t>with lower count:</w:t>
+      </w:r>
+    </w:p>
+    <w:p>
+      <w:pPr>
+        <w:jc w:val="both"/>
+        <w:rPr>
+          <w:i/>
+        </w:rPr>
+      </w:pPr>
+      <w:r>
+        <w:tab/>
+      </w:r>
+      <w:r>
+        <w:tab/>
+      </w:r>
+      <w:r>
+        <w:tab/>
+      </w:r>
+      <w:proofErr w:type="spellStart"/>
+      <w:proofErr w:type="gramStart"/>
+      <w:r>
+        <w:rPr>
+          <w:i/>
+        </w:rPr>
+        <w:t>minCoins</w:t>
+      </w:r>
+      <w:proofErr w:type="spellEnd"/>
+      <w:proofErr w:type="gramEnd"/>
+      <w:r>
+        <w:rPr>
+          <w:i/>
+        </w:rPr>
+        <w:t>[</w:t>
+      </w:r>
+      <w:proofErr w:type="spellStart"/>
+      <w:r>
+        <w:rPr>
+          <w:i/>
+        </w:rPr>
+        <w:t>i</w:t>
+      </w:r>
+      <w:proofErr w:type="spellEnd"/>
+      <w:r>
+        <w:rPr>
+          <w:i/>
+        </w:rPr>
+        <w:t xml:space="preserve">][j] </w:t>
+      </w:r>
+      <w:r>
+        <w:rPr>
+          <w:rFonts w:ascii="Wingdings" w:hAnsi="Wingdings"/>
+          <w:color w:val="000000"/>
+        </w:rPr>
+        <w:t></w:t>
+      </w:r>
+      <w:r>
+        <w:rPr>
+          <w:i/>
+        </w:rPr>
+        <w:t xml:space="preserve"> </w:t>
+      </w:r>
+      <w:r>
+        <w:t xml:space="preserve">minimum between </w:t>
+      </w:r>
+      <w:proofErr w:type="spellStart"/>
+      <w:r>
+        <w:rPr>
+          <w:i/>
+        </w:rPr>
+        <w:t>minCoins</w:t>
+      </w:r>
+      <w:proofErr w:type="spellEnd"/>
+      <w:r>
+        <w:rPr>
+          <w:i/>
+        </w:rPr>
+        <w:t>[</w:t>
+      </w:r>
+      <w:proofErr w:type="spellStart"/>
+      <w:r>
+        <w:rPr>
+          <w:i/>
+        </w:rPr>
+        <w:t>i</w:t>
+      </w:r>
+      <w:proofErr w:type="spellEnd"/>
+      <w:r>
+        <w:rPr>
+          <w:i/>
+        </w:rPr>
+        <w:t xml:space="preserve"> – 1][j] </w:t>
+      </w:r>
+      <w:r>
+        <w:t xml:space="preserve">and </w:t>
+      </w:r>
+      <w:proofErr w:type="spellStart"/>
+      <w:r>
+        <w:rPr>
+          <w:i/>
+        </w:rPr>
+        <w:t>minCoins</w:t>
+      </w:r>
+      <w:proofErr w:type="spellEnd"/>
+      <w:r>
+        <w:rPr>
+          <w:i/>
+        </w:rPr>
+        <w:t>[</w:t>
+      </w:r>
+      <w:proofErr w:type="spellStart"/>
+      <w:r>
+        <w:rPr>
+          <w:i/>
+        </w:rPr>
+        <w:t>i</w:t>
+      </w:r>
+      <w:proofErr w:type="spellEnd"/>
+      <w:r>
+        <w:rPr>
+          <w:i/>
+        </w:rPr>
+        <w:t xml:space="preserve">][j – </w:t>
+      </w:r>
+      <w:proofErr w:type="spellStart"/>
+      <w:r>
+        <w:rPr>
+          <w:i/>
+        </w:rPr>
+        <w:t>coinList</w:t>
+      </w:r>
+      <w:proofErr w:type="spellEnd"/>
+      <w:r>
+        <w:rPr>
+          <w:i/>
+        </w:rPr>
+        <w:t>[</w:t>
+      </w:r>
+      <w:proofErr w:type="spellStart"/>
+      <w:r>
+        <w:rPr>
+          <w:i/>
+        </w:rPr>
+        <w:t>i</w:t>
+      </w:r>
+      <w:proofErr w:type="spellEnd"/>
+      <w:r>
+        <w:rPr>
+          <w:i/>
+        </w:rPr>
+        <w:t>]]+1</w:t>
+      </w:r>
+    </w:p>
+    <w:p>
+      <w:pPr>
+        <w:jc w:val="both"/>
+      </w:pPr>
+      <w:r>
+        <w:rPr>
+          <w:i/>
+        </w:rPr>
+        <w:tab/>
+      </w:r>
+      <w:r>
+        <w:rPr>
+          <w:i/>
+        </w:rPr>
+        <w:tab/>
+      </w:r>
+      <w:r>
+        <w:rPr>
+          <w:i/>
+        </w:rPr>
+        <w:tab/>
+      </w:r>
+      <w:proofErr w:type="gramStart"/>
+      <w:r>
+        <w:t>add</w:t>
+      </w:r>
+      <w:proofErr w:type="gramEnd"/>
+      <w:r>
+        <w:t xml:space="preserve"> the coin to coin tracker:</w:t>
+      </w:r>
+    </w:p>
+    <w:p>
+      <w:pPr>
+        <w:jc w:val="both"/>
+      </w:pPr>
+      <w:r>
+        <w:rPr>
+          <w:i/>
+        </w:rPr>
+        <w:tab/>
+      </w:r>
+      <w:r>
+        <w:rPr>
+          <w:i/>
+        </w:rPr>
+        <w:tab/>
+      </w:r>
+      <w:r>
+        <w:rPr>
+          <w:i/>
+        </w:rPr>
+        <w:tab/>
+      </w:r>
+      <w:proofErr w:type="spellStart"/>
+      <w:proofErr w:type="gramStart"/>
+      <w:r>
+        <w:rPr>
+          <w:i/>
+        </w:rPr>
+        <w:t>coinsUsed</w:t>
+      </w:r>
+      <w:proofErr w:type="spellEnd"/>
+      <w:proofErr w:type="gramEnd"/>
+      <w:r>
+        <w:rPr>
+          <w:i/>
+        </w:rPr>
+        <w:t>[</w:t>
+      </w:r>
+      <w:proofErr w:type="spellStart"/>
+      <w:r>
+        <w:rPr>
+          <w:i/>
+        </w:rPr>
+        <w:t>i</w:t>
+      </w:r>
+      <w:proofErr w:type="spellEnd"/>
+      <w:r>
+        <w:rPr>
+          <w:i/>
+        </w:rPr>
+        <w:t xml:space="preserve">][j] </w:t>
+      </w:r>
+      <w:r>
+        <w:t>+= 1</w:t>
+      </w:r>
+    </w:p>
+    <w:p>
+      <w:pPr>
+        <w:jc w:val="both"/>
+        <w:rPr>
+          <w:b/>
+        </w:rPr>
+      </w:pPr>
+      <w:r>
+        <w:tab/>
+      </w:r>
+      <w:r>
+        <w:tab/>
+      </w:r>
+      <w:proofErr w:type="spellStart"/>
+      <w:proofErr w:type="gramStart"/>
+      <w:r>
+        <w:rPr>
+          <w:b/>
+        </w:rPr>
+        <w:t>endif</w:t>
+      </w:r>
+      <w:proofErr w:type="spellEnd"/>
+      <w:proofErr w:type="gramEnd"/>
+    </w:p>
+    <w:p>
+      <w:pPr>
+        <w:jc w:val="both"/>
+        <w:rPr>
+          <w:b/>
+        </w:rPr>
+      </w:pPr>
+      <w:r>
+        <w:rPr>
+          <w:b/>
+        </w:rPr>
+        <w:tab/>
+      </w:r>
+      <w:proofErr w:type="spellStart"/>
+      <w:proofErr w:type="gramStart"/>
+      <w:r>
+        <w:rPr>
+          <w:b/>
+        </w:rPr>
+        <w:t>endfor</w:t>
+      </w:r>
+      <w:proofErr w:type="spellEnd"/>
+      <w:proofErr w:type="gramEnd"/>
+    </w:p>
+    <w:p>
+      <w:pPr>
+        <w:jc w:val="both"/>
+        <w:rPr>
+          <w:b/>
+        </w:rPr>
+      </w:pPr>
+      <w:proofErr w:type="spellStart"/>
+      <w:proofErr w:type="gramStart"/>
+      <w:r>
+        <w:rPr>
+          <w:b/>
+        </w:rPr>
+        <w:t>endfor</w:t>
+      </w:r>
+      <w:proofErr w:type="spellEnd"/>
+      <w:proofErr w:type="gramEnd"/>
+    </w:p>
+    <w:p>
+      <w:pPr>
+        <w:jc w:val="both"/>
+        <w:rPr>
+          <w:i/>
+        </w:rPr>
+      </w:pPr>
+      <w:proofErr w:type="gramStart"/>
+      <w:r>
+        <w:rPr>
+          <w:b/>
+        </w:rPr>
+        <w:t>return</w:t>
+      </w:r>
+      <w:proofErr w:type="gramEnd"/>
+      <w:r>
+        <w:rPr>
+          <w:b/>
+        </w:rPr>
+        <w:t xml:space="preserve"> </w:t>
+      </w:r>
+      <w:r>
+        <w:t xml:space="preserve">table position containing minimum # of coins </w:t>
+      </w:r>
+      <w:proofErr w:type="spellStart"/>
+      <w:r>
+        <w:rPr>
+          <w:i/>
+        </w:rPr>
+        <w:t>minCoins</w:t>
+      </w:r>
+      <w:proofErr w:type="spellEnd"/>
+      <w:r>
+        <w:rPr>
+          <w:i/>
+        </w:rPr>
+        <w:t>[</w:t>
+      </w:r>
+      <w:proofErr w:type="spellStart"/>
+      <w:r>
+        <w:rPr>
+          <w:i/>
+        </w:rPr>
+        <w:t>len</w:t>
+      </w:r>
+      <w:proofErr w:type="spellEnd"/>
+      <w:r>
+        <w:rPr>
+          <w:i/>
+        </w:rPr>
+        <w:t>(</w:t>
+      </w:r>
+      <w:proofErr w:type="spellStart"/>
+      <w:r>
+        <w:rPr>
+          <w:i/>
+        </w:rPr>
+        <w:t>coinList</w:t>
+      </w:r>
+      <w:proofErr w:type="spellEnd"/>
+      <w:r>
+        <w:rPr>
+          <w:i/>
+        </w:rPr>
+        <w:t>)-1][total]]</w:t>
+      </w:r>
+    </w:p>
+    <w:p>
+      <w:pPr>
+        <w:jc w:val="both"/>
+        <w:rPr>
+          <w:i/>
+        </w:rPr>
+      </w:pPr>
+    </w:p>
+    <w:p>
+      <w:pPr>
+        <w:jc w:val="both"/>
+        <w:rPr>
+          <w:b/>
+        </w:rPr>
+      </w:pPr>
+    </w:p>
+    <w:p>
+      <w:pPr>
+        <w:jc w:val="both"/>
+        <w:rPr>
+          <w:b/>
+        </w:rPr>
+      </w:pPr>
+    </w:p>
+    <w:p>
+      <w:pPr>
+        <w:jc w:val="both"/>
+        <w:rPr>
+          <w:b/>
+        </w:rPr>
+      </w:pPr>
+      <w:r>
+        <w:rPr>
+          <w:b/>
+        </w:rPr>
+        <w:lastRenderedPageBreak/>
+        <w:t xml:space="preserve">2.2 </w:t>
+      </w:r>
+      <w:r>
+        <w:rPr>
+          <w:b/>
+        </w:rPr>
+        <w:t>Greedy Algorithm Approach</w:t>
+      </w:r>
     </w:p>
     <w:p>
       <w:pPr>

</xml_diff>

<commit_message>
Finished pseudocode for report
</commit_message>
<xml_diff>
--- a/Report.docx
+++ b/Report.docx
@@ -37,7 +37,7 @@
       </w:r>
       <w:proofErr w:type="gramEnd"/>
       <w:r>
-        <w:t xml:space="preserve"> 2015</w:t>
+        <w:t xml:space="preserve"> 2016</w:t>
       </w:r>
     </w:p>
     <w:p>
@@ -225,7 +225,10 @@
         <w:t></w:t>
       </w:r>
       <w:r>
-        <w:t>coin denomination input array</w:t>
+        <w:t>C</w:t>
+      </w:r>
+      <w:r>
+        <w:t>oin denomination input array</w:t>
       </w:r>
     </w:p>
     <w:p>
@@ -258,7 +261,10 @@
         <w:t></w:t>
       </w:r>
       <w:r>
-        <w:t xml:space="preserve"> table that will be built bottom-up</w:t>
+        <w:t xml:space="preserve"> T</w:t>
+      </w:r>
+      <w:r>
+        <w:t>able that will be built bottom-up</w:t>
       </w:r>
     </w:p>
     <w:p>
@@ -302,7 +308,14 @@
           <w:rFonts w:cs="Times New Roman"/>
           <w:color w:val="000000"/>
         </w:rPr>
-        <w:t>table that will keep track of coins used</w:t>
+        <w:t>T</w:t>
+      </w:r>
+      <w:r>
+        <w:rPr>
+          <w:rFonts w:cs="Times New Roman"/>
+          <w:color w:val="000000"/>
+        </w:rPr>
+        <w:t>able that will keep track of coins used</w:t>
       </w:r>
     </w:p>
     <w:p>
@@ -1331,31 +1344,40 @@
           <w:rFonts w:cs="Times New Roman"/>
           <w:color w:val="000000"/>
         </w:rPr>
-        <w:t>coin denomination input array</w:t>
-      </w:r>
-    </w:p>
-    <w:p>
-      <w:pPr>
-        <w:jc w:val="both"/>
-        <w:rPr>
-          <w:rFonts w:cs="Times New Roman"/>
-          <w:i/>
-          <w:color w:val="000000"/>
-        </w:rPr>
-      </w:pPr>
-      <w:proofErr w:type="gramStart"/>
-      <w:r>
-        <w:rPr>
-          <w:rFonts w:cs="Times New Roman"/>
-          <w:i/>
-        </w:rPr>
-        <w:t>n</w:t>
-      </w:r>
-      <w:proofErr w:type="gramEnd"/>
-      <w:r>
-        <w:rPr>
-          <w:rFonts w:cs="Times New Roman"/>
-          <w:i/>
+        <w:t>C</w:t>
+      </w:r>
+      <w:r>
+        <w:rPr>
+          <w:rFonts w:cs="Times New Roman"/>
+          <w:color w:val="000000"/>
+        </w:rPr>
+        <w:t>oin denomination input array</w:t>
+      </w:r>
+    </w:p>
+    <w:p>
+      <w:pPr>
+        <w:jc w:val="both"/>
+        <w:rPr>
+          <w:rFonts w:cs="Times New Roman"/>
+          <w:i/>
+          <w:color w:val="000000"/>
+        </w:rPr>
+      </w:pPr>
+      <w:proofErr w:type="gramStart"/>
+      <w:r>
+        <w:rPr>
+          <w:rFonts w:cs="Times New Roman"/>
+          <w:i/>
+          <w:color w:val="000000"/>
+        </w:rPr>
+        <w:t>total</w:t>
+      </w:r>
+      <w:proofErr w:type="gramEnd"/>
+      <w:r>
+        <w:rPr>
+          <w:rFonts w:cs="Times New Roman"/>
+          <w:i/>
+          <w:color w:val="000000"/>
         </w:rPr>
         <w:t xml:space="preserve"> </w:t>
       </w:r>
@@ -1378,26 +1400,296 @@
           <w:rFonts w:cs="Times New Roman"/>
           <w:color w:val="000000"/>
         </w:rPr>
+        <w:t>T</w:t>
+      </w:r>
+      <w:r>
+        <w:rPr>
+          <w:rFonts w:cs="Times New Roman"/>
+          <w:color w:val="000000"/>
+        </w:rPr>
+        <w:t>otal value desired</w:t>
+      </w:r>
+    </w:p>
+    <w:p>
+      <w:pPr>
+        <w:jc w:val="both"/>
+        <w:rPr>
+          <w:rFonts w:cs="Times New Roman"/>
+          <w:color w:val="000000"/>
+        </w:rPr>
+      </w:pPr>
+      <w:proofErr w:type="gramStart"/>
+      <w:r>
+        <w:rPr>
+          <w:i/>
+        </w:rPr>
+        <w:t>coinCount</w:t>
+      </w:r>
+      <w:proofErr w:type="gramEnd"/>
+      <w:r>
+        <w:rPr>
+          <w:i/>
+        </w:rPr>
+        <w:t xml:space="preserve"> </w:t>
+      </w:r>
+      <w:r>
+        <w:rPr>
+          <w:rFonts w:ascii="Wingdings" w:hAnsi="Wingdings"/>
+          <w:color w:val="000000"/>
+        </w:rPr>
+        <w:t></w:t>
+      </w:r>
+      <w:r>
+        <w:rPr>
+          <w:rFonts w:ascii="Wingdings" w:hAnsi="Wingdings"/>
+          <w:color w:val="000000"/>
+        </w:rPr>
+        <w:t></w:t>
+      </w:r>
+      <w:r>
+        <w:rPr>
+          <w:rFonts w:cs="Times New Roman"/>
+          <w:color w:val="000000"/>
+        </w:rPr>
+        <w:t>Number of coins to reach total</w:t>
+      </w:r>
+    </w:p>
+    <w:p>
+      <w:pPr>
+        <w:jc w:val="both"/>
+        <w:rPr>
+          <w:rFonts w:cs="Times New Roman"/>
+          <w:i/>
+          <w:color w:val="000000"/>
+        </w:rPr>
+      </w:pPr>
+      <w:proofErr w:type="spellStart"/>
+      <w:proofErr w:type="gramStart"/>
+      <w:r>
+        <w:rPr>
+          <w:rFonts w:cs="Times New Roman"/>
+          <w:i/>
+          <w:color w:val="000000"/>
+        </w:rPr>
+        <w:t>dictionaryCount</w:t>
+      </w:r>
+      <w:proofErr w:type="spellEnd"/>
+      <w:proofErr w:type="gramEnd"/>
+      <w:r>
+        <w:rPr>
+          <w:rFonts w:cs="Times New Roman"/>
+          <w:i/>
+          <w:color w:val="000000"/>
+        </w:rPr>
+        <w:t xml:space="preserve"> </w:t>
+      </w:r>
+      <w:r>
+        <w:rPr>
+          <w:rFonts w:ascii="Wingdings" w:hAnsi="Wingdings"/>
+          <w:color w:val="000000"/>
+        </w:rPr>
+        <w:t></w:t>
+      </w:r>
+      <w:r>
+        <w:rPr>
+          <w:rFonts w:ascii="Wingdings" w:hAnsi="Wingdings"/>
+          <w:color w:val="000000"/>
+        </w:rPr>
+        <w:t></w:t>
+      </w:r>
+      <w:r>
+        <w:rPr>
+          <w:rFonts w:cs="Times New Roman"/>
+          <w:color w:val="000000"/>
+        </w:rPr>
+        <w:t>E</w:t>
+      </w:r>
+      <w:r>
+        <w:rPr>
+          <w:rFonts w:cs="Times New Roman"/>
+          <w:color w:val="000000"/>
+        </w:rPr>
+        <w:t>mpty dictionar</w:t>
+      </w:r>
+      <w:r>
+        <w:rPr>
+          <w:rFonts w:cs="Times New Roman"/>
+          <w:color w:val="000000"/>
+        </w:rPr>
+        <w:t>y to hold coin frequencies</w:t>
+      </w:r>
+    </w:p>
+    <w:p>
+      <w:pPr>
+        <w:jc w:val="both"/>
+        <w:rPr>
+          <w:b/>
+        </w:rPr>
+      </w:pPr>
+      <w:proofErr w:type="gramStart"/>
+      <w:r>
+        <w:rPr>
+          <w:b/>
+        </w:rPr>
+        <w:t>for</w:t>
+      </w:r>
+      <w:proofErr w:type="gramEnd"/>
+      <w:r>
+        <w:rPr>
+          <w:b/>
+        </w:rPr>
+        <w:t xml:space="preserve"> </w:t>
+      </w:r>
+      <w:proofErr w:type="spellStart"/>
+      <w:r>
+        <w:rPr>
+          <w:i/>
+        </w:rPr>
+        <w:t>i</w:t>
+      </w:r>
+      <w:proofErr w:type="spellEnd"/>
+      <w:r>
+        <w:rPr>
+          <w:i/>
+        </w:rPr>
+        <w:t xml:space="preserve"> = 0</w:t>
+      </w:r>
+      <w:r>
+        <w:rPr>
+          <w:i/>
+        </w:rPr>
+        <w:t xml:space="preserve"> </w:t>
+      </w:r>
+      <w:r>
+        <w:t xml:space="preserve">to </w:t>
+      </w:r>
+      <w:r>
         <w:t xml:space="preserve">length of </w:t>
       </w:r>
       <w:r>
         <w:rPr>
-          <w:rFonts w:cs="Times New Roman"/>
-          <w:i/>
-          <w:color w:val="000000"/>
+          <w:i/>
         </w:rPr>
         <w:t>coinList</w:t>
       </w:r>
-    </w:p>
-    <w:p>
-      <w:pPr>
-        <w:jc w:val="both"/>
-        <w:rPr>
-          <w:rFonts w:cs="Times New Roman"/>
-          <w:i/>
-          <w:color w:val="000000"/>
-        </w:rPr>
-      </w:pPr>
+      <w:r>
+        <w:rPr>
+          <w:i/>
+        </w:rPr>
+        <w:t xml:space="preserve"> </w:t>
+      </w:r>
+      <w:r>
+        <w:rPr>
+          <w:b/>
+        </w:rPr>
+        <w:t>do:</w:t>
+      </w:r>
+    </w:p>
+    <w:p>
+      <w:pPr>
+        <w:jc w:val="both"/>
+      </w:pPr>
+      <w:r>
+        <w:rPr>
+          <w:b/>
+        </w:rPr>
+        <w:tab/>
+      </w:r>
+      <w:r>
+        <w:t xml:space="preserve">Divide total sum by largest </w:t>
+      </w:r>
+      <w:r>
+        <w:t xml:space="preserve">denomination (assuming </w:t>
+      </w:r>
+      <w:r>
+        <w:rPr>
+          <w:i/>
+        </w:rPr>
+        <w:t>coinList</w:t>
+      </w:r>
+      <w:r>
+        <w:t xml:space="preserve"> sorted)</w:t>
+      </w:r>
+      <w:r>
+        <w:t>:</w:t>
+      </w:r>
+    </w:p>
+    <w:p>
+      <w:pPr>
+        <w:jc w:val="both"/>
+        <w:rPr>
+          <w:i/>
+        </w:rPr>
+      </w:pPr>
+      <w:r>
+        <w:rPr>
+          <w:b/>
+        </w:rPr>
+        <w:tab/>
+      </w:r>
+      <w:proofErr w:type="gramStart"/>
+      <w:r>
+        <w:rPr>
+          <w:i/>
+        </w:rPr>
+        <w:t>temp</w:t>
+      </w:r>
+      <w:proofErr w:type="gramEnd"/>
+      <w:r>
+        <w:rPr>
+          <w:i/>
+        </w:rPr>
+        <w:t xml:space="preserve"> = total/coinList[</w:t>
+      </w:r>
+      <w:proofErr w:type="spellStart"/>
+      <w:r>
+        <w:rPr>
+          <w:i/>
+        </w:rPr>
+        <w:t>i</w:t>
+      </w:r>
+      <w:proofErr w:type="spellEnd"/>
+      <w:r>
+        <w:rPr>
+          <w:i/>
+        </w:rPr>
+        <w:t>]</w:t>
+      </w:r>
+    </w:p>
+    <w:p>
+      <w:pPr>
+        <w:jc w:val="both"/>
+        <w:rPr>
+          <w:rFonts w:cs="Times New Roman"/>
+          <w:color w:val="000000"/>
+        </w:rPr>
+      </w:pPr>
+      <w:r>
+        <w:rPr>
+          <w:i/>
+        </w:rPr>
+        <w:tab/>
+      </w:r>
+      <w:r>
+        <w:t>Get remainder of total after division:</w:t>
+      </w:r>
+    </w:p>
+    <w:p>
+      <w:pPr>
+        <w:jc w:val="both"/>
+        <w:rPr>
+          <w:rFonts w:cs="Times New Roman"/>
+          <w:i/>
+          <w:color w:val="000000"/>
+        </w:rPr>
+      </w:pPr>
+      <w:r>
+        <w:rPr>
+          <w:rFonts w:cs="Times New Roman"/>
+          <w:color w:val="000000"/>
+        </w:rPr>
+        <w:tab/>
+      </w:r>
       <w:proofErr w:type="gramStart"/>
       <w:r>
         <w:rPr>
@@ -1414,6 +1706,83 @@
           <w:i/>
           <w:color w:val="000000"/>
         </w:rPr>
+        <w:t xml:space="preserve"> = total % coinList[</w:t>
+      </w:r>
+      <w:proofErr w:type="spellStart"/>
+      <w:r>
+        <w:rPr>
+          <w:rFonts w:cs="Times New Roman"/>
+          <w:i/>
+          <w:color w:val="000000"/>
+        </w:rPr>
+        <w:t>i</w:t>
+      </w:r>
+      <w:proofErr w:type="spellEnd"/>
+      <w:r>
+        <w:rPr>
+          <w:rFonts w:cs="Times New Roman"/>
+          <w:i/>
+          <w:color w:val="000000"/>
+        </w:rPr>
+        <w:t>]</w:t>
+      </w:r>
+    </w:p>
+    <w:p>
+      <w:pPr>
+        <w:jc w:val="both"/>
+        <w:rPr>
+          <w:rFonts w:cs="Times New Roman"/>
+          <w:color w:val="000000"/>
+        </w:rPr>
+      </w:pPr>
+      <w:r>
+        <w:rPr>
+          <w:rFonts w:cs="Times New Roman"/>
+          <w:i/>
+          <w:color w:val="000000"/>
+        </w:rPr>
+        <w:tab/>
+      </w:r>
+      <w:r>
+        <w:rPr>
+          <w:rFonts w:cs="Times New Roman"/>
+          <w:color w:val="000000"/>
+        </w:rPr>
+        <w:t>Update coin count:</w:t>
+      </w:r>
+    </w:p>
+    <w:p>
+      <w:pPr>
+        <w:jc w:val="both"/>
+        <w:rPr>
+          <w:rFonts w:cs="Times New Roman"/>
+          <w:i/>
+          <w:color w:val="000000"/>
+        </w:rPr>
+      </w:pPr>
+      <w:r>
+        <w:rPr>
+          <w:rFonts w:cs="Times New Roman"/>
+          <w:color w:val="000000"/>
+        </w:rPr>
+        <w:tab/>
+      </w:r>
+      <w:proofErr w:type="gramStart"/>
+      <w:r>
+        <w:rPr>
+          <w:rFonts w:cs="Times New Roman"/>
+          <w:i/>
+          <w:color w:val="000000"/>
+        </w:rPr>
+        <w:t>coinCount</w:t>
+      </w:r>
+      <w:proofErr w:type="gramEnd"/>
+      <w:r>
+        <w:rPr>
+          <w:rFonts w:cs="Times New Roman"/>
+          <w:i/>
+          <w:color w:val="000000"/>
+        </w:rPr>
         <w:t xml:space="preserve"> </w:t>
       </w:r>
       <w:r>
@@ -1433,35 +1802,240 @@
       <w:r>
         <w:rPr>
           <w:rFonts w:cs="Times New Roman"/>
-          <w:color w:val="000000"/>
-        </w:rPr>
-        <w:t>total value desired</w:t>
-      </w:r>
-    </w:p>
-    <w:p>
-      <w:pPr>
-        <w:jc w:val="both"/>
-        <w:rPr>
-          <w:rFonts w:cs="Times New Roman"/>
-          <w:color w:val="000000"/>
-        </w:rPr>
-      </w:pPr>
-      <w:proofErr w:type="gramStart"/>
-      <w:r>
-        <w:rPr>
-          <w:i/>
-        </w:rPr>
-        <w:t>coinCount</w:t>
-      </w:r>
-      <w:proofErr w:type="gramEnd"/>
-      <w:r>
-        <w:rPr>
-          <w:i/>
+          <w:i/>
+          <w:color w:val="000000"/>
+        </w:rPr>
+        <w:t>coinCount + temp</w:t>
+      </w:r>
+    </w:p>
+    <w:p>
+      <w:pPr>
+        <w:jc w:val="both"/>
+        <w:rPr>
+          <w:rFonts w:cs="Times New Roman"/>
+          <w:i/>
+          <w:color w:val="000000"/>
+        </w:rPr>
+      </w:pPr>
+      <w:r>
+        <w:rPr>
+          <w:rFonts w:cs="Times New Roman"/>
+          <w:i/>
+          <w:color w:val="000000"/>
+        </w:rPr>
+        <w:tab/>
+      </w:r>
+      <w:proofErr w:type="spellStart"/>
+      <w:proofErr w:type="gramStart"/>
+      <w:r>
+        <w:rPr>
+          <w:rFonts w:cs="Times New Roman"/>
+          <w:i/>
+          <w:color w:val="000000"/>
+        </w:rPr>
+        <w:t>dictionaryCount</w:t>
+      </w:r>
+      <w:proofErr w:type="spellEnd"/>
+      <w:proofErr w:type="gramEnd"/>
+      <w:r>
+        <w:rPr>
+          <w:rFonts w:cs="Times New Roman"/>
+          <w:i/>
+          <w:color w:val="000000"/>
+        </w:rPr>
+        <w:t>[coinList[</w:t>
+      </w:r>
+      <w:proofErr w:type="spellStart"/>
+      <w:r>
+        <w:rPr>
+          <w:rFonts w:cs="Times New Roman"/>
+          <w:i/>
+          <w:color w:val="000000"/>
+        </w:rPr>
+        <w:t>i</w:t>
+      </w:r>
+      <w:proofErr w:type="spellEnd"/>
+      <w:r>
+        <w:rPr>
+          <w:rFonts w:cs="Times New Roman"/>
+          <w:i/>
+          <w:color w:val="000000"/>
+        </w:rPr>
+        <w:t>]]</w:t>
+      </w:r>
+      <w:r>
+        <w:rPr>
+          <w:rFonts w:cs="Times New Roman"/>
+          <w:color w:val="000000"/>
+        </w:rPr>
+        <w:t xml:space="preserve"> = </w:t>
+      </w:r>
+      <w:r>
+        <w:rPr>
+          <w:rFonts w:cs="Times New Roman"/>
+          <w:i/>
+          <w:color w:val="000000"/>
+        </w:rPr>
+        <w:t>temp</w:t>
+      </w:r>
+    </w:p>
+    <w:p>
+      <w:pPr>
+        <w:jc w:val="both"/>
+        <w:rPr>
+          <w:rFonts w:cs="Times New Roman"/>
+          <w:b/>
+          <w:color w:val="000000"/>
+        </w:rPr>
+      </w:pPr>
+      <w:proofErr w:type="spellStart"/>
+      <w:proofErr w:type="gramStart"/>
+      <w:r>
+        <w:rPr>
+          <w:rFonts w:cs="Times New Roman"/>
+          <w:b/>
+          <w:color w:val="000000"/>
+        </w:rPr>
+        <w:t>endfor</w:t>
+      </w:r>
+      <w:proofErr w:type="spellEnd"/>
+      <w:proofErr w:type="gramEnd"/>
+    </w:p>
+    <w:p>
+      <w:pPr>
+        <w:jc w:val="both"/>
+        <w:rPr>
+          <w:rFonts w:cs="Times New Roman"/>
+          <w:i/>
+          <w:color w:val="000000"/>
+        </w:rPr>
+      </w:pPr>
+      <w:proofErr w:type="gramStart"/>
+      <w:r>
+        <w:rPr>
+          <w:rFonts w:cs="Times New Roman"/>
+          <w:b/>
+          <w:color w:val="000000"/>
+        </w:rPr>
+        <w:t>return</w:t>
+      </w:r>
+      <w:proofErr w:type="gramEnd"/>
+      <w:r>
+        <w:rPr>
+          <w:rFonts w:cs="Times New Roman"/>
+          <w:b/>
+          <w:color w:val="000000"/>
         </w:rPr>
         <w:t xml:space="preserve"> </w:t>
       </w:r>
       <w:r>
         <w:rPr>
+          <w:rFonts w:cs="Times New Roman"/>
+          <w:i/>
+          <w:color w:val="000000"/>
+        </w:rPr>
+        <w:t xml:space="preserve">coinCount, </w:t>
+      </w:r>
+      <w:proofErr w:type="spellStart"/>
+      <w:r>
+        <w:rPr>
+          <w:rFonts w:cs="Times New Roman"/>
+          <w:i/>
+          <w:color w:val="000000"/>
+        </w:rPr>
+        <w:t>dictionaryCount</w:t>
+      </w:r>
+      <w:proofErr w:type="spellEnd"/>
+    </w:p>
+    <w:p>
+      <w:pPr>
+        <w:jc w:val="both"/>
+        <w:rPr>
+          <w:rFonts w:cs="Times New Roman"/>
+          <w:color w:val="000000"/>
+        </w:rPr>
+      </w:pPr>
+    </w:p>
+    <w:p>
+      <w:pPr>
+        <w:jc w:val="both"/>
+        <w:rPr>
+          <w:rFonts w:cs="Times New Roman"/>
+          <w:b/>
+          <w:color w:val="000000"/>
+        </w:rPr>
+      </w:pPr>
+      <w:r>
+        <w:rPr>
+          <w:rFonts w:cs="Times New Roman"/>
+          <w:b/>
+          <w:color w:val="000000"/>
+        </w:rPr>
+        <w:t>2.3 Brute Force</w:t>
+      </w:r>
+      <w:r>
+        <w:rPr>
+          <w:rFonts w:cs="Times New Roman"/>
+          <w:b/>
+          <w:color w:val="000000"/>
+        </w:rPr>
+        <w:t xml:space="preserve"> / Recursive</w:t>
+      </w:r>
+      <w:r>
+        <w:rPr>
+          <w:rFonts w:cs="Times New Roman"/>
+          <w:b/>
+          <w:color w:val="000000"/>
+        </w:rPr>
+        <w:t xml:space="preserve"> Approach</w:t>
+      </w:r>
+    </w:p>
+    <w:p>
+      <w:pPr>
+        <w:jc w:val="both"/>
+        <w:rPr>
+          <w:rFonts w:cs="Times New Roman"/>
+          <w:i/>
+          <w:color w:val="000000"/>
+        </w:rPr>
+      </w:pPr>
+      <w:r>
+        <w:rPr>
+          <w:rFonts w:cs="Times New Roman"/>
+          <w:i/>
+          <w:color w:val="000000"/>
+        </w:rPr>
+        <w:tab/>
+      </w:r>
+    </w:p>
+    <w:p>
+      <w:pPr>
+        <w:jc w:val="both"/>
+        <w:rPr>
+          <w:rFonts w:cs="Times New Roman"/>
+          <w:color w:val="000000"/>
+        </w:rPr>
+      </w:pPr>
+      <w:proofErr w:type="gramStart"/>
+      <w:r>
+        <w:rPr>
+          <w:rFonts w:cs="Times New Roman"/>
+          <w:i/>
+          <w:color w:val="000000"/>
+        </w:rPr>
+        <w:t>coinList</w:t>
+      </w:r>
+      <w:proofErr w:type="gramEnd"/>
+      <w:r>
+        <w:rPr>
+          <w:rFonts w:cs="Times New Roman"/>
+          <w:i/>
+          <w:color w:val="000000"/>
+        </w:rPr>
+        <w:t xml:space="preserve"> </w:t>
+      </w:r>
+      <w:r>
+        <w:rPr>
           <w:rFonts w:ascii="Wingdings" w:hAnsi="Wingdings"/>
           <w:color w:val="000000"/>
         </w:rPr>
@@ -1479,29 +2053,33 @@
           <w:rFonts w:cs="Times New Roman"/>
           <w:color w:val="000000"/>
         </w:rPr>
-        <w:t>0</w:t>
-      </w:r>
-    </w:p>
-    <w:p>
-      <w:pPr>
-        <w:jc w:val="both"/>
-        <w:rPr>
-          <w:rFonts w:cs="Times New Roman"/>
-          <w:i/>
-          <w:color w:val="000000"/>
-        </w:rPr>
-      </w:pPr>
-      <w:proofErr w:type="spellStart"/>
-      <w:proofErr w:type="gramStart"/>
-      <w:r>
-        <w:rPr>
-          <w:rFonts w:cs="Times New Roman"/>
-          <w:i/>
-          <w:color w:val="000000"/>
-        </w:rPr>
-        <w:t>dictionaryCount</w:t>
-      </w:r>
-      <w:proofErr w:type="spellEnd"/>
+        <w:t>C</w:t>
+      </w:r>
+      <w:r>
+        <w:rPr>
+          <w:rFonts w:cs="Times New Roman"/>
+          <w:color w:val="000000"/>
+        </w:rPr>
+        <w:t>oin denomination input array</w:t>
+      </w:r>
+    </w:p>
+    <w:p>
+      <w:pPr>
+        <w:jc w:val="both"/>
+        <w:rPr>
+          <w:rFonts w:cs="Times New Roman"/>
+          <w:color w:val="000000"/>
+        </w:rPr>
+      </w:pPr>
+      <w:proofErr w:type="gramStart"/>
+      <w:r>
+        <w:rPr>
+          <w:rFonts w:cs="Times New Roman"/>
+          <w:i/>
+          <w:color w:val="000000"/>
+        </w:rPr>
+        <w:t>total</w:t>
+      </w:r>
       <w:proofErr w:type="gramEnd"/>
       <w:r>
         <w:rPr>
@@ -1530,188 +2108,942 @@
           <w:rFonts w:cs="Times New Roman"/>
           <w:color w:val="000000"/>
         </w:rPr>
-        <w:t>An empty dictionary to keep track of coin frequency</w:t>
-      </w:r>
-    </w:p>
-    <w:p>
-      <w:pPr>
-        <w:jc w:val="both"/>
-        <w:rPr>
-          <w:b/>
-        </w:rPr>
-      </w:pPr>
-      <w:proofErr w:type="gramStart"/>
-      <w:r>
-        <w:rPr>
-          <w:b/>
+        <w:t>T</w:t>
+      </w:r>
+      <w:r>
+        <w:rPr>
+          <w:rFonts w:cs="Times New Roman"/>
+          <w:color w:val="000000"/>
+        </w:rPr>
+        <w:t>otal value desired</w:t>
+      </w:r>
+    </w:p>
+    <w:p>
+      <w:pPr>
+        <w:jc w:val="both"/>
+        <w:rPr>
+          <w:rFonts w:cs="Times New Roman"/>
+          <w:color w:val="000000"/>
+        </w:rPr>
+      </w:pPr>
+      <w:proofErr w:type="spellStart"/>
+      <w:proofErr w:type="gramStart"/>
+      <w:r>
+        <w:rPr>
+          <w:rFonts w:cs="Times New Roman"/>
+          <w:i/>
+          <w:color w:val="000000"/>
+        </w:rPr>
+        <w:t>coinDict</w:t>
+      </w:r>
+      <w:proofErr w:type="spellEnd"/>
+      <w:proofErr w:type="gramEnd"/>
+      <w:r>
+        <w:rPr>
+          <w:rFonts w:cs="Times New Roman"/>
+          <w:i/>
+          <w:color w:val="000000"/>
+        </w:rPr>
+        <w:t xml:space="preserve"> </w:t>
+      </w:r>
+      <w:r>
+        <w:rPr>
+          <w:rFonts w:ascii="Wingdings" w:hAnsi="Wingdings"/>
+          <w:color w:val="000000"/>
+        </w:rPr>
+        <w:t></w:t>
+      </w:r>
+      <w:r>
+        <w:rPr>
+          <w:rFonts w:ascii="Wingdings" w:hAnsi="Wingdings"/>
+          <w:color w:val="000000"/>
+        </w:rPr>
+        <w:t></w:t>
+      </w:r>
+      <w:r>
+        <w:rPr>
+          <w:rFonts w:cs="Times New Roman"/>
+          <w:color w:val="000000"/>
+        </w:rPr>
+        <w:t>E</w:t>
+      </w:r>
+      <w:r>
+        <w:rPr>
+          <w:rFonts w:cs="Times New Roman"/>
+          <w:color w:val="000000"/>
+        </w:rPr>
+        <w:t>mpty dictionary that will hold coin frequencies</w:t>
+      </w:r>
+    </w:p>
+    <w:p>
+      <w:pPr>
+        <w:jc w:val="both"/>
+        <w:rPr>
+          <w:rFonts w:cs="Times New Roman"/>
+          <w:color w:val="000000"/>
+        </w:rPr>
+      </w:pPr>
+      <w:proofErr w:type="spellStart"/>
+      <w:proofErr w:type="gramStart"/>
+      <w:r>
+        <w:rPr>
+          <w:rFonts w:cs="Times New Roman"/>
+          <w:color w:val="000000"/>
+        </w:rPr>
+        <w:t>changeSlow</w:t>
+      </w:r>
+      <w:proofErr w:type="spellEnd"/>
+      <w:proofErr w:type="gramEnd"/>
+      <w:r>
+        <w:rPr>
+          <w:rFonts w:cs="Times New Roman"/>
+          <w:color w:val="000000"/>
+        </w:rPr>
+        <w:t>(</w:t>
+      </w:r>
+      <w:r>
+        <w:rPr>
+          <w:rFonts w:cs="Times New Roman"/>
+          <w:i/>
+          <w:color w:val="000000"/>
+        </w:rPr>
+        <w:t xml:space="preserve">coinList, total, </w:t>
+      </w:r>
+      <w:proofErr w:type="spellStart"/>
+      <w:r>
+        <w:rPr>
+          <w:rFonts w:cs="Times New Roman"/>
+          <w:i/>
+          <w:color w:val="000000"/>
+        </w:rPr>
+        <w:t>dict</w:t>
+      </w:r>
+      <w:proofErr w:type="spellEnd"/>
+      <w:r>
+        <w:rPr>
+          <w:rFonts w:cs="Times New Roman"/>
+          <w:color w:val="000000"/>
+        </w:rPr>
+        <w:t>)</w:t>
+      </w:r>
+    </w:p>
+    <w:p>
+      <w:pPr>
+        <w:ind w:firstLine="720"/>
+        <w:jc w:val="both"/>
+        <w:rPr>
+          <w:rFonts w:cs="Times New Roman"/>
+          <w:b/>
+          <w:color w:val="000000"/>
+        </w:rPr>
+      </w:pPr>
+      <w:proofErr w:type="gramStart"/>
+      <w:r>
+        <w:rPr>
+          <w:rFonts w:cs="Times New Roman"/>
+          <w:b/>
+          <w:color w:val="000000"/>
+        </w:rPr>
+        <w:t>if</w:t>
+      </w:r>
+      <w:proofErr w:type="gramEnd"/>
+      <w:r>
+        <w:rPr>
+          <w:rFonts w:cs="Times New Roman"/>
+          <w:b/>
+          <w:color w:val="000000"/>
+        </w:rPr>
+        <w:t xml:space="preserve"> </w:t>
+      </w:r>
+      <w:r>
+        <w:rPr>
+          <w:rFonts w:cs="Times New Roman"/>
+          <w:i/>
+          <w:color w:val="000000"/>
+        </w:rPr>
+        <w:t xml:space="preserve">total </w:t>
+      </w:r>
+      <w:r>
+        <w:rPr>
+          <w:rFonts w:cs="Times New Roman"/>
+          <w:color w:val="000000"/>
+        </w:rPr>
+        <w:t xml:space="preserve">= 0 </w:t>
+      </w:r>
+      <w:r>
+        <w:rPr>
+          <w:rFonts w:cs="Times New Roman"/>
+          <w:b/>
+          <w:color w:val="000000"/>
+        </w:rPr>
+        <w:t>then:</w:t>
+      </w:r>
+    </w:p>
+    <w:p>
+      <w:pPr>
+        <w:jc w:val="both"/>
+        <w:rPr>
+          <w:rFonts w:cs="Times New Roman"/>
+          <w:color w:val="000000"/>
+        </w:rPr>
+      </w:pPr>
+      <w:r>
+        <w:rPr>
+          <w:rFonts w:cs="Times New Roman"/>
+          <w:b/>
+          <w:color w:val="000000"/>
+        </w:rPr>
+        <w:tab/>
+      </w:r>
+      <w:r>
+        <w:rPr>
+          <w:rFonts w:cs="Times New Roman"/>
+          <w:b/>
+          <w:color w:val="000000"/>
+        </w:rPr>
+        <w:tab/>
+      </w:r>
+      <w:proofErr w:type="gramStart"/>
+      <w:r>
+        <w:rPr>
+          <w:rFonts w:cs="Times New Roman"/>
+          <w:color w:val="000000"/>
+        </w:rPr>
+        <w:t>return</w:t>
+      </w:r>
+      <w:proofErr w:type="gramEnd"/>
+      <w:r>
+        <w:rPr>
+          <w:rFonts w:cs="Times New Roman"/>
+          <w:color w:val="000000"/>
+        </w:rPr>
+        <w:t xml:space="preserve"> 0</w:t>
+      </w:r>
+    </w:p>
+    <w:p>
+      <w:pPr>
+        <w:ind w:firstLine="720"/>
+        <w:jc w:val="both"/>
+        <w:rPr>
+          <w:rFonts w:cs="Times New Roman"/>
+          <w:b/>
+          <w:color w:val="000000"/>
+        </w:rPr>
+      </w:pPr>
+      <w:proofErr w:type="spellStart"/>
+      <w:proofErr w:type="gramStart"/>
+      <w:r>
+        <w:rPr>
+          <w:rFonts w:cs="Times New Roman"/>
+          <w:b/>
+          <w:color w:val="000000"/>
+        </w:rPr>
+        <w:t>endif</w:t>
+      </w:r>
+      <w:proofErr w:type="spellEnd"/>
+      <w:proofErr w:type="gramEnd"/>
+    </w:p>
+    <w:p>
+      <w:pPr>
+        <w:ind w:firstLine="720"/>
+        <w:jc w:val="both"/>
+        <w:rPr>
+          <w:rFonts w:cs="Times New Roman"/>
+          <w:color w:val="000000"/>
+        </w:rPr>
+      </w:pPr>
+      <w:proofErr w:type="gramStart"/>
+      <w:r>
+        <w:rPr>
+          <w:rFonts w:cs="Times New Roman"/>
+          <w:i/>
+          <w:color w:val="000000"/>
+        </w:rPr>
+        <w:t>res</w:t>
+      </w:r>
+      <w:proofErr w:type="gramEnd"/>
+      <w:r>
+        <w:rPr>
+          <w:rFonts w:cs="Times New Roman"/>
+          <w:color w:val="000000"/>
+        </w:rPr>
+        <w:t xml:space="preserve"> </w:t>
+      </w:r>
+      <w:r>
+        <w:rPr>
+          <w:rFonts w:ascii="Wingdings" w:hAnsi="Wingdings"/>
+          <w:color w:val="000000"/>
+        </w:rPr>
+        <w:t></w:t>
+      </w:r>
+      <w:r>
+        <w:rPr>
+          <w:rFonts w:ascii="Wingdings" w:hAnsi="Wingdings"/>
+          <w:color w:val="000000"/>
+        </w:rPr>
+        <w:t></w:t>
+      </w:r>
+      <w:r>
+        <w:rPr>
+          <w:rFonts w:cs="Times New Roman"/>
+          <w:color w:val="000000"/>
+        </w:rPr>
+        <w:t>variable to be returned; initially set to INT_MAX</w:t>
+      </w:r>
+    </w:p>
+    <w:p>
+      <w:pPr>
+        <w:ind w:firstLine="720"/>
+        <w:jc w:val="both"/>
+        <w:rPr>
+          <w:rFonts w:cs="Times New Roman"/>
+          <w:i/>
+          <w:color w:val="000000"/>
+        </w:rPr>
+      </w:pPr>
+      <w:proofErr w:type="gramStart"/>
+      <w:r>
+        <w:rPr>
+          <w:rFonts w:cs="Times New Roman"/>
+          <w:b/>
+          <w:color w:val="000000"/>
         </w:rPr>
         <w:t>for</w:t>
       </w:r>
       <w:proofErr w:type="gramEnd"/>
       <w:r>
         <w:rPr>
-          <w:b/>
+          <w:rFonts w:cs="Times New Roman"/>
+          <w:b/>
+          <w:color w:val="000000"/>
         </w:rPr>
         <w:t xml:space="preserve"> </w:t>
       </w:r>
       <w:proofErr w:type="spellStart"/>
       <w:r>
         <w:rPr>
-          <w:i/>
+          <w:rFonts w:cs="Times New Roman"/>
+          <w:i/>
+          <w:color w:val="000000"/>
         </w:rPr>
         <w:t>i</w:t>
       </w:r>
       <w:proofErr w:type="spellEnd"/>
       <w:r>
         <w:rPr>
-          <w:i/>
-        </w:rPr>
-        <w:t xml:space="preserve"> = 0</w:t>
-      </w:r>
-      <w:r>
-        <w:rPr>
-          <w:i/>
+          <w:rFonts w:cs="Times New Roman"/>
+          <w:i/>
+          <w:color w:val="000000"/>
+        </w:rPr>
+        <w:t xml:space="preserve"> = 0 </w:t>
+      </w:r>
+      <w:r>
+        <w:rPr>
+          <w:rFonts w:cs="Times New Roman"/>
+          <w:color w:val="000000"/>
+        </w:rPr>
+        <w:t xml:space="preserve">to length of </w:t>
+      </w:r>
+      <w:r>
+        <w:rPr>
+          <w:rFonts w:cs="Times New Roman"/>
+          <w:i/>
+          <w:color w:val="000000"/>
+        </w:rPr>
+        <w:t>coinList:</w:t>
+      </w:r>
+    </w:p>
+    <w:p>
+      <w:pPr>
+        <w:ind w:firstLine="720"/>
+        <w:jc w:val="both"/>
+        <w:rPr>
+          <w:rFonts w:cs="Times New Roman"/>
+          <w:b/>
+          <w:color w:val="000000"/>
+        </w:rPr>
+      </w:pPr>
+      <w:r>
+        <w:rPr>
+          <w:rFonts w:cs="Times New Roman"/>
+          <w:i/>
+          <w:color w:val="000000"/>
+        </w:rPr>
+        <w:tab/>
+      </w:r>
+      <w:proofErr w:type="gramStart"/>
+      <w:r>
+        <w:rPr>
+          <w:rFonts w:cs="Times New Roman"/>
+          <w:b/>
+          <w:color w:val="000000"/>
+        </w:rPr>
+        <w:t>if</w:t>
+      </w:r>
+      <w:proofErr w:type="gramEnd"/>
+      <w:r>
+        <w:rPr>
+          <w:rFonts w:cs="Times New Roman"/>
+          <w:b/>
+          <w:color w:val="000000"/>
         </w:rPr>
         <w:t xml:space="preserve"> </w:t>
       </w:r>
       <w:r>
-        <w:t xml:space="preserve">to </w:t>
-      </w:r>
-      <w:r>
-        <w:rPr>
-          <w:i/>
-        </w:rPr>
-        <w:t xml:space="preserve">n </w:t>
-      </w:r>
-      <w:r>
-        <w:rPr>
-          <w:b/>
-        </w:rPr>
-        <w:t>do:</w:t>
-      </w:r>
-    </w:p>
-    <w:p>
-      <w:pPr>
-        <w:jc w:val="both"/>
-      </w:pPr>
-      <w:r>
-        <w:rPr>
-          <w:b/>
-        </w:rPr>
-        <w:tab/>
-      </w:r>
-      <w:r>
-        <w:t xml:space="preserve">Divide total sum by largest </w:t>
-      </w:r>
-      <w:r>
-        <w:t xml:space="preserve">denomination (assuming </w:t>
-      </w:r>
-      <w:r>
-        <w:rPr>
-          <w:i/>
-        </w:rPr>
-        <w:t>coinList</w:t>
-      </w:r>
-      <w:r>
-        <w:t xml:space="preserve"> sorted)</w:t>
-      </w:r>
-      <w:r>
-        <w:t>:</w:t>
-      </w:r>
-    </w:p>
-    <w:p>
-      <w:pPr>
-        <w:jc w:val="both"/>
-        <w:rPr>
-          <w:i/>
-        </w:rPr>
-      </w:pPr>
-      <w:r>
-        <w:rPr>
-          <w:b/>
-        </w:rPr>
-        <w:tab/>
-      </w:r>
-      <w:proofErr w:type="gramStart"/>
-      <w:r>
-        <w:rPr>
-          <w:i/>
+        <w:rPr>
+          <w:rFonts w:cs="Times New Roman"/>
+          <w:i/>
+          <w:color w:val="000000"/>
+        </w:rPr>
+        <w:t>coinList[</w:t>
+      </w:r>
+      <w:proofErr w:type="spellStart"/>
+      <w:r>
+        <w:rPr>
+          <w:rFonts w:cs="Times New Roman"/>
+          <w:i/>
+          <w:color w:val="000000"/>
+        </w:rPr>
+        <w:t>i</w:t>
+      </w:r>
+      <w:proofErr w:type="spellEnd"/>
+      <w:r>
+        <w:rPr>
+          <w:rFonts w:cs="Times New Roman"/>
+          <w:i/>
+          <w:color w:val="000000"/>
+        </w:rPr>
+        <w:t xml:space="preserve">] </w:t>
+      </w:r>
+      <w:r>
+        <w:rPr>
+          <w:rFonts w:cs="Times New Roman"/>
+          <w:color w:val="000000"/>
+        </w:rPr>
+        <w:t xml:space="preserve">&lt;= </w:t>
+      </w:r>
+      <w:r>
+        <w:rPr>
+          <w:rFonts w:cs="Times New Roman"/>
+          <w:i/>
+          <w:color w:val="000000"/>
+        </w:rPr>
+        <w:t xml:space="preserve">total </w:t>
+      </w:r>
+      <w:r>
+        <w:rPr>
+          <w:rFonts w:cs="Times New Roman"/>
+          <w:b/>
+          <w:color w:val="000000"/>
+        </w:rPr>
+        <w:t>then:</w:t>
+      </w:r>
+    </w:p>
+    <w:p>
+      <w:pPr>
+        <w:jc w:val="both"/>
+        <w:rPr>
+          <w:rFonts w:cs="Times New Roman"/>
+          <w:color w:val="000000"/>
+        </w:rPr>
+      </w:pPr>
+      <w:r>
+        <w:rPr>
+          <w:rFonts w:cs="Times New Roman"/>
+          <w:b/>
+          <w:color w:val="000000"/>
+        </w:rPr>
+        <w:tab/>
+      </w:r>
+      <w:r>
+        <w:rPr>
+          <w:rFonts w:cs="Times New Roman"/>
+          <w:b/>
+          <w:color w:val="000000"/>
+        </w:rPr>
+        <w:tab/>
+      </w:r>
+      <w:r>
+        <w:rPr>
+          <w:rFonts w:cs="Times New Roman"/>
+          <w:b/>
+          <w:color w:val="000000"/>
+        </w:rPr>
+        <w:tab/>
+      </w:r>
+      <w:r>
+        <w:rPr>
+          <w:rFonts w:cs="Times New Roman"/>
+          <w:color w:val="000000"/>
+        </w:rPr>
+        <w:t xml:space="preserve">Recursively call </w:t>
+      </w:r>
+      <w:proofErr w:type="spellStart"/>
+      <w:r>
+        <w:rPr>
+          <w:rFonts w:cs="Times New Roman"/>
+          <w:color w:val="000000"/>
+        </w:rPr>
+        <w:t>changeSlow</w:t>
+      </w:r>
+      <w:proofErr w:type="spellEnd"/>
+      <w:r>
+        <w:rPr>
+          <w:rFonts w:cs="Times New Roman"/>
+          <w:color w:val="000000"/>
+        </w:rPr>
+        <w:t xml:space="preserve"> with </w:t>
+      </w:r>
+      <w:proofErr w:type="gramStart"/>
+      <w:r>
+        <w:rPr>
+          <w:rFonts w:cs="Times New Roman"/>
+          <w:i/>
+          <w:color w:val="000000"/>
+        </w:rPr>
+        <w:t>coinList[</w:t>
+      </w:r>
+      <w:proofErr w:type="spellStart"/>
+      <w:proofErr w:type="gramEnd"/>
+      <w:r>
+        <w:rPr>
+          <w:rFonts w:cs="Times New Roman"/>
+          <w:i/>
+          <w:color w:val="000000"/>
+        </w:rPr>
+        <w:t>i</w:t>
+      </w:r>
+      <w:proofErr w:type="spellEnd"/>
+      <w:r>
+        <w:rPr>
+          <w:rFonts w:cs="Times New Roman"/>
+          <w:i/>
+          <w:color w:val="000000"/>
+        </w:rPr>
+        <w:t>]</w:t>
+      </w:r>
+      <w:r>
+        <w:rPr>
+          <w:rFonts w:cs="Times New Roman"/>
+          <w:color w:val="000000"/>
+        </w:rPr>
+        <w:t xml:space="preserve"> subtracted from total</w:t>
+      </w:r>
+    </w:p>
+    <w:p>
+      <w:pPr>
+        <w:jc w:val="both"/>
+        <w:rPr>
+          <w:rFonts w:cs="Times New Roman"/>
+          <w:i/>
+          <w:color w:val="000000"/>
+        </w:rPr>
+      </w:pPr>
+      <w:r>
+        <w:rPr>
+          <w:rFonts w:cs="Times New Roman"/>
+          <w:color w:val="000000"/>
+        </w:rPr>
+        <w:tab/>
+      </w:r>
+      <w:r>
+        <w:rPr>
+          <w:rFonts w:cs="Times New Roman"/>
+          <w:color w:val="000000"/>
+        </w:rPr>
+        <w:tab/>
+      </w:r>
+      <w:r>
+        <w:rPr>
+          <w:rFonts w:cs="Times New Roman"/>
+          <w:color w:val="000000"/>
+        </w:rPr>
+        <w:tab/>
+      </w:r>
+      <w:proofErr w:type="gramStart"/>
+      <w:r>
+        <w:rPr>
+          <w:rFonts w:cs="Times New Roman"/>
+          <w:i/>
+          <w:color w:val="000000"/>
         </w:rPr>
         <w:t>temp</w:t>
       </w:r>
       <w:proofErr w:type="gramEnd"/>
       <w:r>
         <w:rPr>
-          <w:i/>
-        </w:rPr>
-        <w:t xml:space="preserve"> = total/coinList[</w:t>
-      </w:r>
-      <w:proofErr w:type="spellStart"/>
-      <w:r>
-        <w:rPr>
-          <w:i/>
+          <w:rFonts w:cs="Times New Roman"/>
+          <w:i/>
+          <w:color w:val="000000"/>
+        </w:rPr>
+        <w:t xml:space="preserve"> </w:t>
+      </w:r>
+      <w:r>
+        <w:rPr>
+          <w:rFonts w:ascii="Wingdings" w:hAnsi="Wingdings"/>
+          <w:color w:val="000000"/>
+        </w:rPr>
+        <w:t></w:t>
+      </w:r>
+      <w:r>
+        <w:rPr>
+          <w:rFonts w:ascii="Wingdings" w:hAnsi="Wingdings"/>
+          <w:color w:val="000000"/>
+        </w:rPr>
+        <w:t></w:t>
+      </w:r>
+      <w:proofErr w:type="spellStart"/>
+      <w:r>
+        <w:rPr>
+          <w:rFonts w:cs="Times New Roman"/>
+          <w:color w:val="000000"/>
+        </w:rPr>
+        <w:t>changeSlow</w:t>
+      </w:r>
+      <w:proofErr w:type="spellEnd"/>
+      <w:r>
+        <w:rPr>
+          <w:rFonts w:cs="Times New Roman"/>
+          <w:color w:val="000000"/>
+        </w:rPr>
+        <w:t>(</w:t>
+      </w:r>
+      <w:r>
+        <w:rPr>
+          <w:rFonts w:cs="Times New Roman"/>
+          <w:i/>
+          <w:color w:val="000000"/>
+        </w:rPr>
+        <w:t>coinList, total – coinList[</w:t>
+      </w:r>
+      <w:proofErr w:type="spellStart"/>
+      <w:r>
+        <w:rPr>
+          <w:rFonts w:cs="Times New Roman"/>
+          <w:i/>
+          <w:color w:val="000000"/>
         </w:rPr>
         <w:t>i</w:t>
       </w:r>
       <w:proofErr w:type="spellEnd"/>
       <w:r>
         <w:rPr>
-          <w:i/>
-        </w:rPr>
-        <w:t>]</w:t>
-      </w:r>
-    </w:p>
-    <w:p>
-      <w:pPr>
-        <w:jc w:val="both"/>
-        <w:rPr>
-          <w:rFonts w:cs="Times New Roman"/>
-          <w:color w:val="000000"/>
-        </w:rPr>
-      </w:pPr>
-      <w:r>
-        <w:rPr>
-          <w:i/>
-        </w:rPr>
-        <w:tab/>
-      </w:r>
-      <w:r>
-        <w:t>Get remainder of total after division:</w:t>
-      </w:r>
-    </w:p>
-    <w:p>
-      <w:pPr>
-        <w:jc w:val="both"/>
-        <w:rPr>
-          <w:rFonts w:cs="Times New Roman"/>
-          <w:i/>
-          <w:color w:val="000000"/>
-        </w:rPr>
-      </w:pPr>
-      <w:r>
-        <w:rPr>
-          <w:rFonts w:cs="Times New Roman"/>
-          <w:color w:val="000000"/>
-        </w:rPr>
-        <w:tab/>
-      </w:r>
-      <w:proofErr w:type="gramStart"/>
-      <w:r>
-        <w:rPr>
-          <w:rFonts w:cs="Times New Roman"/>
-          <w:i/>
-          <w:color w:val="000000"/>
-        </w:rPr>
-        <w:t>total</w:t>
-      </w:r>
-      <w:proofErr w:type="gramEnd"/>
-      <w:r>
-        <w:rPr>
-          <w:rFonts w:cs="Times New Roman"/>
-          <w:i/>
-          <w:color w:val="000000"/>
-        </w:rPr>
-        <w:t xml:space="preserve"> = total % coinList[</w:t>
+          <w:rFonts w:cs="Times New Roman"/>
+          <w:i/>
+          <w:color w:val="000000"/>
+        </w:rPr>
+        <w:t xml:space="preserve">], </w:t>
+      </w:r>
+      <w:proofErr w:type="spellStart"/>
+      <w:r>
+        <w:rPr>
+          <w:rFonts w:cs="Times New Roman"/>
+          <w:i/>
+          <w:color w:val="000000"/>
+        </w:rPr>
+        <w:t>dict</w:t>
+      </w:r>
+      <w:proofErr w:type="spellEnd"/>
+      <w:r>
+        <w:rPr>
+          <w:rFonts w:cs="Times New Roman"/>
+          <w:i/>
+          <w:color w:val="000000"/>
+        </w:rPr>
+        <w:t>)</w:t>
+      </w:r>
+    </w:p>
+    <w:p>
+      <w:pPr>
+        <w:jc w:val="both"/>
+        <w:rPr>
+          <w:rFonts w:cs="Times New Roman"/>
+          <w:color w:val="000000"/>
+        </w:rPr>
+      </w:pPr>
+      <w:r>
+        <w:rPr>
+          <w:rFonts w:cs="Times New Roman"/>
+          <w:i/>
+          <w:color w:val="000000"/>
+        </w:rPr>
+        <w:tab/>
+      </w:r>
+      <w:r>
+        <w:rPr>
+          <w:rFonts w:cs="Times New Roman"/>
+          <w:i/>
+          <w:color w:val="000000"/>
+        </w:rPr>
+        <w:tab/>
+      </w:r>
+      <w:r>
+        <w:rPr>
+          <w:rFonts w:cs="Times New Roman"/>
+          <w:i/>
+          <w:color w:val="000000"/>
+        </w:rPr>
+        <w:tab/>
+      </w:r>
+      <w:r>
+        <w:rPr>
+          <w:rFonts w:cs="Times New Roman"/>
+          <w:color w:val="000000"/>
+        </w:rPr>
+        <w:t>Update the coin count</w:t>
+      </w:r>
+    </w:p>
+    <w:p>
+      <w:pPr>
+        <w:jc w:val="both"/>
+        <w:rPr>
+          <w:rFonts w:cs="Times New Roman"/>
+          <w:b/>
+          <w:color w:val="000000"/>
+        </w:rPr>
+      </w:pPr>
+      <w:r>
+        <w:rPr>
+          <w:rFonts w:cs="Times New Roman"/>
+          <w:color w:val="000000"/>
+        </w:rPr>
+        <w:tab/>
+      </w:r>
+      <w:r>
+        <w:rPr>
+          <w:rFonts w:cs="Times New Roman"/>
+          <w:color w:val="000000"/>
+        </w:rPr>
+        <w:tab/>
+      </w:r>
+      <w:r>
+        <w:rPr>
+          <w:rFonts w:cs="Times New Roman"/>
+          <w:color w:val="000000"/>
+        </w:rPr>
+        <w:tab/>
+      </w:r>
+      <w:proofErr w:type="gramStart"/>
+      <w:r>
+        <w:rPr>
+          <w:rFonts w:cs="Times New Roman"/>
+          <w:b/>
+          <w:color w:val="000000"/>
+        </w:rPr>
+        <w:t>if</w:t>
+      </w:r>
+      <w:proofErr w:type="gramEnd"/>
+      <w:r>
+        <w:rPr>
+          <w:rFonts w:cs="Times New Roman"/>
+          <w:b/>
+          <w:color w:val="000000"/>
+        </w:rPr>
+        <w:t xml:space="preserve"> </w:t>
+      </w:r>
+      <w:r>
+        <w:rPr>
+          <w:rFonts w:cs="Times New Roman"/>
+          <w:i/>
+          <w:color w:val="000000"/>
+        </w:rPr>
+        <w:t xml:space="preserve">res </w:t>
+      </w:r>
+      <w:r>
+        <w:rPr>
+          <w:rFonts w:cs="Times New Roman"/>
+          <w:b/>
+          <w:color w:val="000000"/>
+        </w:rPr>
+        <w:t xml:space="preserve">not equal </w:t>
+      </w:r>
+      <w:r>
+        <w:rPr>
+          <w:rFonts w:cs="Times New Roman"/>
+          <w:color w:val="000000"/>
+        </w:rPr>
+        <w:t xml:space="preserve">INT_MAX </w:t>
+      </w:r>
+      <w:r>
+        <w:rPr>
+          <w:rFonts w:cs="Times New Roman"/>
+          <w:b/>
+          <w:color w:val="000000"/>
+        </w:rPr>
+        <w:t xml:space="preserve">and </w:t>
+      </w:r>
+      <w:r>
+        <w:rPr>
+          <w:rFonts w:cs="Times New Roman"/>
+          <w:i/>
+          <w:color w:val="000000"/>
+        </w:rPr>
+        <w:t xml:space="preserve">temp + 1 &lt; res </w:t>
+      </w:r>
+      <w:r>
+        <w:rPr>
+          <w:rFonts w:cs="Times New Roman"/>
+          <w:b/>
+          <w:color w:val="000000"/>
+        </w:rPr>
+        <w:t>then:</w:t>
+      </w:r>
+    </w:p>
+    <w:p>
+      <w:pPr>
+        <w:jc w:val="both"/>
+        <w:rPr>
+          <w:rFonts w:cs="Times New Roman"/>
+          <w:i/>
+          <w:color w:val="000000"/>
+        </w:rPr>
+      </w:pPr>
+      <w:r>
+        <w:rPr>
+          <w:rFonts w:cs="Times New Roman"/>
+          <w:b/>
+          <w:color w:val="000000"/>
+        </w:rPr>
+        <w:tab/>
+      </w:r>
+      <w:r>
+        <w:rPr>
+          <w:rFonts w:cs="Times New Roman"/>
+          <w:b/>
+          <w:color w:val="000000"/>
+        </w:rPr>
+        <w:tab/>
+      </w:r>
+      <w:r>
+        <w:rPr>
+          <w:rFonts w:cs="Times New Roman"/>
+          <w:b/>
+          <w:color w:val="000000"/>
+        </w:rPr>
+        <w:tab/>
+      </w:r>
+      <w:r>
+        <w:rPr>
+          <w:rFonts w:cs="Times New Roman"/>
+          <w:b/>
+          <w:color w:val="000000"/>
+        </w:rPr>
+        <w:tab/>
+      </w:r>
+      <w:proofErr w:type="gramStart"/>
+      <w:r>
+        <w:rPr>
+          <w:rFonts w:cs="Times New Roman"/>
+          <w:i/>
+          <w:color w:val="000000"/>
+        </w:rPr>
+        <w:t>res</w:t>
+      </w:r>
+      <w:proofErr w:type="gramEnd"/>
+      <w:r>
+        <w:rPr>
+          <w:rFonts w:cs="Times New Roman"/>
+          <w:color w:val="000000"/>
+        </w:rPr>
+        <w:t xml:space="preserve"> = </w:t>
+      </w:r>
+      <w:r>
+        <w:rPr>
+          <w:rFonts w:cs="Times New Roman"/>
+          <w:i/>
+          <w:color w:val="000000"/>
+        </w:rPr>
+        <w:t>temp + 1</w:t>
+      </w:r>
+    </w:p>
+    <w:p>
+      <w:pPr>
+        <w:jc w:val="both"/>
+        <w:rPr>
+          <w:rFonts w:cs="Times New Roman"/>
+          <w:b/>
+          <w:color w:val="000000"/>
+        </w:rPr>
+      </w:pPr>
+      <w:r>
+        <w:rPr>
+          <w:rFonts w:cs="Times New Roman"/>
+          <w:i/>
+          <w:color w:val="000000"/>
+        </w:rPr>
+        <w:tab/>
+      </w:r>
+      <w:r>
+        <w:rPr>
+          <w:rFonts w:cs="Times New Roman"/>
+          <w:i/>
+          <w:color w:val="000000"/>
+        </w:rPr>
+        <w:tab/>
+      </w:r>
+      <w:proofErr w:type="spellStart"/>
+      <w:proofErr w:type="gramStart"/>
+      <w:r>
+        <w:rPr>
+          <w:rFonts w:cs="Times New Roman"/>
+          <w:b/>
+          <w:color w:val="000000"/>
+        </w:rPr>
+        <w:t>endif</w:t>
+      </w:r>
+      <w:proofErr w:type="spellEnd"/>
+      <w:proofErr w:type="gramEnd"/>
+    </w:p>
+    <w:p>
+      <w:pPr>
+        <w:jc w:val="both"/>
+        <w:rPr>
+          <w:rFonts w:cs="Times New Roman"/>
+          <w:b/>
+          <w:color w:val="000000"/>
+        </w:rPr>
+      </w:pPr>
+      <w:r>
+        <w:rPr>
+          <w:rFonts w:cs="Times New Roman"/>
+          <w:b/>
+          <w:color w:val="000000"/>
+        </w:rPr>
+        <w:tab/>
+      </w:r>
+      <w:r>
+        <w:rPr>
+          <w:rFonts w:cs="Times New Roman"/>
+          <w:b/>
+          <w:color w:val="000000"/>
+        </w:rPr>
+        <w:tab/>
+      </w:r>
+      <w:proofErr w:type="gramStart"/>
+      <w:r>
+        <w:rPr>
+          <w:rFonts w:cs="Times New Roman"/>
+          <w:b/>
+          <w:color w:val="000000"/>
+        </w:rPr>
+        <w:t>if</w:t>
+      </w:r>
+      <w:proofErr w:type="gramEnd"/>
+      <w:r>
+        <w:rPr>
+          <w:rFonts w:cs="Times New Roman"/>
+          <w:b/>
+          <w:color w:val="000000"/>
+        </w:rPr>
+        <w:t xml:space="preserve"> </w:t>
+      </w:r>
+      <w:r>
+        <w:rPr>
+          <w:rFonts w:cs="Times New Roman"/>
+          <w:i/>
+          <w:color w:val="000000"/>
+        </w:rPr>
+        <w:t>coinList[</w:t>
       </w:r>
       <w:proofErr w:type="spellStart"/>
       <w:r>
@@ -1729,59 +3061,33 @@
           <w:i/>
           <w:color w:val="000000"/>
         </w:rPr>
-        <w:t>]</w:t>
-      </w:r>
-    </w:p>
-    <w:p>
-      <w:pPr>
-        <w:jc w:val="both"/>
-        <w:rPr>
-          <w:rFonts w:cs="Times New Roman"/>
-          <w:color w:val="000000"/>
-        </w:rPr>
-      </w:pPr>
-      <w:r>
-        <w:rPr>
-          <w:rFonts w:cs="Times New Roman"/>
-          <w:i/>
-          <w:color w:val="000000"/>
-        </w:rPr>
-        <w:tab/>
-      </w:r>
-      <w:r>
-        <w:rPr>
-          <w:rFonts w:cs="Times New Roman"/>
-          <w:color w:val="000000"/>
-        </w:rPr>
-        <w:t>Update coin count:</w:t>
-      </w:r>
-    </w:p>
-    <w:p>
-      <w:pPr>
-        <w:jc w:val="both"/>
-        <w:rPr>
-          <w:rFonts w:cs="Times New Roman"/>
-          <w:i/>
-          <w:color w:val="000000"/>
-        </w:rPr>
-      </w:pPr>
-      <w:r>
-        <w:rPr>
-          <w:rFonts w:cs="Times New Roman"/>
-          <w:color w:val="000000"/>
-        </w:rPr>
-        <w:tab/>
-      </w:r>
-      <w:proofErr w:type="gramStart"/>
-      <w:r>
-        <w:rPr>
-          <w:rFonts w:cs="Times New Roman"/>
-          <w:i/>
-          <w:color w:val="000000"/>
-        </w:rPr>
-        <w:t>coinCount</w:t>
-      </w:r>
-      <w:proofErr w:type="gramEnd"/>
+        <w:t xml:space="preserve">] </w:t>
+      </w:r>
+      <w:r>
+        <w:rPr>
+          <w:rFonts w:cs="Times New Roman"/>
+          <w:b/>
+          <w:color w:val="000000"/>
+        </w:rPr>
+        <w:t xml:space="preserve">not </w:t>
+      </w:r>
+      <w:r>
+        <w:rPr>
+          <w:rFonts w:cs="Times New Roman"/>
+          <w:color w:val="000000"/>
+        </w:rPr>
+        <w:t xml:space="preserve">a key in </w:t>
+      </w:r>
+      <w:proofErr w:type="spellStart"/>
+      <w:r>
+        <w:rPr>
+          <w:rFonts w:cs="Times New Roman"/>
+          <w:i/>
+          <w:color w:val="000000"/>
+        </w:rPr>
+        <w:t>dict</w:t>
+      </w:r>
+      <w:proofErr w:type="spellEnd"/>
       <w:r>
         <w:rPr>
           <w:rFonts w:cs="Times New Roman"/>
@@ -1792,53 +3098,276 @@
       </w:r>
       <w:r>
         <w:rPr>
-          <w:rFonts w:ascii="Wingdings" w:hAnsi="Wingdings"/>
-          <w:color w:val="000000"/>
-        </w:rPr>
-        <w:t></w:t>
-      </w:r>
-      <w:r>
-        <w:rPr>
-          <w:rFonts w:ascii="Wingdings" w:hAnsi="Wingdings"/>
-          <w:color w:val="000000"/>
-        </w:rPr>
-        <w:t></w:t>
-      </w:r>
-      <w:r>
-        <w:rPr>
-          <w:rFonts w:cs="Times New Roman"/>
-          <w:i/>
-          <w:color w:val="000000"/>
-        </w:rPr>
-        <w:t>coinCount + temp</w:t>
-      </w:r>
-    </w:p>
-    <w:p>
-      <w:pPr>
-        <w:jc w:val="both"/>
-        <w:rPr>
-          <w:rFonts w:cs="Times New Roman"/>
-          <w:i/>
-          <w:color w:val="000000"/>
-        </w:rPr>
-      </w:pPr>
-      <w:r>
-        <w:rPr>
-          <w:rFonts w:cs="Times New Roman"/>
-          <w:i/>
-          <w:color w:val="000000"/>
-        </w:rPr>
-        <w:tab/>
-      </w:r>
-      <w:proofErr w:type="spellStart"/>
-      <w:proofErr w:type="gramStart"/>
-      <w:r>
-        <w:rPr>
-          <w:rFonts w:cs="Times New Roman"/>
-          <w:i/>
-          <w:color w:val="000000"/>
-        </w:rPr>
-        <w:t>dictionaryCount</w:t>
+          <w:rFonts w:cs="Times New Roman"/>
+          <w:b/>
+          <w:color w:val="000000"/>
+        </w:rPr>
+        <w:t>then:</w:t>
+      </w:r>
+    </w:p>
+    <w:p>
+      <w:pPr>
+        <w:jc w:val="both"/>
+        <w:rPr>
+          <w:rFonts w:cs="Times New Roman"/>
+          <w:color w:val="000000"/>
+        </w:rPr>
+      </w:pPr>
+      <w:r>
+        <w:rPr>
+          <w:rFonts w:cs="Times New Roman"/>
+          <w:b/>
+          <w:color w:val="000000"/>
+        </w:rPr>
+        <w:tab/>
+      </w:r>
+      <w:r>
+        <w:rPr>
+          <w:rFonts w:cs="Times New Roman"/>
+          <w:b/>
+          <w:color w:val="000000"/>
+        </w:rPr>
+        <w:tab/>
+      </w:r>
+      <w:r>
+        <w:rPr>
+          <w:rFonts w:cs="Times New Roman"/>
+          <w:b/>
+          <w:color w:val="000000"/>
+        </w:rPr>
+        <w:tab/>
+      </w:r>
+      <w:r>
+        <w:rPr>
+          <w:rFonts w:cs="Times New Roman"/>
+          <w:color w:val="000000"/>
+        </w:rPr>
+        <w:t>Set the key in the dictionary</w:t>
+      </w:r>
+    </w:p>
+    <w:p>
+      <w:pPr>
+        <w:jc w:val="both"/>
+        <w:rPr>
+          <w:rFonts w:cs="Times New Roman"/>
+          <w:i/>
+          <w:color w:val="000000"/>
+        </w:rPr>
+      </w:pPr>
+      <w:r>
+        <w:rPr>
+          <w:rFonts w:cs="Times New Roman"/>
+          <w:b/>
+          <w:color w:val="000000"/>
+        </w:rPr>
+        <w:tab/>
+      </w:r>
+      <w:r>
+        <w:rPr>
+          <w:rFonts w:cs="Times New Roman"/>
+          <w:b/>
+          <w:color w:val="000000"/>
+        </w:rPr>
+        <w:tab/>
+      </w:r>
+      <w:r>
+        <w:rPr>
+          <w:rFonts w:cs="Times New Roman"/>
+          <w:b/>
+          <w:color w:val="000000"/>
+        </w:rPr>
+        <w:tab/>
+      </w:r>
+      <w:proofErr w:type="spellStart"/>
+      <w:proofErr w:type="gramStart"/>
+      <w:r>
+        <w:rPr>
+          <w:rFonts w:cs="Times New Roman"/>
+          <w:i/>
+          <w:color w:val="000000"/>
+        </w:rPr>
+        <w:t>dict</w:t>
+      </w:r>
+      <w:proofErr w:type="spellEnd"/>
+      <w:proofErr w:type="gramEnd"/>
+      <w:r>
+        <w:rPr>
+          <w:rFonts w:cs="Times New Roman"/>
+          <w:i/>
+          <w:color w:val="000000"/>
+        </w:rPr>
+        <w:t>[</w:t>
+      </w:r>
+      <w:proofErr w:type="spellStart"/>
+      <w:r>
+        <w:rPr>
+          <w:rFonts w:cs="Times New Roman"/>
+          <w:i/>
+          <w:color w:val="000000"/>
+        </w:rPr>
+        <w:t>coinValueList</w:t>
+      </w:r>
+      <w:proofErr w:type="spellEnd"/>
+      <w:r>
+        <w:rPr>
+          <w:rFonts w:cs="Times New Roman"/>
+          <w:i/>
+          <w:color w:val="000000"/>
+        </w:rPr>
+        <w:t>[</w:t>
+      </w:r>
+      <w:proofErr w:type="spellStart"/>
+      <w:r>
+        <w:rPr>
+          <w:rFonts w:cs="Times New Roman"/>
+          <w:i/>
+          <w:color w:val="000000"/>
+        </w:rPr>
+        <w:t>i</w:t>
+      </w:r>
+      <w:proofErr w:type="spellEnd"/>
+      <w:r>
+        <w:rPr>
+          <w:rFonts w:cs="Times New Roman"/>
+          <w:i/>
+          <w:color w:val="000000"/>
+        </w:rPr>
+        <w:t xml:space="preserve">]] </w:t>
+      </w:r>
+      <w:r>
+        <w:rPr>
+          <w:rFonts w:cs="Times New Roman"/>
+          <w:color w:val="000000"/>
+        </w:rPr>
+        <w:t>=</w:t>
+      </w:r>
+      <w:r>
+        <w:rPr>
+          <w:rFonts w:cs="Times New Roman"/>
+          <w:i/>
+          <w:color w:val="000000"/>
+        </w:rPr>
+        <w:t xml:space="preserve"> 1</w:t>
+      </w:r>
+    </w:p>
+    <w:p>
+      <w:pPr>
+        <w:jc w:val="both"/>
+        <w:rPr>
+          <w:rFonts w:cs="Times New Roman"/>
+          <w:b/>
+          <w:color w:val="000000"/>
+        </w:rPr>
+      </w:pPr>
+      <w:r>
+        <w:rPr>
+          <w:rFonts w:cs="Times New Roman"/>
+          <w:i/>
+          <w:color w:val="000000"/>
+        </w:rPr>
+        <w:tab/>
+      </w:r>
+      <w:r>
+        <w:rPr>
+          <w:rFonts w:cs="Times New Roman"/>
+          <w:i/>
+          <w:color w:val="000000"/>
+        </w:rPr>
+        <w:tab/>
+      </w:r>
+      <w:proofErr w:type="gramStart"/>
+      <w:r>
+        <w:rPr>
+          <w:rFonts w:cs="Times New Roman"/>
+          <w:b/>
+          <w:color w:val="000000"/>
+        </w:rPr>
+        <w:t>else</w:t>
+      </w:r>
+      <w:proofErr w:type="gramEnd"/>
+    </w:p>
+    <w:p>
+      <w:pPr>
+        <w:jc w:val="both"/>
+        <w:rPr>
+          <w:rFonts w:cs="Times New Roman"/>
+          <w:color w:val="000000"/>
+        </w:rPr>
+      </w:pPr>
+      <w:r>
+        <w:rPr>
+          <w:rFonts w:cs="Times New Roman"/>
+          <w:b/>
+          <w:color w:val="000000"/>
+        </w:rPr>
+        <w:tab/>
+      </w:r>
+      <w:r>
+        <w:rPr>
+          <w:rFonts w:cs="Times New Roman"/>
+          <w:b/>
+          <w:color w:val="000000"/>
+        </w:rPr>
+        <w:tab/>
+      </w:r>
+      <w:r>
+        <w:rPr>
+          <w:rFonts w:cs="Times New Roman"/>
+          <w:b/>
+          <w:color w:val="000000"/>
+        </w:rPr>
+        <w:tab/>
+      </w:r>
+      <w:r>
+        <w:rPr>
+          <w:rFonts w:cs="Times New Roman"/>
+          <w:color w:val="000000"/>
+        </w:rPr>
+        <w:t>Increase the count associated with the key</w:t>
+      </w:r>
+    </w:p>
+    <w:p>
+      <w:pPr>
+        <w:jc w:val="both"/>
+        <w:rPr>
+          <w:rFonts w:cs="Times New Roman"/>
+          <w:i/>
+          <w:color w:val="000000"/>
+        </w:rPr>
+      </w:pPr>
+      <w:r>
+        <w:rPr>
+          <w:rFonts w:cs="Times New Roman"/>
+          <w:b/>
+          <w:color w:val="000000"/>
+        </w:rPr>
+        <w:tab/>
+      </w:r>
+      <w:r>
+        <w:rPr>
+          <w:rFonts w:cs="Times New Roman"/>
+          <w:b/>
+          <w:color w:val="000000"/>
+        </w:rPr>
+        <w:tab/>
+      </w:r>
+      <w:r>
+        <w:rPr>
+          <w:rFonts w:cs="Times New Roman"/>
+          <w:b/>
+          <w:color w:val="000000"/>
+        </w:rPr>
+        <w:tab/>
+      </w:r>
+      <w:proofErr w:type="spellStart"/>
+      <w:proofErr w:type="gramStart"/>
+      <w:r>
+        <w:rPr>
+          <w:rFonts w:cs="Times New Roman"/>
+          <w:i/>
+          <w:color w:val="000000"/>
+        </w:rPr>
+        <w:t>dict</w:t>
       </w:r>
       <w:proofErr w:type="spellEnd"/>
       <w:proofErr w:type="gramEnd"/>
@@ -1866,33 +3395,62 @@
           <w:i/>
           <w:color w:val="000000"/>
         </w:rPr>
-        <w:t>]]</w:t>
-      </w:r>
-      <w:r>
-        <w:rPr>
-          <w:rFonts w:cs="Times New Roman"/>
-          <w:color w:val="000000"/>
-        </w:rPr>
-        <w:t xml:space="preserve"> = </w:t>
-      </w:r>
-      <w:r>
-        <w:rPr>
-          <w:rFonts w:cs="Times New Roman"/>
-          <w:i/>
-          <w:color w:val="000000"/>
-        </w:rPr>
-        <w:t>temp</w:t>
-      </w:r>
-    </w:p>
-    <w:p>
-      <w:pPr>
-        <w:jc w:val="both"/>
-        <w:rPr>
-          <w:rFonts w:cs="Times New Roman"/>
-          <w:b/>
-          <w:color w:val="000000"/>
-        </w:rPr>
-      </w:pPr>
+        <w:t>]]++</w:t>
+      </w:r>
+    </w:p>
+    <w:p>
+      <w:pPr>
+        <w:jc w:val="both"/>
+        <w:rPr>
+          <w:rFonts w:cs="Times New Roman"/>
+          <w:b/>
+          <w:color w:val="000000"/>
+        </w:rPr>
+      </w:pPr>
+      <w:r>
+        <w:rPr>
+          <w:rFonts w:cs="Times New Roman"/>
+          <w:color w:val="000000"/>
+        </w:rPr>
+        <w:tab/>
+      </w:r>
+      <w:r>
+        <w:rPr>
+          <w:rFonts w:cs="Times New Roman"/>
+          <w:color w:val="000000"/>
+        </w:rPr>
+        <w:tab/>
+      </w:r>
+      <w:proofErr w:type="spellStart"/>
+      <w:proofErr w:type="gramStart"/>
+      <w:r>
+        <w:rPr>
+          <w:rFonts w:cs="Times New Roman"/>
+          <w:b/>
+          <w:color w:val="000000"/>
+        </w:rPr>
+        <w:t>endif</w:t>
+      </w:r>
+      <w:proofErr w:type="spellEnd"/>
+      <w:proofErr w:type="gramEnd"/>
+    </w:p>
+    <w:p>
+      <w:pPr>
+        <w:jc w:val="both"/>
+        <w:rPr>
+          <w:rFonts w:cs="Times New Roman"/>
+          <w:b/>
+          <w:color w:val="000000"/>
+        </w:rPr>
+      </w:pPr>
+      <w:r>
+        <w:rPr>
+          <w:rFonts w:cs="Times New Roman"/>
+          <w:i/>
+          <w:color w:val="000000"/>
+        </w:rPr>
+        <w:tab/>
+      </w:r>
       <w:proofErr w:type="spellStart"/>
       <w:proofErr w:type="gramStart"/>
       <w:r>
@@ -1911,92 +3469,216 @@
         <w:jc w:val="both"/>
         <w:rPr>
           <w:rFonts w:cs="Times New Roman"/>
-          <w:i/>
-          <w:color w:val="000000"/>
-        </w:rPr>
-      </w:pPr>
-      <w:proofErr w:type="gramStart"/>
-      <w:r>
-        <w:rPr>
-          <w:rFonts w:cs="Times New Roman"/>
-          <w:b/>
-          <w:color w:val="000000"/>
-        </w:rPr>
-        <w:t>return</w:t>
-      </w:r>
-      <w:proofErr w:type="gramEnd"/>
-      <w:r>
-        <w:rPr>
-          <w:rFonts w:cs="Times New Roman"/>
-          <w:b/>
-          <w:color w:val="000000"/>
-        </w:rPr>
-        <w:t xml:space="preserve"> </w:t>
-      </w:r>
-      <w:r>
-        <w:rPr>
-          <w:rFonts w:cs="Times New Roman"/>
-          <w:i/>
-          <w:color w:val="000000"/>
-        </w:rPr>
-        <w:t xml:space="preserve">coinCount, </w:t>
-      </w:r>
-      <w:proofErr w:type="spellStart"/>
-      <w:r>
-        <w:rPr>
-          <w:rFonts w:cs="Times New Roman"/>
-          <w:i/>
-          <w:color w:val="000000"/>
-        </w:rPr>
-        <w:t>dictionaryCount</w:t>
-      </w:r>
-      <w:proofErr w:type="spellEnd"/>
-    </w:p>
-    <w:p>
-      <w:pPr>
-        <w:jc w:val="both"/>
-        <w:rPr>
-          <w:rFonts w:cs="Times New Roman"/>
-          <w:color w:val="000000"/>
-        </w:rPr>
-      </w:pPr>
-    </w:p>
-    <w:p>
-      <w:pPr>
-        <w:jc w:val="both"/>
-        <w:rPr>
-          <w:rFonts w:cs="Times New Roman"/>
-          <w:b/>
-          <w:color w:val="000000"/>
-        </w:rPr>
-      </w:pPr>
-      <w:r>
-        <w:rPr>
-          <w:rFonts w:cs="Times New Roman"/>
-          <w:b/>
-          <w:color w:val="000000"/>
-        </w:rPr>
-        <w:t>2.3 Brute Force Approach</w:t>
-      </w:r>
+          <w:b/>
+          <w:color w:val="000000"/>
+        </w:rPr>
+      </w:pPr>
+      <w:r>
+        <w:rPr>
+          <w:rFonts w:cs="Times New Roman"/>
+          <w:b/>
+          <w:color w:val="000000"/>
+        </w:rPr>
+        <w:br/>
+      </w:r>
+    </w:p>
+    <w:p>
+      <w:pPr>
+        <w:rPr>
+          <w:rFonts w:cs="Times New Roman"/>
+          <w:b/>
+          <w:color w:val="000000"/>
+          <w:u w:val="single"/>
+        </w:rPr>
+      </w:pPr>
+    </w:p>
+    <w:p>
+      <w:pPr>
+        <w:rPr>
+          <w:rFonts w:cs="Times New Roman"/>
+          <w:b/>
+          <w:color w:val="000000"/>
+          <w:u w:val="single"/>
+        </w:rPr>
+      </w:pPr>
+      <w:r>
+        <w:rPr>
+          <w:rFonts w:cs="Times New Roman"/>
+          <w:b/>
+          <w:color w:val="000000"/>
+          <w:u w:val="single"/>
+        </w:rPr>
+        <w:lastRenderedPageBreak/>
+        <w:t xml:space="preserve">3. </w:t>
+      </w:r>
+      <w:proofErr w:type="gramStart"/>
+      <w:r>
+        <w:rPr>
+          <w:rFonts w:cs="Times New Roman"/>
+          <w:b/>
+          <w:color w:val="000000"/>
+          <w:u w:val="single"/>
+        </w:rPr>
+        <w:t>Proof</w:t>
+      </w:r>
+      <w:proofErr w:type="gramEnd"/>
+      <w:r>
+        <w:rPr>
+          <w:rFonts w:cs="Times New Roman"/>
+          <w:b/>
+          <w:color w:val="000000"/>
+          <w:u w:val="single"/>
+        </w:rPr>
+        <w:t xml:space="preserve"> By Induction</w:t>
+      </w:r>
+    </w:p>
+    <w:p>
+      <w:pPr>
+        <w:jc w:val="center"/>
+        <w:rPr>
+          <w:rFonts w:cs="Times New Roman"/>
+          <w:color w:val="000000"/>
+        </w:rPr>
+      </w:pPr>
+      <w:r>
+        <w:rPr>
+          <w:rFonts w:cs="Times New Roman"/>
+          <w:b/>
+          <w:color w:val="000000"/>
+        </w:rPr>
+        <w:br/>
+      </w:r>
+      <w:proofErr w:type="gramStart"/>
+      <w:r>
+        <w:rPr>
+          <w:rFonts w:cs="Times New Roman"/>
+          <w:color w:val="000000"/>
+        </w:rPr>
+        <w:t>T[</w:t>
+      </w:r>
+      <w:proofErr w:type="gramEnd"/>
+      <w:r>
+        <w:rPr>
+          <w:rFonts w:cs="Times New Roman"/>
+          <w:i/>
+          <w:color w:val="000000"/>
+        </w:rPr>
+        <w:t>v</w:t>
+      </w:r>
+      <w:r>
+        <w:rPr>
+          <w:rFonts w:cs="Times New Roman"/>
+          <w:color w:val="000000"/>
+        </w:rPr>
+        <w:t>] = min</w:t>
+      </w:r>
+      <w:r>
+        <w:rPr>
+          <w:rFonts w:cs="Times New Roman"/>
+          <w:color w:val="000000"/>
+          <w:vertAlign w:val="subscript"/>
+        </w:rPr>
+        <w:t>[V]&lt;=</w:t>
+      </w:r>
+      <w:r>
+        <w:rPr>
+          <w:rFonts w:cs="Times New Roman"/>
+          <w:i/>
+          <w:color w:val="000000"/>
+          <w:vertAlign w:val="subscript"/>
+        </w:rPr>
+        <w:t>v</w:t>
+      </w:r>
+      <w:r>
+        <w:rPr>
+          <w:rFonts w:cs="Times New Roman"/>
+          <w:color w:val="000000"/>
+        </w:rPr>
+        <w:t>{T[</w:t>
+      </w:r>
+      <w:r>
+        <w:rPr>
+          <w:rFonts w:cs="Times New Roman"/>
+          <w:i/>
+          <w:color w:val="000000"/>
+        </w:rPr>
+        <w:t>v</w:t>
+      </w:r>
+      <w:r>
+        <w:rPr>
+          <w:rFonts w:cs="Times New Roman"/>
+          <w:color w:val="000000"/>
+        </w:rPr>
+        <w:t xml:space="preserve"> – V[</w:t>
+      </w:r>
+      <w:proofErr w:type="spellStart"/>
+      <w:r>
+        <w:rPr>
+          <w:rFonts w:cs="Times New Roman"/>
+          <w:color w:val="000000"/>
+        </w:rPr>
+        <w:t>i</w:t>
+      </w:r>
+      <w:proofErr w:type="spellEnd"/>
+      <w:r>
+        <w:rPr>
+          <w:rFonts w:cs="Times New Roman"/>
+          <w:color w:val="000000"/>
+        </w:rPr>
+        <w:t xml:space="preserve">]] + 1}, </w:t>
+      </w:r>
+    </w:p>
+    <w:p>
+      <w:pPr>
+        <w:jc w:val="center"/>
+        <w:rPr>
+          <w:rFonts w:cs="Times New Roman"/>
+          <w:color w:val="000000"/>
+        </w:rPr>
+      </w:pPr>
+      <w:proofErr w:type="gramStart"/>
+      <w:r>
+        <w:rPr>
+          <w:rFonts w:cs="Times New Roman"/>
+          <w:color w:val="000000"/>
+        </w:rPr>
+        <w:t>T[</w:t>
+      </w:r>
+      <w:proofErr w:type="gramEnd"/>
+      <w:r>
+        <w:rPr>
+          <w:rFonts w:cs="Times New Roman"/>
+          <w:color w:val="000000"/>
+        </w:rPr>
+        <w:t xml:space="preserve">0] is min. number of coins possible to make change for value </w:t>
+      </w:r>
+      <w:r>
+        <w:rPr>
+          <w:rFonts w:cs="Times New Roman"/>
+          <w:i/>
+          <w:color w:val="000000"/>
+        </w:rPr>
+        <w:t>v.</w:t>
+      </w:r>
+    </w:p>
+    <w:p>
+      <w:pPr>
+        <w:jc w:val="center"/>
+        <w:rPr>
+          <w:rFonts w:cs="Times New Roman"/>
+          <w:color w:val="000000"/>
+        </w:rPr>
+      </w:pPr>
+    </w:p>
+    <w:p>
+      <w:pPr>
+        <w:rPr>
+          <w:rFonts w:cs="Times New Roman"/>
+          <w:color w:val="000000"/>
+        </w:rPr>
+      </w:pPr>
       <w:bookmarkStart w:id="0" w:name="_GoBack"/>
       <w:bookmarkEnd w:id="0"/>
-    </w:p>
-    <w:p>
-      <w:pPr>
-        <w:jc w:val="both"/>
-        <w:rPr>
-          <w:rFonts w:cs="Times New Roman"/>
-          <w:i/>
-        </w:rPr>
-      </w:pPr>
-      <w:r>
-        <w:rPr>
-          <w:rFonts w:cs="Times New Roman"/>
-          <w:i/>
-          <w:color w:val="000000"/>
-        </w:rPr>
-        <w:tab/>
-      </w:r>
     </w:p>
     <w:sectPr>
       <w:pgSz w:w="12240" w:h="15840"/>

</xml_diff>

<commit_message>
Added proof for number 3
</commit_message>
<xml_diff>
--- a/Report.docx
+++ b/Report.docx
@@ -3548,6 +3548,13 @@
         </w:rPr>
         <w:br/>
       </w:r>
+      <w:r>
+        <w:rPr>
+          <w:rFonts w:cs="Times New Roman"/>
+          <w:color w:val="000000"/>
+        </w:rPr>
+        <w:t xml:space="preserve"> Prove: </w:t>
+      </w:r>
       <w:proofErr w:type="gramStart"/>
       <w:r>
         <w:rPr>
@@ -3677,8 +3684,1168 @@
           <w:color w:val="000000"/>
         </w:rPr>
       </w:pPr>
+      <w:r>
+        <w:rPr>
+          <w:rFonts w:cs="Times New Roman"/>
+          <w:color w:val="000000"/>
+        </w:rPr>
+        <w:t xml:space="preserve">Given a set </w:t>
+      </w:r>
+      <w:r>
+        <w:rPr>
+          <w:rFonts w:cs="Times New Roman"/>
+          <w:i/>
+          <w:color w:val="000000"/>
+        </w:rPr>
+        <w:t>D</w:t>
+      </w:r>
+      <w:r>
+        <w:rPr>
+          <w:rFonts w:cs="Times New Roman"/>
+          <w:color w:val="000000"/>
+        </w:rPr>
+        <w:t xml:space="preserve"> = {</w:t>
+      </w:r>
+      <w:proofErr w:type="gramStart"/>
+      <w:r>
+        <w:rPr>
+          <w:rFonts w:cs="Times New Roman"/>
+          <w:i/>
+          <w:color w:val="000000"/>
+        </w:rPr>
+        <w:t>v</w:t>
+      </w:r>
+      <w:r>
+        <w:rPr>
+          <w:rFonts w:cs="Times New Roman"/>
+          <w:i/>
+          <w:color w:val="000000"/>
+          <w:vertAlign w:val="subscript"/>
+        </w:rPr>
+        <w:t>1</w:t>
+      </w:r>
+      <w:r>
+        <w:rPr>
+          <w:rFonts w:cs="Times New Roman"/>
+          <w:i/>
+          <w:color w:val="000000"/>
+        </w:rPr>
+        <w:t>,…</w:t>
+      </w:r>
+      <w:proofErr w:type="spellStart"/>
+      <w:r>
+        <w:rPr>
+          <w:rFonts w:cs="Times New Roman"/>
+          <w:i/>
+          <w:color w:val="000000"/>
+        </w:rPr>
+        <w:t>v</w:t>
+      </w:r>
+      <w:r>
+        <w:rPr>
+          <w:rFonts w:cs="Times New Roman"/>
+          <w:i/>
+          <w:color w:val="000000"/>
+          <w:vertAlign w:val="subscript"/>
+        </w:rPr>
+        <w:t>m</w:t>
+      </w:r>
+      <w:proofErr w:type="spellEnd"/>
+      <w:proofErr w:type="gramEnd"/>
+      <w:r>
+        <w:rPr>
+          <w:rFonts w:cs="Times New Roman"/>
+          <w:i/>
+          <w:color w:val="000000"/>
+        </w:rPr>
+        <w:t>}</w:t>
+      </w:r>
+      <w:r>
+        <w:rPr>
+          <w:rFonts w:cs="Times New Roman"/>
+          <w:i/>
+          <w:color w:val="000000"/>
+        </w:rPr>
+        <w:t xml:space="preserve"> </w:t>
+      </w:r>
+      <w:r>
+        <w:rPr>
+          <w:rFonts w:cs="Times New Roman"/>
+          <w:color w:val="000000"/>
+        </w:rPr>
+        <w:t xml:space="preserve">of coin denominations, let </w:t>
+      </w:r>
+      <w:r>
+        <w:rPr>
+          <w:rFonts w:cs="Times New Roman"/>
+          <w:i/>
+          <w:color w:val="000000"/>
+        </w:rPr>
+        <w:t xml:space="preserve">f(n) </w:t>
+      </w:r>
+      <w:r>
+        <w:rPr>
+          <w:rFonts w:cs="Times New Roman"/>
+          <w:color w:val="000000"/>
+        </w:rPr>
+        <w:t xml:space="preserve">be the minimum number of coins (with repetition) in </w:t>
+      </w:r>
+      <w:r>
+        <w:rPr>
+          <w:rFonts w:cs="Times New Roman"/>
+          <w:i/>
+          <w:color w:val="000000"/>
+        </w:rPr>
+        <w:t>D</w:t>
+      </w:r>
+      <w:r>
+        <w:rPr>
+          <w:rFonts w:cs="Times New Roman"/>
+          <w:color w:val="000000"/>
+        </w:rPr>
+        <w:t xml:space="preserve"> needed to obtain sum </w:t>
+      </w:r>
+      <w:r>
+        <w:rPr>
+          <w:rFonts w:cs="Times New Roman"/>
+          <w:i/>
+          <w:color w:val="000000"/>
+        </w:rPr>
+        <w:t>n</w:t>
+      </w:r>
+      <w:r>
+        <w:rPr>
+          <w:rFonts w:cs="Times New Roman"/>
+          <w:color w:val="000000"/>
+        </w:rPr>
+        <w:t xml:space="preserve">. Then, </w:t>
+      </w:r>
+      <w:proofErr w:type="gramStart"/>
+      <w:r>
+        <w:rPr>
+          <w:rFonts w:cs="Times New Roman"/>
+          <w:i/>
+          <w:color w:val="000000"/>
+        </w:rPr>
+        <w:t>f(</w:t>
+      </w:r>
+      <w:proofErr w:type="gramEnd"/>
+      <w:r>
+        <w:rPr>
+          <w:rFonts w:cs="Times New Roman"/>
+          <w:i/>
+          <w:color w:val="000000"/>
+        </w:rPr>
+        <w:t xml:space="preserve">n) </w:t>
+      </w:r>
+      <w:r>
+        <w:rPr>
+          <w:rFonts w:cs="Times New Roman"/>
+          <w:color w:val="000000"/>
+        </w:rPr>
+        <w:t xml:space="preserve">&gt;= 0 for all </w:t>
+      </w:r>
+      <w:r>
+        <w:rPr>
+          <w:rFonts w:cs="Times New Roman"/>
+          <w:i/>
+          <w:color w:val="000000"/>
+        </w:rPr>
+        <w:t xml:space="preserve">n </w:t>
+      </w:r>
+      <w:r>
+        <w:rPr>
+          <w:rFonts w:cs="Times New Roman"/>
+          <w:color w:val="000000"/>
+        </w:rPr>
+        <w:t xml:space="preserve">and </w:t>
+      </w:r>
+      <w:r>
+        <w:rPr>
+          <w:rFonts w:cs="Times New Roman"/>
+          <w:i/>
+          <w:color w:val="000000"/>
+        </w:rPr>
+        <w:t xml:space="preserve">f(n) </w:t>
+      </w:r>
+      <w:r>
+        <w:rPr>
+          <w:rFonts w:cs="Times New Roman"/>
+          <w:color w:val="000000"/>
+        </w:rPr>
+        <w:t xml:space="preserve">= 0 when </w:t>
+      </w:r>
+      <w:r>
+        <w:rPr>
+          <w:rFonts w:cs="Times New Roman"/>
+          <w:i/>
+          <w:color w:val="000000"/>
+        </w:rPr>
+        <w:t xml:space="preserve">n </w:t>
+      </w:r>
+      <w:r>
+        <w:rPr>
+          <w:rFonts w:cs="Times New Roman"/>
+          <w:color w:val="000000"/>
+        </w:rPr>
+        <w:t>= 0.</w:t>
+      </w:r>
       <w:bookmarkStart w:id="0" w:name="_GoBack"/>
       <w:bookmarkEnd w:id="0"/>
+    </w:p>
+    <w:p>
+      <w:pPr>
+        <w:rPr>
+          <w:rFonts w:cs="Times New Roman"/>
+          <w:color w:val="000000"/>
+        </w:rPr>
+      </w:pPr>
+    </w:p>
+    <w:p>
+      <w:pPr>
+        <w:rPr>
+          <w:rFonts w:cs="Times New Roman"/>
+        </w:rPr>
+      </w:pPr>
+      <w:r>
+        <w:rPr>
+          <w:rFonts w:cs="Times New Roman"/>
+          <w:color w:val="000000"/>
+        </w:rPr>
+        <w:t xml:space="preserve">In the situation </w:t>
+      </w:r>
+      <w:r>
+        <w:rPr>
+          <w:rFonts w:cs="Times New Roman"/>
+          <w:i/>
+          <w:color w:val="000000"/>
+        </w:rPr>
+        <w:t xml:space="preserve">n </w:t>
+      </w:r>
+      <w:r>
+        <w:rPr>
+          <w:rFonts w:cs="Times New Roman"/>
+          <w:color w:val="000000"/>
+        </w:rPr>
+        <w:t xml:space="preserve">&gt; 0 and </w:t>
+      </w:r>
+      <w:r>
+        <w:rPr>
+          <w:rFonts w:cs="Times New Roman"/>
+          <w:color w:val="000000"/>
+        </w:rPr>
+        <w:t xml:space="preserve">a way to obtain sum </w:t>
+      </w:r>
+      <w:r>
+        <w:rPr>
+          <w:rFonts w:cs="Times New Roman"/>
+          <w:i/>
+          <w:color w:val="000000"/>
+        </w:rPr>
+        <w:t xml:space="preserve">n </w:t>
+      </w:r>
+      <w:r>
+        <w:rPr>
+          <w:rFonts w:cs="Times New Roman"/>
+          <w:color w:val="000000"/>
+        </w:rPr>
+        <w:t xml:space="preserve">with </w:t>
+      </w:r>
+      <w:proofErr w:type="gramStart"/>
+      <w:r>
+        <w:rPr>
+          <w:rFonts w:cs="Times New Roman"/>
+          <w:i/>
+          <w:color w:val="000000"/>
+        </w:rPr>
+        <w:t>f(</w:t>
+      </w:r>
+      <w:proofErr w:type="gramEnd"/>
+      <w:r>
+        <w:rPr>
+          <w:rFonts w:cs="Times New Roman"/>
+          <w:i/>
+          <w:color w:val="000000"/>
+        </w:rPr>
+        <w:t xml:space="preserve">n) </w:t>
+      </w:r>
+      <w:r>
+        <w:rPr>
+          <w:rFonts w:cs="Times New Roman"/>
+          <w:color w:val="000000"/>
+        </w:rPr>
+        <w:t xml:space="preserve">coins using at least one coin of denomination </w:t>
+      </w:r>
+      <w:proofErr w:type="spellStart"/>
+      <w:r>
+        <w:rPr>
+          <w:rFonts w:cs="Times New Roman"/>
+          <w:i/>
+          <w:color w:val="000000"/>
+        </w:rPr>
+        <w:t>v</w:t>
+      </w:r>
+      <w:r>
+        <w:rPr>
+          <w:rFonts w:cs="Times New Roman"/>
+          <w:color w:val="000000"/>
+          <w:vertAlign w:val="subscript"/>
+        </w:rPr>
+        <w:t>k</w:t>
+      </w:r>
+      <w:proofErr w:type="spellEnd"/>
+      <w:r>
+        <w:rPr>
+          <w:rFonts w:cs="Times New Roman"/>
+          <w:color w:val="000000"/>
+        </w:rPr>
+        <w:t xml:space="preserve"> (at least one </w:t>
+      </w:r>
+      <w:r>
+        <w:rPr>
+          <w:rFonts w:cs="Times New Roman"/>
+          <w:color w:val="000000"/>
+        </w:rPr>
+        <w:t xml:space="preserve">such </w:t>
+      </w:r>
+      <w:r>
+        <w:rPr>
+          <w:rFonts w:cs="Times New Roman"/>
+          <w:i/>
+          <w:color w:val="000000"/>
+        </w:rPr>
+        <w:t>k</w:t>
+      </w:r>
+      <w:r>
+        <w:rPr>
+          <w:rFonts w:cs="Times New Roman"/>
+          <w:color w:val="000000"/>
+        </w:rPr>
+        <w:t xml:space="preserve"> exists in this situation),</w:t>
+      </w:r>
+      <w:r>
+        <w:rPr>
+          <w:rFonts w:cs="Times New Roman"/>
+          <w:color w:val="000000"/>
+        </w:rPr>
+        <w:t xml:space="preserve"> removing this </w:t>
+      </w:r>
+      <w:r>
+        <w:rPr>
+          <w:rFonts w:cs="Times New Roman"/>
+          <w:color w:val="000000"/>
+        </w:rPr>
+        <w:t xml:space="preserve">coin we obtain a way to determine </w:t>
+      </w:r>
+      <w:r>
+        <w:rPr>
+          <w:rFonts w:cs="Times New Roman"/>
+          <w:i/>
+          <w:color w:val="000000"/>
+        </w:rPr>
+        <w:t xml:space="preserve">n </w:t>
+      </w:r>
+      <w:r>
+        <w:rPr>
+          <w:rFonts w:cs="Times New Roman"/>
+          <w:color w:val="000000"/>
+        </w:rPr>
+        <w:t xml:space="preserve">- </w:t>
+      </w:r>
+      <w:proofErr w:type="spellStart"/>
+      <w:r>
+        <w:rPr>
+          <w:rFonts w:cs="Times New Roman"/>
+          <w:i/>
+          <w:color w:val="000000"/>
+        </w:rPr>
+        <w:t>v</w:t>
+      </w:r>
+      <w:r>
+        <w:rPr>
+          <w:rFonts w:cs="Times New Roman"/>
+          <w:color w:val="000000"/>
+          <w:vertAlign w:val="subscript"/>
+        </w:rPr>
+        <w:t>k</w:t>
+      </w:r>
+      <w:proofErr w:type="spellEnd"/>
+      <w:r>
+        <w:rPr>
+          <w:rFonts w:cs="Times New Roman"/>
+          <w:color w:val="000000"/>
+          <w:vertAlign w:val="subscript"/>
+        </w:rPr>
+        <w:t xml:space="preserve">  </w:t>
+      </w:r>
+      <w:r>
+        <w:rPr>
+          <w:rFonts w:cs="Times New Roman"/>
+        </w:rPr>
+        <w:t>and can conclude that:</w:t>
+      </w:r>
+    </w:p>
+    <w:p>
+      <w:pPr>
+        <w:jc w:val="center"/>
+        <w:rPr>
+          <w:rFonts w:cs="Times New Roman"/>
+        </w:rPr>
+      </w:pPr>
+    </w:p>
+    <w:p>
+      <w:pPr>
+        <w:jc w:val="center"/>
+        <w:rPr>
+          <w:rFonts w:cs="Times New Roman"/>
+        </w:rPr>
+      </w:pPr>
+      <w:proofErr w:type="gramStart"/>
+      <w:r>
+        <w:rPr>
+          <w:rFonts w:cs="Times New Roman"/>
+          <w:i/>
+          <w:color w:val="000000"/>
+        </w:rPr>
+        <w:t>f</w:t>
+      </w:r>
+      <w:proofErr w:type="gramEnd"/>
+      <w:r>
+        <w:rPr>
+          <w:rFonts w:cs="Times New Roman"/>
+          <w:i/>
+          <w:color w:val="000000"/>
+        </w:rPr>
+        <w:t xml:space="preserve">(n - </w:t>
+      </w:r>
+      <w:proofErr w:type="spellStart"/>
+      <w:r>
+        <w:rPr>
+          <w:rFonts w:cs="Times New Roman"/>
+          <w:i/>
+          <w:color w:val="000000"/>
+        </w:rPr>
+        <w:t>v</w:t>
+      </w:r>
+      <w:r>
+        <w:rPr>
+          <w:rFonts w:cs="Times New Roman"/>
+          <w:color w:val="000000"/>
+          <w:vertAlign w:val="subscript"/>
+        </w:rPr>
+        <w:t>k</w:t>
+      </w:r>
+      <w:proofErr w:type="spellEnd"/>
+      <w:r>
+        <w:rPr>
+          <w:rFonts w:cs="Times New Roman"/>
+          <w:i/>
+          <w:color w:val="000000"/>
+        </w:rPr>
+        <w:t xml:space="preserve">) </w:t>
+      </w:r>
+      <w:r>
+        <w:rPr>
+          <w:rFonts w:cs="Times New Roman"/>
+          <w:color w:val="000000"/>
+        </w:rPr>
+        <w:t xml:space="preserve">&lt;= </w:t>
+      </w:r>
+      <w:r>
+        <w:rPr>
+          <w:rFonts w:cs="Times New Roman"/>
+          <w:i/>
+          <w:color w:val="000000"/>
+        </w:rPr>
+        <w:t>f(n)</w:t>
+      </w:r>
+      <w:r>
+        <w:rPr>
+          <w:rFonts w:cs="Times New Roman"/>
+        </w:rPr>
+        <w:t xml:space="preserve"> </w:t>
+      </w:r>
+      <w:r>
+        <w:rPr>
+          <w:rFonts w:cs="Times New Roman"/>
+        </w:rPr>
+        <w:t>–</w:t>
+      </w:r>
+      <w:r>
+        <w:rPr>
+          <w:rFonts w:cs="Times New Roman"/>
+        </w:rPr>
+        <w:t xml:space="preserve"> 1</w:t>
+      </w:r>
+      <w:r>
+        <w:rPr>
+          <w:rFonts w:cs="Times New Roman"/>
+        </w:rPr>
+        <w:t xml:space="preserve"> f</w:t>
+      </w:r>
+      <w:r>
+        <w:rPr>
+          <w:rFonts w:cs="Times New Roman"/>
+        </w:rPr>
+        <w:t xml:space="preserve">or at least 1 &lt;= </w:t>
+      </w:r>
+      <w:r>
+        <w:rPr>
+          <w:rFonts w:cs="Times New Roman"/>
+          <w:i/>
+        </w:rPr>
+        <w:t>k</w:t>
+      </w:r>
+      <w:r>
+        <w:rPr>
+          <w:rFonts w:cs="Times New Roman"/>
+        </w:rPr>
+        <w:t xml:space="preserve"> &lt;= </w:t>
+      </w:r>
+      <w:r>
+        <w:rPr>
+          <w:rFonts w:cs="Times New Roman"/>
+          <w:i/>
+        </w:rPr>
+        <w:t>m</w:t>
+      </w:r>
+      <w:r>
+        <w:rPr>
+          <w:rFonts w:cs="Times New Roman"/>
+        </w:rPr>
+        <w:t xml:space="preserve">. </w:t>
+      </w:r>
+    </w:p>
+    <w:p>
+      <w:pPr>
+        <w:jc w:val="center"/>
+        <w:rPr>
+          <w:rFonts w:cs="Times New Roman"/>
+        </w:rPr>
+      </w:pPr>
+    </w:p>
+    <w:p>
+      <w:pPr>
+        <w:rPr>
+          <w:rFonts w:cs="Times New Roman"/>
+        </w:rPr>
+      </w:pPr>
+      <w:r>
+        <w:rPr>
+          <w:rFonts w:cs="Times New Roman"/>
+        </w:rPr>
+        <w:t xml:space="preserve">However, if 1 &lt;= </w:t>
+      </w:r>
+      <w:r>
+        <w:rPr>
+          <w:rFonts w:cs="Times New Roman"/>
+          <w:i/>
+        </w:rPr>
+        <w:t>k</w:t>
+      </w:r>
+      <w:r>
+        <w:rPr>
+          <w:rFonts w:cs="Times New Roman"/>
+        </w:rPr>
+        <w:t xml:space="preserve"> &lt;= </w:t>
+      </w:r>
+      <w:r>
+        <w:rPr>
+          <w:rFonts w:cs="Times New Roman"/>
+          <w:i/>
+        </w:rPr>
+        <w:t>m</w:t>
+      </w:r>
+      <w:r>
+        <w:rPr>
+          <w:rFonts w:cs="Times New Roman"/>
+        </w:rPr>
+        <w:t xml:space="preserve"> and </w:t>
+      </w:r>
+      <w:r>
+        <w:rPr>
+          <w:rFonts w:cs="Times New Roman"/>
+          <w:i/>
+        </w:rPr>
+        <w:t xml:space="preserve">n </w:t>
+      </w:r>
+      <w:r>
+        <w:rPr>
+          <w:rFonts w:cs="Times New Roman"/>
+        </w:rPr>
+        <w:t xml:space="preserve">&gt;= </w:t>
+      </w:r>
+      <w:proofErr w:type="spellStart"/>
+      <w:r>
+        <w:rPr>
+          <w:rFonts w:cs="Times New Roman"/>
+          <w:i/>
+          <w:color w:val="000000"/>
+        </w:rPr>
+        <w:t>v</w:t>
+      </w:r>
+      <w:r>
+        <w:rPr>
+          <w:rFonts w:cs="Times New Roman"/>
+          <w:color w:val="000000"/>
+          <w:vertAlign w:val="subscript"/>
+        </w:rPr>
+        <w:t>k</w:t>
+      </w:r>
+      <w:proofErr w:type="spellEnd"/>
+      <w:r>
+        <w:rPr>
+          <w:rFonts w:cs="Times New Roman"/>
+          <w:color w:val="000000"/>
+        </w:rPr>
+        <w:t xml:space="preserve">, we can obtain </w:t>
+      </w:r>
+      <w:r>
+        <w:rPr>
+          <w:rFonts w:cs="Times New Roman"/>
+          <w:i/>
+          <w:color w:val="000000"/>
+        </w:rPr>
+        <w:t xml:space="preserve">n </w:t>
+      </w:r>
+      <w:r>
+        <w:rPr>
+          <w:rFonts w:cs="Times New Roman"/>
+          <w:color w:val="000000"/>
+        </w:rPr>
+        <w:t xml:space="preserve">with </w:t>
+      </w:r>
+      <w:proofErr w:type="gramStart"/>
+      <w:r>
+        <w:rPr>
+          <w:rFonts w:cs="Times New Roman"/>
+          <w:i/>
+          <w:color w:val="000000"/>
+        </w:rPr>
+        <w:t>f(</w:t>
+      </w:r>
+      <w:proofErr w:type="gramEnd"/>
+      <w:r>
+        <w:rPr>
+          <w:rFonts w:cs="Times New Roman"/>
+          <w:i/>
+          <w:color w:val="000000"/>
+        </w:rPr>
+        <w:t xml:space="preserve">n - </w:t>
+      </w:r>
+      <w:proofErr w:type="spellStart"/>
+      <w:r>
+        <w:rPr>
+          <w:rFonts w:cs="Times New Roman"/>
+          <w:i/>
+          <w:color w:val="000000"/>
+        </w:rPr>
+        <w:t>v</w:t>
+      </w:r>
+      <w:r>
+        <w:rPr>
+          <w:rFonts w:cs="Times New Roman"/>
+          <w:color w:val="000000"/>
+          <w:vertAlign w:val="subscript"/>
+        </w:rPr>
+        <w:t>k</w:t>
+      </w:r>
+      <w:proofErr w:type="spellEnd"/>
+      <w:r>
+        <w:rPr>
+          <w:rFonts w:cs="Times New Roman"/>
+        </w:rPr>
+        <w:t xml:space="preserve">) + 1 coins by adding a </w:t>
+      </w:r>
+      <w:proofErr w:type="spellStart"/>
+      <w:r>
+        <w:rPr>
+          <w:rFonts w:cs="Times New Roman"/>
+          <w:i/>
+          <w:color w:val="000000"/>
+        </w:rPr>
+        <w:t>v</w:t>
+      </w:r>
+      <w:r>
+        <w:rPr>
+          <w:rFonts w:cs="Times New Roman"/>
+          <w:color w:val="000000"/>
+          <w:vertAlign w:val="subscript"/>
+        </w:rPr>
+        <w:t>k</w:t>
+      </w:r>
+      <w:proofErr w:type="spellEnd"/>
+      <w:r>
+        <w:rPr>
+          <w:rFonts w:cs="Times New Roman"/>
+          <w:color w:val="000000"/>
+          <w:vertAlign w:val="subscript"/>
+        </w:rPr>
+        <w:t xml:space="preserve"> </w:t>
+      </w:r>
+      <w:r>
+        <w:rPr>
+          <w:rFonts w:cs="Times New Roman"/>
+        </w:rPr>
+        <w:t xml:space="preserve"> coin to an optimal way to get </w:t>
+      </w:r>
+      <w:r>
+        <w:rPr>
+          <w:rFonts w:cs="Times New Roman"/>
+          <w:i/>
+        </w:rPr>
+        <w:t xml:space="preserve">n - </w:t>
+      </w:r>
+      <w:proofErr w:type="spellStart"/>
+      <w:r>
+        <w:rPr>
+          <w:rFonts w:cs="Times New Roman"/>
+          <w:i/>
+          <w:color w:val="000000"/>
+        </w:rPr>
+        <w:t>v</w:t>
+      </w:r>
+      <w:r>
+        <w:rPr>
+          <w:rFonts w:cs="Times New Roman"/>
+          <w:color w:val="000000"/>
+          <w:vertAlign w:val="subscript"/>
+        </w:rPr>
+        <w:t>k</w:t>
+      </w:r>
+      <w:proofErr w:type="spellEnd"/>
+      <w:r>
+        <w:rPr>
+          <w:rFonts w:cs="Times New Roman"/>
+        </w:rPr>
+        <w:t>.  As such, the below holds:</w:t>
+      </w:r>
+    </w:p>
+    <w:p>
+      <w:pPr>
+        <w:rPr>
+          <w:rFonts w:cs="Times New Roman"/>
+        </w:rPr>
+      </w:pPr>
+    </w:p>
+    <w:p>
+      <w:pPr>
+        <w:jc w:val="center"/>
+        <w:rPr>
+          <w:rFonts w:cs="Times New Roman"/>
+          <w:color w:val="000000"/>
+        </w:rPr>
+      </w:pPr>
+      <w:proofErr w:type="gramStart"/>
+      <w:r>
+        <w:rPr>
+          <w:rFonts w:cs="Times New Roman"/>
+          <w:i/>
+          <w:color w:val="000000"/>
+        </w:rPr>
+        <w:t>f</w:t>
+      </w:r>
+      <w:proofErr w:type="gramEnd"/>
+      <w:r>
+        <w:rPr>
+          <w:rFonts w:cs="Times New Roman"/>
+          <w:i/>
+          <w:color w:val="000000"/>
+        </w:rPr>
+        <w:t xml:space="preserve">(n) &lt;= f(n - </w:t>
+      </w:r>
+      <w:proofErr w:type="spellStart"/>
+      <w:r>
+        <w:rPr>
+          <w:rFonts w:cs="Times New Roman"/>
+          <w:i/>
+          <w:color w:val="000000"/>
+        </w:rPr>
+        <w:t>v</w:t>
+      </w:r>
+      <w:r>
+        <w:rPr>
+          <w:rFonts w:cs="Times New Roman"/>
+          <w:color w:val="000000"/>
+          <w:vertAlign w:val="subscript"/>
+        </w:rPr>
+        <w:t>k</w:t>
+      </w:r>
+      <w:proofErr w:type="spellEnd"/>
+      <w:r>
+        <w:rPr>
+          <w:rFonts w:cs="Times New Roman"/>
+          <w:i/>
+          <w:color w:val="000000"/>
+        </w:rPr>
+        <w:t xml:space="preserve">) + 1 </w:t>
+      </w:r>
+      <w:r>
+        <w:rPr>
+          <w:rFonts w:cs="Times New Roman"/>
+          <w:color w:val="000000"/>
+        </w:rPr>
+        <w:t xml:space="preserve">for all 1 &lt;= </w:t>
+      </w:r>
+      <w:r>
+        <w:rPr>
+          <w:rFonts w:cs="Times New Roman"/>
+          <w:i/>
+          <w:color w:val="000000"/>
+        </w:rPr>
+        <w:t xml:space="preserve">k </w:t>
+      </w:r>
+      <w:r>
+        <w:rPr>
+          <w:rFonts w:cs="Times New Roman"/>
+          <w:color w:val="000000"/>
+        </w:rPr>
+        <w:t xml:space="preserve">&lt;= </w:t>
+      </w:r>
+      <w:r>
+        <w:rPr>
+          <w:rFonts w:cs="Times New Roman"/>
+          <w:i/>
+          <w:color w:val="000000"/>
+        </w:rPr>
+        <w:t xml:space="preserve">m </w:t>
+      </w:r>
+      <w:r>
+        <w:rPr>
+          <w:rFonts w:cs="Times New Roman"/>
+          <w:color w:val="000000"/>
+        </w:rPr>
+        <w:t xml:space="preserve">with </w:t>
+      </w:r>
+      <w:r>
+        <w:rPr>
+          <w:rFonts w:cs="Times New Roman"/>
+          <w:i/>
+          <w:color w:val="000000"/>
+        </w:rPr>
+        <w:t xml:space="preserve">n </w:t>
+      </w:r>
+      <w:r>
+        <w:rPr>
+          <w:rFonts w:cs="Times New Roman"/>
+          <w:color w:val="000000"/>
+        </w:rPr>
+        <w:t xml:space="preserve">&gt;= </w:t>
+      </w:r>
+      <w:proofErr w:type="spellStart"/>
+      <w:r>
+        <w:rPr>
+          <w:rFonts w:cs="Times New Roman"/>
+          <w:i/>
+          <w:color w:val="000000"/>
+        </w:rPr>
+        <w:t>v</w:t>
+      </w:r>
+      <w:r>
+        <w:rPr>
+          <w:rFonts w:cs="Times New Roman"/>
+          <w:color w:val="000000"/>
+          <w:vertAlign w:val="subscript"/>
+        </w:rPr>
+        <w:t>k</w:t>
+      </w:r>
+      <w:proofErr w:type="spellEnd"/>
+      <w:r>
+        <w:rPr>
+          <w:rFonts w:cs="Times New Roman"/>
+          <w:color w:val="000000"/>
+        </w:rPr>
+        <w:t>.</w:t>
+      </w:r>
+    </w:p>
+    <w:p>
+      <w:pPr>
+        <w:jc w:val="center"/>
+        <w:rPr>
+          <w:rFonts w:cs="Times New Roman"/>
+          <w:color w:val="000000"/>
+        </w:rPr>
+      </w:pPr>
+    </w:p>
+    <w:p>
+      <w:pPr>
+        <w:rPr>
+          <w:rFonts w:cs="Times New Roman"/>
+          <w:color w:val="000000"/>
+        </w:rPr>
+      </w:pPr>
+      <w:r>
+        <w:rPr>
+          <w:rFonts w:cs="Times New Roman"/>
+          <w:color w:val="000000"/>
+        </w:rPr>
+        <w:t>Together, this gives us:</w:t>
+      </w:r>
+    </w:p>
+    <w:p>
+      <w:pPr>
+        <w:rPr>
+          <w:rFonts w:cs="Times New Roman"/>
+          <w:color w:val="000000"/>
+        </w:rPr>
+      </w:pPr>
+    </w:p>
+    <w:p>
+      <w:pPr>
+        <w:jc w:val="center"/>
+        <w:rPr>
+          <w:rFonts w:cs="Times New Roman"/>
+          <w:color w:val="000000"/>
+        </w:rPr>
+      </w:pPr>
+      <w:proofErr w:type="gramStart"/>
+      <w:r>
+        <w:rPr>
+          <w:rFonts w:cs="Times New Roman"/>
+          <w:i/>
+          <w:color w:val="000000"/>
+        </w:rPr>
+        <w:t>f</w:t>
+      </w:r>
+      <w:proofErr w:type="gramEnd"/>
+      <w:r>
+        <w:rPr>
+          <w:rFonts w:cs="Times New Roman"/>
+          <w:i/>
+          <w:color w:val="000000"/>
+        </w:rPr>
+        <w:t xml:space="preserve">(n) = </w:t>
+      </w:r>
+      <w:r>
+        <w:rPr>
+          <w:rFonts w:cs="Times New Roman"/>
+          <w:color w:val="000000"/>
+        </w:rPr>
+        <w:t xml:space="preserve">min{ </w:t>
+      </w:r>
+      <w:r>
+        <w:rPr>
+          <w:rFonts w:cs="Times New Roman"/>
+          <w:i/>
+          <w:color w:val="000000"/>
+        </w:rPr>
+        <w:t xml:space="preserve">f(n - </w:t>
+      </w:r>
+      <w:proofErr w:type="spellStart"/>
+      <w:r>
+        <w:rPr>
+          <w:rFonts w:cs="Times New Roman"/>
+          <w:i/>
+          <w:color w:val="000000"/>
+        </w:rPr>
+        <w:t>v</w:t>
+      </w:r>
+      <w:r>
+        <w:rPr>
+          <w:rFonts w:cs="Times New Roman"/>
+          <w:color w:val="000000"/>
+          <w:vertAlign w:val="subscript"/>
+        </w:rPr>
+        <w:t>k</w:t>
+      </w:r>
+      <w:proofErr w:type="spellEnd"/>
+      <w:r>
+        <w:rPr>
+          <w:rFonts w:cs="Times New Roman"/>
+          <w:i/>
+          <w:color w:val="000000"/>
+        </w:rPr>
+        <w:t xml:space="preserve">) + </w:t>
+      </w:r>
+      <w:r>
+        <w:rPr>
+          <w:rFonts w:cs="Times New Roman"/>
+          <w:color w:val="000000"/>
+        </w:rPr>
+        <w:t xml:space="preserve">1 | 1&lt;= </w:t>
+      </w:r>
+      <w:r>
+        <w:rPr>
+          <w:rFonts w:cs="Times New Roman"/>
+          <w:i/>
+          <w:color w:val="000000"/>
+        </w:rPr>
+        <w:t xml:space="preserve">k </w:t>
+      </w:r>
+      <w:r>
+        <w:rPr>
+          <w:rFonts w:cs="Times New Roman"/>
+          <w:color w:val="000000"/>
+        </w:rPr>
+        <w:t xml:space="preserve">&lt;= </w:t>
+      </w:r>
+      <w:r>
+        <w:rPr>
+          <w:rFonts w:cs="Times New Roman"/>
+          <w:i/>
+          <w:color w:val="000000"/>
+        </w:rPr>
+        <w:t>m</w:t>
+      </w:r>
+      <w:r>
+        <w:rPr>
+          <w:rFonts w:cs="Times New Roman"/>
+          <w:color w:val="000000"/>
+        </w:rPr>
+        <w:t xml:space="preserve">, </w:t>
+      </w:r>
+      <w:r>
+        <w:rPr>
+          <w:rFonts w:cs="Times New Roman"/>
+          <w:i/>
+          <w:color w:val="000000"/>
+        </w:rPr>
+        <w:t xml:space="preserve">n </w:t>
+      </w:r>
+      <w:r>
+        <w:rPr>
+          <w:rFonts w:cs="Times New Roman"/>
+          <w:color w:val="000000"/>
+        </w:rPr>
+        <w:t xml:space="preserve">&gt;= </w:t>
+      </w:r>
+      <w:proofErr w:type="spellStart"/>
+      <w:r>
+        <w:rPr>
+          <w:rFonts w:cs="Times New Roman"/>
+          <w:i/>
+          <w:color w:val="000000"/>
+        </w:rPr>
+        <w:t>v</w:t>
+      </w:r>
+      <w:r>
+        <w:rPr>
+          <w:rFonts w:cs="Times New Roman"/>
+          <w:color w:val="000000"/>
+          <w:vertAlign w:val="subscript"/>
+        </w:rPr>
+        <w:t>k</w:t>
+      </w:r>
+      <w:proofErr w:type="spellEnd"/>
+      <w:r>
+        <w:rPr>
+          <w:rFonts w:cs="Times New Roman"/>
+          <w:i/>
+          <w:color w:val="000000"/>
+        </w:rPr>
+        <w:t xml:space="preserve"> </w:t>
+      </w:r>
+      <w:r>
+        <w:rPr>
+          <w:rFonts w:cs="Times New Roman"/>
+          <w:color w:val="000000"/>
+        </w:rPr>
+        <w:t xml:space="preserve">} for all </w:t>
+      </w:r>
+      <w:r>
+        <w:rPr>
+          <w:rFonts w:cs="Times New Roman"/>
+          <w:i/>
+          <w:color w:val="000000"/>
+        </w:rPr>
+        <w:t xml:space="preserve">n </w:t>
+      </w:r>
+      <w:r>
+        <w:rPr>
+          <w:rFonts w:cs="Times New Roman"/>
+          <w:color w:val="000000"/>
+        </w:rPr>
+        <w:t>&gt; 0</w:t>
+      </w:r>
+      <w:r>
+        <w:rPr>
+          <w:rFonts w:cs="Times New Roman"/>
+          <w:color w:val="000000"/>
+        </w:rPr>
+        <w:t xml:space="preserve"> (1)</w:t>
+      </w:r>
+    </w:p>
+    <w:p>
+      <w:pPr>
+        <w:jc w:val="center"/>
+        <w:rPr>
+          <w:rFonts w:cs="Times New Roman"/>
+          <w:color w:val="000000"/>
+        </w:rPr>
+      </w:pPr>
+    </w:p>
+    <w:p>
+      <w:pPr>
+        <w:rPr>
+          <w:rFonts w:cs="Times New Roman"/>
+          <w:color w:val="000000"/>
+        </w:rPr>
+      </w:pPr>
+      <w:r>
+        <w:rPr>
+          <w:rFonts w:cs="Times New Roman"/>
+          <w:color w:val="000000"/>
+        </w:rPr>
+        <w:t xml:space="preserve">And case (1) together with </w:t>
+      </w:r>
+      <w:proofErr w:type="gramStart"/>
+      <w:r>
+        <w:rPr>
+          <w:rFonts w:cs="Times New Roman"/>
+          <w:i/>
+          <w:color w:val="000000"/>
+        </w:rPr>
+        <w:t>f(</w:t>
+      </w:r>
+      <w:proofErr w:type="gramEnd"/>
+      <w:r>
+        <w:rPr>
+          <w:rFonts w:cs="Times New Roman"/>
+          <w:i/>
+          <w:color w:val="000000"/>
+        </w:rPr>
+        <w:t xml:space="preserve">0) </w:t>
+      </w:r>
+      <w:r>
+        <w:rPr>
+          <w:rFonts w:cs="Times New Roman"/>
+          <w:color w:val="000000"/>
+        </w:rPr>
+        <w:t xml:space="preserve">= 0 is exactly what the dynamic programming algorithm uses to compute </w:t>
+      </w:r>
+      <w:r>
+        <w:rPr>
+          <w:rFonts w:cs="Times New Roman"/>
+          <w:i/>
+          <w:color w:val="000000"/>
+        </w:rPr>
+        <w:t xml:space="preserve">f(n) </w:t>
+      </w:r>
+      <w:r>
+        <w:rPr>
+          <w:rFonts w:cs="Times New Roman"/>
+          <w:color w:val="000000"/>
+        </w:rPr>
+        <w:t>recursively.</w:t>
+      </w:r>
+    </w:p>
+    <w:p>
+      <w:pPr>
+        <w:jc w:val="center"/>
+        <w:rPr>
+          <w:rFonts w:cs="Times New Roman"/>
+          <w:color w:val="000000"/>
+        </w:rPr>
+      </w:pPr>
+    </w:p>
+    <w:p>
+      <w:pPr>
+        <w:jc w:val="center"/>
+        <w:rPr>
+          <w:rFonts w:cs="Times New Roman"/>
+          <w:color w:val="000000"/>
+        </w:rPr>
+      </w:pPr>
     </w:p>
     <w:sectPr>
       <w:pgSz w:w="12240" w:h="15840"/>

</xml_diff>

<commit_message>
Questions 9 and 10 done
</commit_message>
<xml_diff>
--- a/Report.docx
+++ b/Report.docx
@@ -3578,6 +3578,7 @@
           <w:color w:val="000000"/>
           <w:u w:val="single"/>
         </w:rPr>
+        <w:lastRenderedPageBreak/>
         <w:t xml:space="preserve">3. </w:t>
       </w:r>
       <w:proofErr w:type="gramStart"/>
@@ -4898,7 +4899,6 @@
     </w:p>
     <w:p>
       <w:pPr>
-        <w:jc w:val="center"/>
         <w:rPr>
           <w:rFonts w:cs="Times New Roman"/>
           <w:color w:val="000000"/>
@@ -4921,7 +4921,7 @@
           <w:color w:val="000000"/>
           <w:u w:val="single"/>
         </w:rPr>
-        <w:t>10. Determining whether greedy approach will result in optimal solution</w:t>
+        <w:t>9. Situation when coin denomination sets are powers of P</w:t>
       </w:r>
     </w:p>
     <w:p>
@@ -4938,254 +4938,80 @@
       <w:pPr>
         <w:rPr>
           <w:rFonts w:cs="Times New Roman"/>
-          <w:color w:val="000000"/>
-        </w:rPr>
-      </w:pPr>
-      <w:r>
-        <w:rPr>
-          <w:rFonts w:cs="Times New Roman"/>
-          <w:color w:val="000000"/>
-        </w:rPr>
-        <w:t>In order to determine the conditions in which using a greedy algorithm will result in an optimal solution with regard to the coin change problem, it is necessary to research the characteristics of the sets in which the greedy algorithm produces an optimal result and compare it to those sets in which it does not.</w:t>
-      </w:r>
-    </w:p>
-    <w:p>
-      <w:pPr>
-        <w:rPr>
-          <w:rFonts w:cs="Times New Roman"/>
-          <w:color w:val="000000"/>
-        </w:rPr>
-      </w:pPr>
-    </w:p>
-    <w:p>
-      <w:pPr>
-        <w:rPr>
-          <w:rFonts w:cs="Times New Roman"/>
-          <w:color w:val="000000"/>
-        </w:rPr>
-      </w:pPr>
-      <w:r>
-        <w:rPr>
-          <w:rFonts w:cs="Times New Roman"/>
-          <w:color w:val="000000"/>
-        </w:rPr>
-        <w:t xml:space="preserve">According to </w:t>
-      </w:r>
-      <w:proofErr w:type="spellStart"/>
-      <w:r>
-        <w:rPr>
-          <w:rFonts w:cs="Times New Roman"/>
-          <w:color w:val="000000"/>
-        </w:rPr>
-        <w:t>Kozen</w:t>
-      </w:r>
-      <w:proofErr w:type="spellEnd"/>
-      <w:r>
-        <w:rPr>
-          <w:rFonts w:cs="Times New Roman"/>
-          <w:color w:val="000000"/>
-        </w:rPr>
-        <w:t xml:space="preserve"> and </w:t>
-      </w:r>
-      <w:proofErr w:type="spellStart"/>
-      <w:proofErr w:type="gramStart"/>
-      <w:r>
-        <w:rPr>
-          <w:rFonts w:cs="Times New Roman"/>
-          <w:color w:val="000000"/>
-        </w:rPr>
-        <w:t>Zaks</w:t>
-      </w:r>
-      <w:proofErr w:type="spellEnd"/>
-      <w:r>
-        <w:rPr>
-          <w:rFonts w:cs="Times New Roman"/>
-          <w:color w:val="000000"/>
-        </w:rPr>
-        <w:t>[</w:t>
-      </w:r>
-      <w:proofErr w:type="gramEnd"/>
-      <w:r>
-        <w:rPr>
-          <w:rFonts w:cs="Times New Roman"/>
-          <w:color w:val="000000"/>
-        </w:rPr>
-        <w:t xml:space="preserve">1], coin denomination sets in which a greedy algorithm produces an optimal solution for all amounts are called </w:t>
-      </w:r>
-      <w:r>
-        <w:rPr>
-          <w:rFonts w:cs="Times New Roman"/>
-          <w:i/>
-          <w:color w:val="000000"/>
-        </w:rPr>
-        <w:t xml:space="preserve">canonical </w:t>
-      </w:r>
-      <w:r>
-        <w:rPr>
-          <w:rFonts w:cs="Times New Roman"/>
-          <w:color w:val="000000"/>
-        </w:rPr>
-        <w:t xml:space="preserve">systems.  Then, for a non-canonical coin system, there exists an amount </w:t>
-      </w:r>
-      <w:r>
-        <w:rPr>
-          <w:rFonts w:cs="Times New Roman"/>
-          <w:i/>
-          <w:color w:val="000000"/>
-        </w:rPr>
-        <w:t>c</w:t>
-      </w:r>
-      <w:r>
-        <w:rPr>
-          <w:rFonts w:cs="Times New Roman"/>
-          <w:color w:val="000000"/>
-        </w:rPr>
-        <w:t xml:space="preserve"> in which using the greedy algorithm will produce a suboptimal amount of coins; and </w:t>
-      </w:r>
-      <w:r>
-        <w:rPr>
-          <w:rFonts w:cs="Times New Roman"/>
-          <w:i/>
-          <w:color w:val="000000"/>
-        </w:rPr>
-        <w:t xml:space="preserve">c </w:t>
-      </w:r>
-      <w:r>
-        <w:rPr>
-          <w:rFonts w:cs="Times New Roman"/>
-          <w:color w:val="000000"/>
-        </w:rPr>
-        <w:t>is called a counterexample in this case.</w:t>
-      </w:r>
-    </w:p>
-    <w:p>
-      <w:pPr>
-        <w:rPr>
-          <w:rFonts w:cs="Times New Roman"/>
-          <w:color w:val="000000"/>
-        </w:rPr>
-      </w:pPr>
-    </w:p>
-    <w:p>
-      <w:pPr>
-        <w:rPr>
-          <w:rFonts w:cs="Times New Roman"/>
-          <w:color w:val="000000"/>
-        </w:rPr>
-      </w:pPr>
-      <w:r>
-        <w:rPr>
-          <w:rFonts w:cs="Times New Roman"/>
-          <w:color w:val="000000"/>
-        </w:rPr>
-        <w:t xml:space="preserve">Further, </w:t>
-      </w:r>
-      <w:proofErr w:type="spellStart"/>
-      <w:r>
-        <w:rPr>
-          <w:rFonts w:cs="Times New Roman"/>
-          <w:color w:val="000000"/>
-        </w:rPr>
-        <w:t>Kozen</w:t>
-      </w:r>
-      <w:proofErr w:type="spellEnd"/>
-      <w:r>
-        <w:rPr>
-          <w:rFonts w:cs="Times New Roman"/>
-          <w:color w:val="000000"/>
-        </w:rPr>
-        <w:t xml:space="preserve"> and </w:t>
-      </w:r>
-      <w:proofErr w:type="spellStart"/>
-      <w:r>
-        <w:rPr>
-          <w:rFonts w:cs="Times New Roman"/>
-          <w:color w:val="000000"/>
-        </w:rPr>
-        <w:t>Zaks</w:t>
-      </w:r>
-      <w:proofErr w:type="spellEnd"/>
-      <w:r>
-        <w:rPr>
-          <w:rFonts w:cs="Times New Roman"/>
-          <w:color w:val="000000"/>
-        </w:rPr>
-        <w:t xml:space="preserve"> determined that if a counterexample </w:t>
-      </w:r>
-      <w:r>
-        <w:rPr>
-          <w:rFonts w:cs="Times New Roman"/>
-          <w:i/>
-          <w:color w:val="000000"/>
-        </w:rPr>
-        <w:t>x</w:t>
-      </w:r>
-      <w:r>
-        <w:rPr>
-          <w:rFonts w:cs="Times New Roman"/>
-          <w:color w:val="000000"/>
-        </w:rPr>
-        <w:t xml:space="preserve"> exists, (for a coin set {</w:t>
-      </w:r>
-      <w:r>
-        <w:rPr>
-          <w:rFonts w:cs="Times New Roman"/>
-          <w:i/>
-          <w:color w:val="000000"/>
-        </w:rPr>
-        <w:t>c</w:t>
-      </w:r>
-      <w:r>
-        <w:rPr>
-          <w:rFonts w:cs="Times New Roman"/>
-          <w:color w:val="000000"/>
-          <w:vertAlign w:val="subscript"/>
+          <w:i/>
+          <w:color w:val="000000"/>
+        </w:rPr>
+      </w:pPr>
+      <w:r>
+        <w:rPr>
+          <w:rFonts w:cs="Times New Roman"/>
+          <w:color w:val="000000"/>
+        </w:rPr>
+        <w:t xml:space="preserve">In situation where coin sets are powers of </w:t>
+      </w:r>
+      <w:r>
+        <w:rPr>
+          <w:rFonts w:cs="Times New Roman"/>
+          <w:i/>
+          <w:color w:val="000000"/>
+        </w:rPr>
+        <w:t xml:space="preserve">p </w:t>
+      </w:r>
+      <w:r>
+        <w:rPr>
+          <w:rFonts w:cs="Times New Roman"/>
+          <w:color w:val="000000"/>
+        </w:rPr>
+        <w:t>(i.e. {</w:t>
+      </w:r>
+      <w:r>
+        <w:rPr>
+          <w:rFonts w:cs="Times New Roman"/>
+          <w:i/>
+          <w:color w:val="000000"/>
+        </w:rPr>
+        <w:t>p</w:t>
+      </w:r>
+      <w:r>
+        <w:rPr>
+          <w:rFonts w:cs="Times New Roman"/>
+          <w:i/>
+          <w:color w:val="000000"/>
+          <w:vertAlign w:val="superscript"/>
+        </w:rPr>
+        <w:t>0</w:t>
+      </w:r>
+      <w:r>
+        <w:rPr>
+          <w:rFonts w:cs="Times New Roman"/>
+          <w:i/>
+          <w:color w:val="000000"/>
+        </w:rPr>
+        <w:t>, p</w:t>
+      </w:r>
+      <w:r>
+        <w:rPr>
+          <w:rFonts w:cs="Times New Roman"/>
+          <w:i/>
+          <w:color w:val="000000"/>
+          <w:vertAlign w:val="superscript"/>
         </w:rPr>
         <w:t>1</w:t>
       </w:r>
       <w:r>
         <w:rPr>
           <w:rFonts w:cs="Times New Roman"/>
-          <w:color w:val="000000"/>
-        </w:rPr>
-        <w:t xml:space="preserve">, </w:t>
-      </w:r>
-      <w:r>
-        <w:rPr>
-          <w:rFonts w:cs="Times New Roman"/>
-          <w:i/>
-          <w:color w:val="000000"/>
-        </w:rPr>
-        <w:t>c</w:t>
-      </w:r>
-      <w:r>
-        <w:rPr>
-          <w:rFonts w:cs="Times New Roman"/>
-          <w:color w:val="000000"/>
-          <w:vertAlign w:val="subscript"/>
-        </w:rPr>
-        <w:t>2</w:t>
-      </w:r>
-      <w:r>
-        <w:rPr>
-          <w:rFonts w:cs="Times New Roman"/>
-          <w:color w:val="000000"/>
-        </w:rPr>
-        <w:t xml:space="preserve">, … </w:t>
-      </w:r>
-      <w:r>
-        <w:rPr>
-          <w:rFonts w:cs="Times New Roman"/>
-          <w:i/>
-          <w:color w:val="000000"/>
-        </w:rPr>
-        <w:t>c</w:t>
-      </w:r>
-      <w:r>
-        <w:rPr>
-          <w:rFonts w:cs="Times New Roman"/>
-          <w:color w:val="000000"/>
-          <w:vertAlign w:val="subscript"/>
+          <w:i/>
+          <w:color w:val="000000"/>
+        </w:rPr>
+        <w:t>, … p</w:t>
+      </w:r>
+      <w:r>
+        <w:rPr>
+          <w:rFonts w:cs="Times New Roman"/>
+          <w:i/>
+          <w:color w:val="000000"/>
+          <w:vertAlign w:val="superscript"/>
         </w:rPr>
         <w:t>m</w:t>
       </w:r>
@@ -5194,161 +5020,831 @@
           <w:rFonts w:cs="Times New Roman"/>
           <w:color w:val="000000"/>
         </w:rPr>
-        <w:t xml:space="preserve">}), the smallest such </w:t>
-      </w:r>
-      <w:r>
-        <w:rPr>
-          <w:rFonts w:cs="Times New Roman"/>
-          <w:i/>
-          <w:color w:val="000000"/>
-        </w:rPr>
-        <w:t>x</w:t>
-      </w:r>
-      <w:r>
-        <w:rPr>
-          <w:rFonts w:cs="Times New Roman"/>
-          <w:color w:val="000000"/>
-        </w:rPr>
-        <w:t xml:space="preserve"> lies in the range:</w:t>
-      </w:r>
-    </w:p>
-    <w:p>
-      <w:pPr>
-        <w:jc w:val="center"/>
-        <w:rPr>
-          <w:rFonts w:cs="Times New Roman"/>
-          <w:i/>
-          <w:vertAlign w:val="subscript"/>
-        </w:rPr>
-      </w:pPr>
-      <w:r>
-        <w:rPr>
-          <w:rFonts w:cs="Times New Roman"/>
-          <w:i/>
-          <w:color w:val="000000"/>
-        </w:rPr>
-        <w:t>c</w:t>
-      </w:r>
-      <w:r>
-        <w:rPr>
-          <w:rFonts w:cs="Times New Roman"/>
-          <w:i/>
-          <w:color w:val="000000"/>
-          <w:vertAlign w:val="subscript"/>
-        </w:rPr>
-        <w:t xml:space="preserve">3 </w:t>
-      </w:r>
-      <w:r>
-        <w:rPr>
-          <w:rFonts w:cs="Times New Roman"/>
-        </w:rPr>
-        <w:t xml:space="preserve">+ 1 &lt; </w:t>
-      </w:r>
-      <w:r>
-        <w:rPr>
-          <w:rFonts w:cs="Times New Roman"/>
-          <w:i/>
-        </w:rPr>
-        <w:t xml:space="preserve">x </w:t>
-      </w:r>
-      <w:r>
-        <w:rPr>
-          <w:rFonts w:cs="Times New Roman"/>
-        </w:rPr>
-        <w:t xml:space="preserve">&lt; </w:t>
-      </w:r>
-      <w:r>
-        <w:rPr>
-          <w:rFonts w:cs="Times New Roman"/>
-          <w:i/>
-        </w:rPr>
-        <w:t>c</w:t>
-      </w:r>
-      <w:r>
-        <w:rPr>
-          <w:rFonts w:cs="Times New Roman"/>
-          <w:i/>
-          <w:vertAlign w:val="subscript"/>
-        </w:rPr>
-        <w:t xml:space="preserve">m </w:t>
-      </w:r>
-      <w:r>
-        <w:rPr>
-          <w:rFonts w:cs="Times New Roman"/>
-          <w:i/>
-        </w:rPr>
-        <w:t>+ c</w:t>
-      </w:r>
-      <w:r>
-        <w:rPr>
-          <w:rFonts w:cs="Times New Roman"/>
-          <w:i/>
-          <w:vertAlign w:val="subscript"/>
-        </w:rPr>
-        <w:t>m-1</w:t>
-      </w:r>
-    </w:p>
-    <w:p>
-      <w:pPr>
-        <w:rPr>
-          <w:rFonts w:cs="Times New Roman"/>
-        </w:rPr>
-      </w:pPr>
-    </w:p>
-    <w:p>
-      <w:pPr>
-        <w:rPr>
-          <w:rFonts w:cs="Times New Roman"/>
-        </w:rPr>
-      </w:pPr>
-      <w:r>
-        <w:rPr>
-          <w:rFonts w:cs="Times New Roman"/>
-        </w:rPr>
-        <w:t xml:space="preserve">Consider the coin set {1, 3, </w:t>
-      </w:r>
-      <w:proofErr w:type="gramStart"/>
-      <w:r>
-        <w:rPr>
-          <w:rFonts w:cs="Times New Roman"/>
-        </w:rPr>
-        <w:t>4</w:t>
-      </w:r>
-      <w:proofErr w:type="gramEnd"/>
-      <w:r>
-        <w:rPr>
-          <w:rFonts w:cs="Times New Roman"/>
-        </w:rPr>
-        <w:t xml:space="preserve">}.  According to the theorem above, the smallest example would lie in range 5 &lt; </w:t>
-      </w:r>
-      <w:r>
-        <w:rPr>
-          <w:rFonts w:cs="Times New Roman"/>
-          <w:i/>
-        </w:rPr>
-        <w:t>x</w:t>
-      </w:r>
-      <w:r>
-        <w:rPr>
-          <w:rFonts w:cs="Times New Roman"/>
-        </w:rPr>
-        <w:t xml:space="preserve"> &lt; 7.  Here we see that </w:t>
-      </w:r>
-      <w:r>
-        <w:rPr>
-          <w:rFonts w:cs="Times New Roman"/>
-          <w:i/>
-        </w:rPr>
-        <w:t>x</w:t>
-      </w:r>
-      <w:r>
-        <w:rPr>
-          <w:rFonts w:cs="Times New Roman"/>
-        </w:rPr>
-        <w:t xml:space="preserve"> can be 6, and if the total is 6, then the greedy algorithm uses 3 coins to reach that total (4 + 1 + 1), while the optimal is 2 coins (3 + 3).</w:t>
+        <w:t>}</w:t>
+      </w:r>
+      <w:r>
+        <w:rPr>
+          <w:rFonts w:cs="Times New Roman"/>
+          <w:color w:val="000000"/>
+        </w:rPr>
+        <w:t xml:space="preserve">; c &gt; </w:t>
+      </w:r>
+      <w:proofErr w:type="gramStart"/>
+      <w:r>
+        <w:rPr>
+          <w:rFonts w:cs="Times New Roman"/>
+          <w:color w:val="000000"/>
+        </w:rPr>
+        <w:t>1 ,</w:t>
+      </w:r>
+      <w:proofErr w:type="gramEnd"/>
+      <w:r>
+        <w:rPr>
+          <w:rFonts w:cs="Times New Roman"/>
+          <w:color w:val="000000"/>
+        </w:rPr>
+        <w:t xml:space="preserve"> </w:t>
+      </w:r>
+      <w:r>
+        <w:rPr>
+          <w:rFonts w:cs="Times New Roman"/>
+          <w:color w:val="000000"/>
+        </w:rPr>
+        <w:t>m &gt;= 1</w:t>
+      </w:r>
+      <w:r>
+        <w:rPr>
+          <w:rFonts w:cs="Times New Roman"/>
+          <w:color w:val="000000"/>
+        </w:rPr>
+        <w:t>), using a greedy algorithm will always result in an optimal solution.</w:t>
+      </w:r>
+      <w:r>
+        <w:rPr>
+          <w:rFonts w:cs="Times New Roman"/>
+          <w:color w:val="000000"/>
+        </w:rPr>
+        <w:t xml:space="preserve"> To see w</w:t>
       </w:r>
       <w:bookmarkStart w:id="0" w:name="_GoBack"/>
       <w:bookmarkEnd w:id="0"/>
+      <w:r>
+        <w:rPr>
+          <w:rFonts w:cs="Times New Roman"/>
+          <w:color w:val="000000"/>
+        </w:rPr>
+        <w:t xml:space="preserve">hy this is the case, let solution </w:t>
+      </w:r>
+      <w:r>
+        <w:rPr>
+          <w:rFonts w:cs="Times New Roman"/>
+          <w:i/>
+          <w:color w:val="000000"/>
+        </w:rPr>
+        <w:t>S</w:t>
+      </w:r>
+      <w:r>
+        <w:rPr>
+          <w:rFonts w:cs="Times New Roman"/>
+          <w:i/>
+          <w:color w:val="000000"/>
+          <w:vertAlign w:val="subscript"/>
+        </w:rPr>
+        <w:t xml:space="preserve">m-1 </w:t>
+      </w:r>
+      <w:proofErr w:type="gramStart"/>
+      <w:r>
+        <w:rPr>
+          <w:rFonts w:cs="Times New Roman"/>
+          <w:color w:val="000000"/>
+        </w:rPr>
+        <w:t>be</w:t>
+      </w:r>
+      <w:proofErr w:type="gramEnd"/>
+      <w:r>
+        <w:rPr>
+          <w:rFonts w:cs="Times New Roman"/>
+          <w:color w:val="000000"/>
+        </w:rPr>
+        <w:t xml:space="preserve"> the optimal solution when there are </w:t>
+      </w:r>
+      <w:r>
+        <w:rPr>
+          <w:rFonts w:cs="Times New Roman"/>
+          <w:i/>
+          <w:color w:val="000000"/>
+        </w:rPr>
+        <w:t>p</w:t>
+      </w:r>
+      <w:r>
+        <w:rPr>
+          <w:rFonts w:cs="Times New Roman"/>
+          <w:i/>
+          <w:color w:val="000000"/>
+          <w:vertAlign w:val="superscript"/>
+        </w:rPr>
+        <w:t>0</w:t>
+      </w:r>
+      <w:r>
+        <w:rPr>
+          <w:rFonts w:cs="Times New Roman"/>
+          <w:i/>
+          <w:color w:val="000000"/>
+        </w:rPr>
+        <w:t>, p</w:t>
+      </w:r>
+      <w:r>
+        <w:rPr>
+          <w:rFonts w:cs="Times New Roman"/>
+          <w:i/>
+          <w:color w:val="000000"/>
+          <w:vertAlign w:val="superscript"/>
+        </w:rPr>
+        <w:t>1</w:t>
+      </w:r>
+      <w:r>
+        <w:rPr>
+          <w:rFonts w:cs="Times New Roman"/>
+          <w:i/>
+          <w:color w:val="000000"/>
+        </w:rPr>
+        <w:t>, … p</w:t>
+      </w:r>
+      <w:r>
+        <w:rPr>
+          <w:rFonts w:cs="Times New Roman"/>
+          <w:i/>
+          <w:color w:val="000000"/>
+          <w:vertAlign w:val="superscript"/>
+        </w:rPr>
+        <w:t xml:space="preserve">m-1 </w:t>
+      </w:r>
+      <w:r>
+        <w:rPr>
+          <w:rFonts w:cs="Times New Roman"/>
+          <w:color w:val="000000"/>
+        </w:rPr>
+        <w:t xml:space="preserve">denominations. Making a greedy choice for </w:t>
+      </w:r>
+      <w:r>
+        <w:rPr>
+          <w:rFonts w:cs="Times New Roman"/>
+          <w:i/>
+          <w:color w:val="000000"/>
+        </w:rPr>
+        <w:t>p</w:t>
+      </w:r>
+      <w:r>
+        <w:rPr>
+          <w:rFonts w:cs="Times New Roman"/>
+          <w:color w:val="000000"/>
+          <w:vertAlign w:val="superscript"/>
+        </w:rPr>
+        <w:t>m</w:t>
+      </w:r>
+      <w:r>
+        <w:rPr>
+          <w:rFonts w:cs="Times New Roman"/>
+          <w:color w:val="000000"/>
+        </w:rPr>
+        <w:t xml:space="preserve"> will then yield an optimal solution for </w:t>
+      </w:r>
+      <w:r>
+        <w:rPr>
+          <w:rFonts w:cs="Times New Roman"/>
+          <w:i/>
+          <w:color w:val="000000"/>
+        </w:rPr>
+        <w:t>S</w:t>
+      </w:r>
+      <w:r>
+        <w:rPr>
+          <w:rFonts w:cs="Times New Roman"/>
+          <w:i/>
+          <w:color w:val="000000"/>
+          <w:vertAlign w:val="subscript"/>
+        </w:rPr>
+        <w:t>m</w:t>
+      </w:r>
+      <w:r>
+        <w:rPr>
+          <w:rFonts w:cs="Times New Roman"/>
+          <w:color w:val="000000"/>
+        </w:rPr>
+        <w:t xml:space="preserve">.  Because all </w:t>
+      </w:r>
+      <w:r>
+        <w:rPr>
+          <w:rFonts w:cs="Times New Roman"/>
+          <w:i/>
+          <w:color w:val="000000"/>
+        </w:rPr>
+        <w:t>p</w:t>
+      </w:r>
+      <w:r>
+        <w:rPr>
+          <w:rFonts w:cs="Times New Roman"/>
+          <w:i/>
+          <w:color w:val="000000"/>
+          <w:vertAlign w:val="superscript"/>
+        </w:rPr>
+        <w:t>0</w:t>
+      </w:r>
+      <w:r>
+        <w:rPr>
+          <w:rFonts w:cs="Times New Roman"/>
+          <w:i/>
+          <w:color w:val="000000"/>
+        </w:rPr>
+        <w:t>, p</w:t>
+      </w:r>
+      <w:r>
+        <w:rPr>
+          <w:rFonts w:cs="Times New Roman"/>
+          <w:i/>
+          <w:color w:val="000000"/>
+          <w:vertAlign w:val="superscript"/>
+        </w:rPr>
+        <w:t>1</w:t>
+      </w:r>
+      <w:r>
+        <w:rPr>
+          <w:rFonts w:cs="Times New Roman"/>
+          <w:i/>
+          <w:color w:val="000000"/>
+        </w:rPr>
+        <w:t>, … p</w:t>
+      </w:r>
+      <w:r>
+        <w:rPr>
+          <w:rFonts w:cs="Times New Roman"/>
+          <w:i/>
+          <w:color w:val="000000"/>
+          <w:vertAlign w:val="superscript"/>
+        </w:rPr>
+        <w:t>m</w:t>
+      </w:r>
+      <w:r>
+        <w:rPr>
+          <w:rFonts w:cs="Times New Roman"/>
+          <w:i/>
+          <w:color w:val="000000"/>
+        </w:rPr>
+        <w:t xml:space="preserve"> </w:t>
+      </w:r>
+      <w:r>
+        <w:rPr>
+          <w:rFonts w:cs="Times New Roman"/>
+          <w:color w:val="000000"/>
+        </w:rPr>
+        <w:t xml:space="preserve">are commonly divisible by </w:t>
+      </w:r>
+      <w:r>
+        <w:rPr>
+          <w:rFonts w:cs="Times New Roman"/>
+          <w:i/>
+          <w:color w:val="000000"/>
+        </w:rPr>
+        <w:t xml:space="preserve">p, </w:t>
+      </w:r>
+      <w:r>
+        <w:rPr>
+          <w:rFonts w:cs="Times New Roman"/>
+          <w:color w:val="000000"/>
+        </w:rPr>
+        <w:t xml:space="preserve">any non-optimal solution can be migrated to an optimal solution by merging changes from </w:t>
+      </w:r>
+      <w:r>
+        <w:rPr>
+          <w:rFonts w:cs="Times New Roman"/>
+          <w:i/>
+          <w:color w:val="000000"/>
+        </w:rPr>
+        <w:t>p</w:t>
+      </w:r>
+      <w:r>
+        <w:rPr>
+          <w:rFonts w:cs="Times New Roman"/>
+          <w:i/>
+          <w:color w:val="000000"/>
+          <w:vertAlign w:val="superscript"/>
+        </w:rPr>
+        <w:t>i</w:t>
+      </w:r>
+      <w:r>
+        <w:rPr>
+          <w:rFonts w:cs="Times New Roman"/>
+          <w:i/>
+          <w:color w:val="000000"/>
+        </w:rPr>
+        <w:t xml:space="preserve"> </w:t>
+      </w:r>
+      <w:r>
+        <w:rPr>
+          <w:rFonts w:cs="Times New Roman"/>
+          <w:color w:val="000000"/>
+        </w:rPr>
+        <w:t xml:space="preserve">to </w:t>
+      </w:r>
+      <w:proofErr w:type="spellStart"/>
+      <w:r>
+        <w:rPr>
+          <w:rFonts w:cs="Times New Roman"/>
+          <w:i/>
+          <w:color w:val="000000"/>
+        </w:rPr>
+        <w:t>p</w:t>
+      </w:r>
+      <w:r>
+        <w:rPr>
+          <w:rFonts w:cs="Times New Roman"/>
+          <w:i/>
+          <w:color w:val="000000"/>
+          <w:vertAlign w:val="superscript"/>
+        </w:rPr>
+        <w:t>j</w:t>
+      </w:r>
+      <w:proofErr w:type="spellEnd"/>
+      <w:r>
+        <w:rPr>
+          <w:rFonts w:cs="Times New Roman"/>
+          <w:i/>
+          <w:color w:val="000000"/>
+        </w:rPr>
+        <w:t xml:space="preserve"> </w:t>
+      </w:r>
+      <w:r>
+        <w:rPr>
+          <w:rFonts w:cs="Times New Roman"/>
+          <w:color w:val="000000"/>
+        </w:rPr>
+        <w:t xml:space="preserve">where </w:t>
+      </w:r>
+      <w:r>
+        <w:rPr>
+          <w:rFonts w:cs="Times New Roman"/>
+          <w:i/>
+          <w:color w:val="000000"/>
+        </w:rPr>
+        <w:t xml:space="preserve">j &gt; </w:t>
+      </w:r>
+      <w:proofErr w:type="spellStart"/>
+      <w:r>
+        <w:rPr>
+          <w:rFonts w:cs="Times New Roman"/>
+          <w:i/>
+          <w:color w:val="000000"/>
+        </w:rPr>
+        <w:t>i</w:t>
+      </w:r>
+      <w:proofErr w:type="spellEnd"/>
+      <w:r>
+        <w:rPr>
+          <w:rFonts w:cs="Times New Roman"/>
+          <w:i/>
+          <w:color w:val="000000"/>
+        </w:rPr>
+        <w:t>.</w:t>
+      </w:r>
+    </w:p>
+    <w:p>
+      <w:pPr>
+        <w:rPr>
+          <w:rFonts w:cs="Times New Roman"/>
+          <w:color w:val="000000"/>
+        </w:rPr>
+      </w:pPr>
+    </w:p>
+    <w:p>
+      <w:pPr>
+        <w:rPr>
+          <w:rFonts w:cs="Times New Roman"/>
+          <w:b/>
+          <w:color w:val="000000"/>
+          <w:u w:val="single"/>
+        </w:rPr>
+      </w:pPr>
+      <w:r>
+        <w:rPr>
+          <w:rFonts w:cs="Times New Roman"/>
+          <w:b/>
+          <w:color w:val="000000"/>
+          <w:u w:val="single"/>
+        </w:rPr>
+        <w:t>10. Determining whether greedy approach will result in optimal solution</w:t>
+      </w:r>
+    </w:p>
+    <w:p>
+      <w:pPr>
+        <w:rPr>
+          <w:rFonts w:cs="Times New Roman"/>
+          <w:b/>
+          <w:color w:val="000000"/>
+          <w:u w:val="single"/>
+        </w:rPr>
+      </w:pPr>
+    </w:p>
+    <w:p>
+      <w:pPr>
+        <w:rPr>
+          <w:rFonts w:cs="Times New Roman"/>
+          <w:color w:val="000000"/>
+        </w:rPr>
+      </w:pPr>
+      <w:r>
+        <w:rPr>
+          <w:rFonts w:cs="Times New Roman"/>
+          <w:color w:val="000000"/>
+        </w:rPr>
+        <w:t>In order to determine the conditions in which using a greedy algorithm will result in an optimal solution with regard to the coin change problem, it is necessary to research the characteristics of the sets in which the greedy algorithm produces an optimal result and compare it to those sets in which it does not.</w:t>
+      </w:r>
+    </w:p>
+    <w:p>
+      <w:pPr>
+        <w:rPr>
+          <w:rFonts w:cs="Times New Roman"/>
+          <w:color w:val="000000"/>
+        </w:rPr>
+      </w:pPr>
+    </w:p>
+    <w:p>
+      <w:pPr>
+        <w:rPr>
+          <w:rFonts w:cs="Times New Roman"/>
+          <w:color w:val="000000"/>
+        </w:rPr>
+      </w:pPr>
+      <w:r>
+        <w:rPr>
+          <w:rFonts w:cs="Times New Roman"/>
+          <w:color w:val="000000"/>
+        </w:rPr>
+        <w:t xml:space="preserve">According to </w:t>
+      </w:r>
+      <w:proofErr w:type="spellStart"/>
+      <w:r>
+        <w:rPr>
+          <w:rFonts w:cs="Times New Roman"/>
+          <w:color w:val="000000"/>
+        </w:rPr>
+        <w:t>Kozen</w:t>
+      </w:r>
+      <w:proofErr w:type="spellEnd"/>
+      <w:r>
+        <w:rPr>
+          <w:rFonts w:cs="Times New Roman"/>
+          <w:color w:val="000000"/>
+        </w:rPr>
+        <w:t xml:space="preserve"> and </w:t>
+      </w:r>
+      <w:proofErr w:type="spellStart"/>
+      <w:proofErr w:type="gramStart"/>
+      <w:r>
+        <w:rPr>
+          <w:rFonts w:cs="Times New Roman"/>
+          <w:color w:val="000000"/>
+        </w:rPr>
+        <w:t>Zaks</w:t>
+      </w:r>
+      <w:proofErr w:type="spellEnd"/>
+      <w:r>
+        <w:rPr>
+          <w:rFonts w:cs="Times New Roman"/>
+          <w:color w:val="000000"/>
+        </w:rPr>
+        <w:t>[</w:t>
+      </w:r>
+      <w:proofErr w:type="gramEnd"/>
+      <w:r>
+        <w:rPr>
+          <w:rFonts w:cs="Times New Roman"/>
+          <w:color w:val="000000"/>
+        </w:rPr>
+        <w:t xml:space="preserve">1], coin denomination sets in which a greedy algorithm produces an optimal solution for all amounts are called </w:t>
+      </w:r>
+      <w:r>
+        <w:rPr>
+          <w:rFonts w:cs="Times New Roman"/>
+          <w:i/>
+          <w:color w:val="000000"/>
+        </w:rPr>
+        <w:t xml:space="preserve">canonical </w:t>
+      </w:r>
+      <w:r>
+        <w:rPr>
+          <w:rFonts w:cs="Times New Roman"/>
+          <w:color w:val="000000"/>
+        </w:rPr>
+        <w:t xml:space="preserve">systems.  Then, for a </w:t>
+      </w:r>
+      <w:r>
+        <w:rPr>
+          <w:rFonts w:cs="Times New Roman"/>
+          <w:color w:val="000000"/>
+        </w:rPr>
+        <w:lastRenderedPageBreak/>
+        <w:t xml:space="preserve">non-canonical coin system, there exists an amount </w:t>
+      </w:r>
+      <w:r>
+        <w:rPr>
+          <w:rFonts w:cs="Times New Roman"/>
+          <w:i/>
+          <w:color w:val="000000"/>
+        </w:rPr>
+        <w:t>c</w:t>
+      </w:r>
+      <w:r>
+        <w:rPr>
+          <w:rFonts w:cs="Times New Roman"/>
+          <w:color w:val="000000"/>
+        </w:rPr>
+        <w:t xml:space="preserve"> in which using the greedy algorithm will produce a suboptimal amount of coins; and </w:t>
+      </w:r>
+      <w:r>
+        <w:rPr>
+          <w:rFonts w:cs="Times New Roman"/>
+          <w:i/>
+          <w:color w:val="000000"/>
+        </w:rPr>
+        <w:t xml:space="preserve">c </w:t>
+      </w:r>
+      <w:r>
+        <w:rPr>
+          <w:rFonts w:cs="Times New Roman"/>
+          <w:color w:val="000000"/>
+        </w:rPr>
+        <w:t>is called a counterexample in this case.</w:t>
+      </w:r>
+    </w:p>
+    <w:p>
+      <w:pPr>
+        <w:rPr>
+          <w:rFonts w:cs="Times New Roman"/>
+          <w:color w:val="000000"/>
+        </w:rPr>
+      </w:pPr>
+    </w:p>
+    <w:p>
+      <w:pPr>
+        <w:rPr>
+          <w:rFonts w:cs="Times New Roman"/>
+          <w:color w:val="000000"/>
+        </w:rPr>
+      </w:pPr>
+      <w:r>
+        <w:rPr>
+          <w:rFonts w:cs="Times New Roman"/>
+          <w:color w:val="000000"/>
+        </w:rPr>
+        <w:t xml:space="preserve">Further, </w:t>
+      </w:r>
+      <w:proofErr w:type="spellStart"/>
+      <w:r>
+        <w:rPr>
+          <w:rFonts w:cs="Times New Roman"/>
+          <w:color w:val="000000"/>
+        </w:rPr>
+        <w:t>Kozen</w:t>
+      </w:r>
+      <w:proofErr w:type="spellEnd"/>
+      <w:r>
+        <w:rPr>
+          <w:rFonts w:cs="Times New Roman"/>
+          <w:color w:val="000000"/>
+        </w:rPr>
+        <w:t xml:space="preserve"> and </w:t>
+      </w:r>
+      <w:proofErr w:type="spellStart"/>
+      <w:r>
+        <w:rPr>
+          <w:rFonts w:cs="Times New Roman"/>
+          <w:color w:val="000000"/>
+        </w:rPr>
+        <w:t>Zaks</w:t>
+      </w:r>
+      <w:proofErr w:type="spellEnd"/>
+      <w:r>
+        <w:rPr>
+          <w:rFonts w:cs="Times New Roman"/>
+          <w:color w:val="000000"/>
+        </w:rPr>
+        <w:t xml:space="preserve"> determined that if a counterexample </w:t>
+      </w:r>
+      <w:r>
+        <w:rPr>
+          <w:rFonts w:cs="Times New Roman"/>
+          <w:i/>
+          <w:color w:val="000000"/>
+        </w:rPr>
+        <w:t>x</w:t>
+      </w:r>
+      <w:r>
+        <w:rPr>
+          <w:rFonts w:cs="Times New Roman"/>
+          <w:color w:val="000000"/>
+        </w:rPr>
+        <w:t xml:space="preserve"> exists, (for a coin set {</w:t>
+      </w:r>
+      <w:r>
+        <w:rPr>
+          <w:rFonts w:cs="Times New Roman"/>
+          <w:i/>
+          <w:color w:val="000000"/>
+        </w:rPr>
+        <w:t>c</w:t>
+      </w:r>
+      <w:r>
+        <w:rPr>
+          <w:rFonts w:cs="Times New Roman"/>
+          <w:color w:val="000000"/>
+          <w:vertAlign w:val="subscript"/>
+        </w:rPr>
+        <w:t>1</w:t>
+      </w:r>
+      <w:r>
+        <w:rPr>
+          <w:rFonts w:cs="Times New Roman"/>
+          <w:color w:val="000000"/>
+        </w:rPr>
+        <w:t xml:space="preserve">, </w:t>
+      </w:r>
+      <w:r>
+        <w:rPr>
+          <w:rFonts w:cs="Times New Roman"/>
+          <w:i/>
+          <w:color w:val="000000"/>
+        </w:rPr>
+        <w:t>c</w:t>
+      </w:r>
+      <w:r>
+        <w:rPr>
+          <w:rFonts w:cs="Times New Roman"/>
+          <w:color w:val="000000"/>
+          <w:vertAlign w:val="subscript"/>
+        </w:rPr>
+        <w:t>2</w:t>
+      </w:r>
+      <w:r>
+        <w:rPr>
+          <w:rFonts w:cs="Times New Roman"/>
+          <w:color w:val="000000"/>
+        </w:rPr>
+        <w:t xml:space="preserve">, … </w:t>
+      </w:r>
+      <w:r>
+        <w:rPr>
+          <w:rFonts w:cs="Times New Roman"/>
+          <w:i/>
+          <w:color w:val="000000"/>
+        </w:rPr>
+        <w:t>c</w:t>
+      </w:r>
+      <w:r>
+        <w:rPr>
+          <w:rFonts w:cs="Times New Roman"/>
+          <w:color w:val="000000"/>
+          <w:vertAlign w:val="subscript"/>
+        </w:rPr>
+        <w:t>m</w:t>
+      </w:r>
+      <w:r>
+        <w:rPr>
+          <w:rFonts w:cs="Times New Roman"/>
+          <w:color w:val="000000"/>
+        </w:rPr>
+        <w:t xml:space="preserve">}), the smallest such </w:t>
+      </w:r>
+      <w:r>
+        <w:rPr>
+          <w:rFonts w:cs="Times New Roman"/>
+          <w:i/>
+          <w:color w:val="000000"/>
+        </w:rPr>
+        <w:t>x</w:t>
+      </w:r>
+      <w:r>
+        <w:rPr>
+          <w:rFonts w:cs="Times New Roman"/>
+          <w:color w:val="000000"/>
+        </w:rPr>
+        <w:t xml:space="preserve"> lies in the range:</w:t>
+      </w:r>
+    </w:p>
+    <w:p>
+      <w:pPr>
+        <w:jc w:val="center"/>
+        <w:rPr>
+          <w:rFonts w:cs="Times New Roman"/>
+          <w:i/>
+          <w:vertAlign w:val="subscript"/>
+        </w:rPr>
+      </w:pPr>
+      <w:r>
+        <w:rPr>
+          <w:rFonts w:cs="Times New Roman"/>
+          <w:i/>
+          <w:color w:val="000000"/>
+        </w:rPr>
+        <w:t>c</w:t>
+      </w:r>
+      <w:r>
+        <w:rPr>
+          <w:rFonts w:cs="Times New Roman"/>
+          <w:i/>
+          <w:color w:val="000000"/>
+          <w:vertAlign w:val="subscript"/>
+        </w:rPr>
+        <w:t xml:space="preserve">3 </w:t>
+      </w:r>
+      <w:r>
+        <w:rPr>
+          <w:rFonts w:cs="Times New Roman"/>
+        </w:rPr>
+        <w:t xml:space="preserve">+ 1 &lt; </w:t>
+      </w:r>
+      <w:r>
+        <w:rPr>
+          <w:rFonts w:cs="Times New Roman"/>
+          <w:i/>
+        </w:rPr>
+        <w:t xml:space="preserve">x </w:t>
+      </w:r>
+      <w:r>
+        <w:rPr>
+          <w:rFonts w:cs="Times New Roman"/>
+        </w:rPr>
+        <w:t xml:space="preserve">&lt; </w:t>
+      </w:r>
+      <w:r>
+        <w:rPr>
+          <w:rFonts w:cs="Times New Roman"/>
+          <w:i/>
+        </w:rPr>
+        <w:t>c</w:t>
+      </w:r>
+      <w:r>
+        <w:rPr>
+          <w:rFonts w:cs="Times New Roman"/>
+          <w:i/>
+          <w:vertAlign w:val="subscript"/>
+        </w:rPr>
+        <w:t xml:space="preserve">m </w:t>
+      </w:r>
+      <w:r>
+        <w:rPr>
+          <w:rFonts w:cs="Times New Roman"/>
+          <w:i/>
+        </w:rPr>
+        <w:t>+ c</w:t>
+      </w:r>
+      <w:r>
+        <w:rPr>
+          <w:rFonts w:cs="Times New Roman"/>
+          <w:i/>
+          <w:vertAlign w:val="subscript"/>
+        </w:rPr>
+        <w:t>m-1</w:t>
+      </w:r>
+    </w:p>
+    <w:p>
+      <w:pPr>
+        <w:rPr>
+          <w:rFonts w:cs="Times New Roman"/>
+        </w:rPr>
+      </w:pPr>
+    </w:p>
+    <w:p>
+      <w:pPr>
+        <w:rPr>
+          <w:rFonts w:cs="Times New Roman"/>
+        </w:rPr>
+      </w:pPr>
+      <w:r>
+        <w:rPr>
+          <w:rFonts w:cs="Times New Roman"/>
+        </w:rPr>
+        <w:t xml:space="preserve">Consider the coin set {1, 3, </w:t>
+      </w:r>
+      <w:proofErr w:type="gramStart"/>
+      <w:r>
+        <w:rPr>
+          <w:rFonts w:cs="Times New Roman"/>
+        </w:rPr>
+        <w:t>4</w:t>
+      </w:r>
+      <w:proofErr w:type="gramEnd"/>
+      <w:r>
+        <w:rPr>
+          <w:rFonts w:cs="Times New Roman"/>
+        </w:rPr>
+        <w:t xml:space="preserve">}.  According to the theorem above, the smallest example would lie in range 5 &lt; </w:t>
+      </w:r>
+      <w:r>
+        <w:rPr>
+          <w:rFonts w:cs="Times New Roman"/>
+          <w:i/>
+        </w:rPr>
+        <w:t>x</w:t>
+      </w:r>
+      <w:r>
+        <w:rPr>
+          <w:rFonts w:cs="Times New Roman"/>
+        </w:rPr>
+        <w:t xml:space="preserve"> &lt; 7.  Here we see that </w:t>
+      </w:r>
+      <w:r>
+        <w:rPr>
+          <w:rFonts w:cs="Times New Roman"/>
+          <w:i/>
+        </w:rPr>
+        <w:t>x</w:t>
+      </w:r>
+      <w:r>
+        <w:rPr>
+          <w:rFonts w:cs="Times New Roman"/>
+        </w:rPr>
+        <w:t xml:space="preserve"> can be 6, and if the total is 6, then the greedy algorithm uses 3 coins to reach that total (4 + 1 + 1), while the optimal is 2 coins (3 + 3).</w:t>
+      </w:r>
     </w:p>
     <w:p>
       <w:pPr>

</xml_diff>

<commit_message>
9 and 10 done; minor formatting changes
</commit_message>
<xml_diff>
--- a/Report.docx
+++ b/Report.docx
@@ -3568,6 +3568,8 @@
           <w:rFonts w:cs="Times New Roman"/>
           <w:b/>
           <w:color w:val="000000"/>
+          <w:sz w:val="26"/>
+          <w:szCs w:val="26"/>
           <w:u w:val="single"/>
         </w:rPr>
       </w:pPr>
@@ -3576,6 +3578,8 @@
           <w:rFonts w:cs="Times New Roman"/>
           <w:b/>
           <w:color w:val="000000"/>
+          <w:sz w:val="26"/>
+          <w:szCs w:val="26"/>
           <w:u w:val="single"/>
         </w:rPr>
         <w:lastRenderedPageBreak/>
@@ -3587,6 +3591,8 @@
           <w:rFonts w:cs="Times New Roman"/>
           <w:b/>
           <w:color w:val="000000"/>
+          <w:sz w:val="26"/>
+          <w:szCs w:val="26"/>
           <w:u w:val="single"/>
         </w:rPr>
         <w:t>Proof</w:t>
@@ -3597,6 +3603,8 @@
           <w:rFonts w:cs="Times New Roman"/>
           <w:b/>
           <w:color w:val="000000"/>
+          <w:sz w:val="26"/>
+          <w:szCs w:val="26"/>
           <w:u w:val="single"/>
         </w:rPr>
         <w:t xml:space="preserve"> By Induction</w:t>
@@ -4911,6 +4919,8 @@
           <w:rFonts w:cs="Times New Roman"/>
           <w:b/>
           <w:color w:val="000000"/>
+          <w:sz w:val="26"/>
+          <w:szCs w:val="26"/>
           <w:u w:val="single"/>
         </w:rPr>
       </w:pPr>
@@ -4919,6 +4929,8 @@
           <w:rFonts w:cs="Times New Roman"/>
           <w:b/>
           <w:color w:val="000000"/>
+          <w:sz w:val="26"/>
+          <w:szCs w:val="26"/>
           <w:u w:val="single"/>
         </w:rPr>
         <w:t>9. Situation when coin denomination sets are powers of P</w:t>
@@ -4938,7 +4950,6 @@
       <w:pPr>
         <w:rPr>
           <w:rFonts w:cs="Times New Roman"/>
-          <w:i/>
           <w:color w:val="000000"/>
         </w:rPr>
       </w:pPr>
@@ -5064,7 +5075,389 @@
           <w:rFonts w:cs="Times New Roman"/>
           <w:color w:val="000000"/>
         </w:rPr>
-        <w:t xml:space="preserve"> To see w</w:t>
+        <w:t xml:space="preserve"> To see why this is the case, let solution </w:t>
+      </w:r>
+      <w:r>
+        <w:rPr>
+          <w:rFonts w:cs="Times New Roman"/>
+          <w:i/>
+          <w:color w:val="000000"/>
+        </w:rPr>
+        <w:t>S</w:t>
+      </w:r>
+      <w:r>
+        <w:rPr>
+          <w:rFonts w:cs="Times New Roman"/>
+          <w:i/>
+          <w:color w:val="000000"/>
+          <w:vertAlign w:val="subscript"/>
+        </w:rPr>
+        <w:t xml:space="preserve">m-1 </w:t>
+      </w:r>
+      <w:proofErr w:type="gramStart"/>
+      <w:r>
+        <w:rPr>
+          <w:rFonts w:cs="Times New Roman"/>
+          <w:color w:val="000000"/>
+        </w:rPr>
+        <w:t>be</w:t>
+      </w:r>
+      <w:proofErr w:type="gramEnd"/>
+      <w:r>
+        <w:rPr>
+          <w:rFonts w:cs="Times New Roman"/>
+          <w:color w:val="000000"/>
+        </w:rPr>
+        <w:t xml:space="preserve"> the optimal solution when there are </w:t>
+      </w:r>
+      <w:r>
+        <w:rPr>
+          <w:rFonts w:cs="Times New Roman"/>
+          <w:i/>
+          <w:color w:val="000000"/>
+        </w:rPr>
+        <w:t>p</w:t>
+      </w:r>
+      <w:r>
+        <w:rPr>
+          <w:rFonts w:cs="Times New Roman"/>
+          <w:i/>
+          <w:color w:val="000000"/>
+          <w:vertAlign w:val="superscript"/>
+        </w:rPr>
+        <w:t>0</w:t>
+      </w:r>
+      <w:r>
+        <w:rPr>
+          <w:rFonts w:cs="Times New Roman"/>
+          <w:i/>
+          <w:color w:val="000000"/>
+        </w:rPr>
+        <w:t>, p</w:t>
+      </w:r>
+      <w:r>
+        <w:rPr>
+          <w:rFonts w:cs="Times New Roman"/>
+          <w:i/>
+          <w:color w:val="000000"/>
+          <w:vertAlign w:val="superscript"/>
+        </w:rPr>
+        <w:t>1</w:t>
+      </w:r>
+      <w:r>
+        <w:rPr>
+          <w:rFonts w:cs="Times New Roman"/>
+          <w:i/>
+          <w:color w:val="000000"/>
+        </w:rPr>
+        <w:t>, … p</w:t>
+      </w:r>
+      <w:r>
+        <w:rPr>
+          <w:rFonts w:cs="Times New Roman"/>
+          <w:i/>
+          <w:color w:val="000000"/>
+          <w:vertAlign w:val="superscript"/>
+        </w:rPr>
+        <w:t xml:space="preserve">m-1 </w:t>
+      </w:r>
+      <w:r>
+        <w:rPr>
+          <w:rFonts w:cs="Times New Roman"/>
+          <w:color w:val="000000"/>
+        </w:rPr>
+        <w:t xml:space="preserve">denominations. Making a greedy choice for </w:t>
+      </w:r>
+      <w:r>
+        <w:rPr>
+          <w:rFonts w:cs="Times New Roman"/>
+          <w:i/>
+          <w:color w:val="000000"/>
+        </w:rPr>
+        <w:t>p</w:t>
+      </w:r>
+      <w:r>
+        <w:rPr>
+          <w:rFonts w:cs="Times New Roman"/>
+          <w:color w:val="000000"/>
+          <w:vertAlign w:val="superscript"/>
+        </w:rPr>
+        <w:t>m</w:t>
+      </w:r>
+      <w:r>
+        <w:rPr>
+          <w:rFonts w:cs="Times New Roman"/>
+          <w:color w:val="000000"/>
+        </w:rPr>
+        <w:t xml:space="preserve"> will then yield an optimal solution for </w:t>
+      </w:r>
+      <w:r>
+        <w:rPr>
+          <w:rFonts w:cs="Times New Roman"/>
+          <w:i/>
+          <w:color w:val="000000"/>
+        </w:rPr>
+        <w:t>S</w:t>
+      </w:r>
+      <w:r>
+        <w:rPr>
+          <w:rFonts w:cs="Times New Roman"/>
+          <w:i/>
+          <w:color w:val="000000"/>
+          <w:vertAlign w:val="subscript"/>
+        </w:rPr>
+        <w:t>m</w:t>
+      </w:r>
+      <w:r>
+        <w:rPr>
+          <w:rFonts w:cs="Times New Roman"/>
+          <w:color w:val="000000"/>
+        </w:rPr>
+        <w:t xml:space="preserve">.  Because all </w:t>
+      </w:r>
+      <w:r>
+        <w:rPr>
+          <w:rFonts w:cs="Times New Roman"/>
+          <w:i/>
+          <w:color w:val="000000"/>
+        </w:rPr>
+        <w:t>p</w:t>
+      </w:r>
+      <w:r>
+        <w:rPr>
+          <w:rFonts w:cs="Times New Roman"/>
+          <w:i/>
+          <w:color w:val="000000"/>
+          <w:vertAlign w:val="superscript"/>
+        </w:rPr>
+        <w:t>0</w:t>
+      </w:r>
+      <w:r>
+        <w:rPr>
+          <w:rFonts w:cs="Times New Roman"/>
+          <w:i/>
+          <w:color w:val="000000"/>
+        </w:rPr>
+        <w:t>, p</w:t>
+      </w:r>
+      <w:r>
+        <w:rPr>
+          <w:rFonts w:cs="Times New Roman"/>
+          <w:i/>
+          <w:color w:val="000000"/>
+          <w:vertAlign w:val="superscript"/>
+        </w:rPr>
+        <w:t>1</w:t>
+      </w:r>
+      <w:r>
+        <w:rPr>
+          <w:rFonts w:cs="Times New Roman"/>
+          <w:i/>
+          <w:color w:val="000000"/>
+        </w:rPr>
+        <w:t>, … p</w:t>
+      </w:r>
+      <w:r>
+        <w:rPr>
+          <w:rFonts w:cs="Times New Roman"/>
+          <w:i/>
+          <w:color w:val="000000"/>
+          <w:vertAlign w:val="superscript"/>
+        </w:rPr>
+        <w:t>m</w:t>
+      </w:r>
+      <w:r>
+        <w:rPr>
+          <w:rFonts w:cs="Times New Roman"/>
+          <w:i/>
+          <w:color w:val="000000"/>
+        </w:rPr>
+        <w:t xml:space="preserve"> </w:t>
+      </w:r>
+      <w:r>
+        <w:rPr>
+          <w:rFonts w:cs="Times New Roman"/>
+          <w:color w:val="000000"/>
+        </w:rPr>
+        <w:t xml:space="preserve">are commonly divisible by </w:t>
+      </w:r>
+      <w:r>
+        <w:rPr>
+          <w:rFonts w:cs="Times New Roman"/>
+          <w:i/>
+          <w:color w:val="000000"/>
+        </w:rPr>
+        <w:t xml:space="preserve">p, </w:t>
+      </w:r>
+      <w:r>
+        <w:rPr>
+          <w:rFonts w:cs="Times New Roman"/>
+          <w:color w:val="000000"/>
+        </w:rPr>
+        <w:t xml:space="preserve">any non-optimal solution can be migrated to an optimal solution by merging changes from </w:t>
+      </w:r>
+      <w:r>
+        <w:rPr>
+          <w:rFonts w:cs="Times New Roman"/>
+          <w:i/>
+          <w:color w:val="000000"/>
+        </w:rPr>
+        <w:t>p</w:t>
+      </w:r>
+      <w:r>
+        <w:rPr>
+          <w:rFonts w:cs="Times New Roman"/>
+          <w:i/>
+          <w:color w:val="000000"/>
+          <w:vertAlign w:val="superscript"/>
+        </w:rPr>
+        <w:t>i</w:t>
+      </w:r>
+      <w:r>
+        <w:rPr>
+          <w:rFonts w:cs="Times New Roman"/>
+          <w:i/>
+          <w:color w:val="000000"/>
+        </w:rPr>
+        <w:t xml:space="preserve"> </w:t>
+      </w:r>
+      <w:r>
+        <w:rPr>
+          <w:rFonts w:cs="Times New Roman"/>
+          <w:color w:val="000000"/>
+        </w:rPr>
+        <w:t xml:space="preserve">to </w:t>
+      </w:r>
+      <w:proofErr w:type="spellStart"/>
+      <w:r>
+        <w:rPr>
+          <w:rFonts w:cs="Times New Roman"/>
+          <w:i/>
+          <w:color w:val="000000"/>
+        </w:rPr>
+        <w:t>p</w:t>
+      </w:r>
+      <w:r>
+        <w:rPr>
+          <w:rFonts w:cs="Times New Roman"/>
+          <w:i/>
+          <w:color w:val="000000"/>
+          <w:vertAlign w:val="superscript"/>
+        </w:rPr>
+        <w:t>j</w:t>
+      </w:r>
+      <w:proofErr w:type="spellEnd"/>
+      <w:r>
+        <w:rPr>
+          <w:rFonts w:cs="Times New Roman"/>
+          <w:i/>
+          <w:color w:val="000000"/>
+        </w:rPr>
+        <w:t xml:space="preserve"> </w:t>
+      </w:r>
+      <w:r>
+        <w:rPr>
+          <w:rFonts w:cs="Times New Roman"/>
+          <w:color w:val="000000"/>
+        </w:rPr>
+        <w:t xml:space="preserve">where </w:t>
+      </w:r>
+      <w:r>
+        <w:rPr>
+          <w:rFonts w:cs="Times New Roman"/>
+          <w:i/>
+          <w:color w:val="000000"/>
+        </w:rPr>
+        <w:t xml:space="preserve">j &gt; </w:t>
+      </w:r>
+      <w:proofErr w:type="spellStart"/>
+      <w:r>
+        <w:rPr>
+          <w:rFonts w:cs="Times New Roman"/>
+          <w:i/>
+          <w:color w:val="000000"/>
+        </w:rPr>
+        <w:t>i</w:t>
+      </w:r>
+      <w:proofErr w:type="spellEnd"/>
+      <w:r>
+        <w:rPr>
+          <w:rFonts w:cs="Times New Roman"/>
+          <w:i/>
+          <w:color w:val="000000"/>
+        </w:rPr>
+        <w:t>.</w:t>
+      </w:r>
+      <w:r>
+        <w:rPr>
+          <w:rFonts w:cs="Times New Roman"/>
+          <w:i/>
+          <w:color w:val="000000"/>
+        </w:rPr>
+        <w:t xml:space="preserve"> </w:t>
+      </w:r>
+      <w:r>
+        <w:rPr>
+          <w:rFonts w:cs="Times New Roman"/>
+          <w:color w:val="000000"/>
+        </w:rPr>
+        <w:t>The dynamic programming approach also gives the optimal solution.</w:t>
+      </w:r>
+    </w:p>
+    <w:p>
+      <w:pPr>
+        <w:rPr>
+          <w:rFonts w:cs="Times New Roman"/>
+          <w:color w:val="000000"/>
+        </w:rPr>
+      </w:pPr>
+    </w:p>
+    <w:p>
+      <w:pPr>
+        <w:rPr>
+          <w:rFonts w:cs="Times New Roman"/>
+          <w:b/>
+          <w:color w:val="000000"/>
+          <w:sz w:val="26"/>
+          <w:szCs w:val="26"/>
+          <w:u w:val="single"/>
+        </w:rPr>
+      </w:pPr>
+      <w:r>
+        <w:rPr>
+          <w:rFonts w:cs="Times New Roman"/>
+          <w:b/>
+          <w:color w:val="000000"/>
+          <w:sz w:val="26"/>
+          <w:szCs w:val="26"/>
+          <w:u w:val="single"/>
+        </w:rPr>
+        <w:t>10. Determining whether greedy approach will result in optimal solution</w:t>
+      </w:r>
+    </w:p>
+    <w:p>
+      <w:pPr>
+        <w:rPr>
+          <w:rFonts w:cs="Times New Roman"/>
+          <w:b/>
+          <w:color w:val="000000"/>
+          <w:u w:val="single"/>
+        </w:rPr>
+      </w:pPr>
+    </w:p>
+    <w:p>
+      <w:pPr>
+        <w:rPr>
+          <w:rFonts w:cs="Times New Roman"/>
+          <w:color w:val="000000"/>
+        </w:rPr>
+      </w:pPr>
+      <w:r>
+        <w:rPr>
+          <w:rFonts w:cs="Times New Roman"/>
+          <w:color w:val="000000"/>
+        </w:rPr>
+        <w:t xml:space="preserve">In order to determine the conditions in which using a greedy algorithm will result in an optimal solution </w:t>
       </w:r>
       <w:bookmarkStart w:id="0" w:name="_GoBack"/>
       <w:bookmarkEnd w:id="0"/>
@@ -5073,370 +5466,7 @@
           <w:rFonts w:cs="Times New Roman"/>
           <w:color w:val="000000"/>
         </w:rPr>
-        <w:t xml:space="preserve">hy this is the case, let solution </w:t>
-      </w:r>
-      <w:r>
-        <w:rPr>
-          <w:rFonts w:cs="Times New Roman"/>
-          <w:i/>
-          <w:color w:val="000000"/>
-        </w:rPr>
-        <w:t>S</w:t>
-      </w:r>
-      <w:r>
-        <w:rPr>
-          <w:rFonts w:cs="Times New Roman"/>
-          <w:i/>
-          <w:color w:val="000000"/>
-          <w:vertAlign w:val="subscript"/>
-        </w:rPr>
-        <w:t xml:space="preserve">m-1 </w:t>
-      </w:r>
-      <w:proofErr w:type="gramStart"/>
-      <w:r>
-        <w:rPr>
-          <w:rFonts w:cs="Times New Roman"/>
-          <w:color w:val="000000"/>
-        </w:rPr>
-        <w:t>be</w:t>
-      </w:r>
-      <w:proofErr w:type="gramEnd"/>
-      <w:r>
-        <w:rPr>
-          <w:rFonts w:cs="Times New Roman"/>
-          <w:color w:val="000000"/>
-        </w:rPr>
-        <w:t xml:space="preserve"> the optimal solution when there are </w:t>
-      </w:r>
-      <w:r>
-        <w:rPr>
-          <w:rFonts w:cs="Times New Roman"/>
-          <w:i/>
-          <w:color w:val="000000"/>
-        </w:rPr>
-        <w:t>p</w:t>
-      </w:r>
-      <w:r>
-        <w:rPr>
-          <w:rFonts w:cs="Times New Roman"/>
-          <w:i/>
-          <w:color w:val="000000"/>
-          <w:vertAlign w:val="superscript"/>
-        </w:rPr>
-        <w:t>0</w:t>
-      </w:r>
-      <w:r>
-        <w:rPr>
-          <w:rFonts w:cs="Times New Roman"/>
-          <w:i/>
-          <w:color w:val="000000"/>
-        </w:rPr>
-        <w:t>, p</w:t>
-      </w:r>
-      <w:r>
-        <w:rPr>
-          <w:rFonts w:cs="Times New Roman"/>
-          <w:i/>
-          <w:color w:val="000000"/>
-          <w:vertAlign w:val="superscript"/>
-        </w:rPr>
-        <w:t>1</w:t>
-      </w:r>
-      <w:r>
-        <w:rPr>
-          <w:rFonts w:cs="Times New Roman"/>
-          <w:i/>
-          <w:color w:val="000000"/>
-        </w:rPr>
-        <w:t>, … p</w:t>
-      </w:r>
-      <w:r>
-        <w:rPr>
-          <w:rFonts w:cs="Times New Roman"/>
-          <w:i/>
-          <w:color w:val="000000"/>
-          <w:vertAlign w:val="superscript"/>
-        </w:rPr>
-        <w:t xml:space="preserve">m-1 </w:t>
-      </w:r>
-      <w:r>
-        <w:rPr>
-          <w:rFonts w:cs="Times New Roman"/>
-          <w:color w:val="000000"/>
-        </w:rPr>
-        <w:t xml:space="preserve">denominations. Making a greedy choice for </w:t>
-      </w:r>
-      <w:r>
-        <w:rPr>
-          <w:rFonts w:cs="Times New Roman"/>
-          <w:i/>
-          <w:color w:val="000000"/>
-        </w:rPr>
-        <w:t>p</w:t>
-      </w:r>
-      <w:r>
-        <w:rPr>
-          <w:rFonts w:cs="Times New Roman"/>
-          <w:color w:val="000000"/>
-          <w:vertAlign w:val="superscript"/>
-        </w:rPr>
-        <w:t>m</w:t>
-      </w:r>
-      <w:r>
-        <w:rPr>
-          <w:rFonts w:cs="Times New Roman"/>
-          <w:color w:val="000000"/>
-        </w:rPr>
-        <w:t xml:space="preserve"> will then yield an optimal solution for </w:t>
-      </w:r>
-      <w:r>
-        <w:rPr>
-          <w:rFonts w:cs="Times New Roman"/>
-          <w:i/>
-          <w:color w:val="000000"/>
-        </w:rPr>
-        <w:t>S</w:t>
-      </w:r>
-      <w:r>
-        <w:rPr>
-          <w:rFonts w:cs="Times New Roman"/>
-          <w:i/>
-          <w:color w:val="000000"/>
-          <w:vertAlign w:val="subscript"/>
-        </w:rPr>
-        <w:t>m</w:t>
-      </w:r>
-      <w:r>
-        <w:rPr>
-          <w:rFonts w:cs="Times New Roman"/>
-          <w:color w:val="000000"/>
-        </w:rPr>
-        <w:t xml:space="preserve">.  Because all </w:t>
-      </w:r>
-      <w:r>
-        <w:rPr>
-          <w:rFonts w:cs="Times New Roman"/>
-          <w:i/>
-          <w:color w:val="000000"/>
-        </w:rPr>
-        <w:t>p</w:t>
-      </w:r>
-      <w:r>
-        <w:rPr>
-          <w:rFonts w:cs="Times New Roman"/>
-          <w:i/>
-          <w:color w:val="000000"/>
-          <w:vertAlign w:val="superscript"/>
-        </w:rPr>
-        <w:t>0</w:t>
-      </w:r>
-      <w:r>
-        <w:rPr>
-          <w:rFonts w:cs="Times New Roman"/>
-          <w:i/>
-          <w:color w:val="000000"/>
-        </w:rPr>
-        <w:t>, p</w:t>
-      </w:r>
-      <w:r>
-        <w:rPr>
-          <w:rFonts w:cs="Times New Roman"/>
-          <w:i/>
-          <w:color w:val="000000"/>
-          <w:vertAlign w:val="superscript"/>
-        </w:rPr>
-        <w:t>1</w:t>
-      </w:r>
-      <w:r>
-        <w:rPr>
-          <w:rFonts w:cs="Times New Roman"/>
-          <w:i/>
-          <w:color w:val="000000"/>
-        </w:rPr>
-        <w:t>, … p</w:t>
-      </w:r>
-      <w:r>
-        <w:rPr>
-          <w:rFonts w:cs="Times New Roman"/>
-          <w:i/>
-          <w:color w:val="000000"/>
-          <w:vertAlign w:val="superscript"/>
-        </w:rPr>
-        <w:t>m</w:t>
-      </w:r>
-      <w:r>
-        <w:rPr>
-          <w:rFonts w:cs="Times New Roman"/>
-          <w:i/>
-          <w:color w:val="000000"/>
-        </w:rPr>
-        <w:t xml:space="preserve"> </w:t>
-      </w:r>
-      <w:r>
-        <w:rPr>
-          <w:rFonts w:cs="Times New Roman"/>
-          <w:color w:val="000000"/>
-        </w:rPr>
-        <w:t xml:space="preserve">are commonly divisible by </w:t>
-      </w:r>
-      <w:r>
-        <w:rPr>
-          <w:rFonts w:cs="Times New Roman"/>
-          <w:i/>
-          <w:color w:val="000000"/>
-        </w:rPr>
-        <w:t xml:space="preserve">p, </w:t>
-      </w:r>
-      <w:r>
-        <w:rPr>
-          <w:rFonts w:cs="Times New Roman"/>
-          <w:color w:val="000000"/>
-        </w:rPr>
-        <w:t xml:space="preserve">any non-optimal solution can be migrated to an optimal solution by merging changes from </w:t>
-      </w:r>
-      <w:r>
-        <w:rPr>
-          <w:rFonts w:cs="Times New Roman"/>
-          <w:i/>
-          <w:color w:val="000000"/>
-        </w:rPr>
-        <w:t>p</w:t>
-      </w:r>
-      <w:r>
-        <w:rPr>
-          <w:rFonts w:cs="Times New Roman"/>
-          <w:i/>
-          <w:color w:val="000000"/>
-          <w:vertAlign w:val="superscript"/>
-        </w:rPr>
-        <w:t>i</w:t>
-      </w:r>
-      <w:r>
-        <w:rPr>
-          <w:rFonts w:cs="Times New Roman"/>
-          <w:i/>
-          <w:color w:val="000000"/>
-        </w:rPr>
-        <w:t xml:space="preserve"> </w:t>
-      </w:r>
-      <w:r>
-        <w:rPr>
-          <w:rFonts w:cs="Times New Roman"/>
-          <w:color w:val="000000"/>
-        </w:rPr>
-        <w:t xml:space="preserve">to </w:t>
-      </w:r>
-      <w:proofErr w:type="spellStart"/>
-      <w:r>
-        <w:rPr>
-          <w:rFonts w:cs="Times New Roman"/>
-          <w:i/>
-          <w:color w:val="000000"/>
-        </w:rPr>
-        <w:t>p</w:t>
-      </w:r>
-      <w:r>
-        <w:rPr>
-          <w:rFonts w:cs="Times New Roman"/>
-          <w:i/>
-          <w:color w:val="000000"/>
-          <w:vertAlign w:val="superscript"/>
-        </w:rPr>
-        <w:t>j</w:t>
-      </w:r>
-      <w:proofErr w:type="spellEnd"/>
-      <w:r>
-        <w:rPr>
-          <w:rFonts w:cs="Times New Roman"/>
-          <w:i/>
-          <w:color w:val="000000"/>
-        </w:rPr>
-        <w:t xml:space="preserve"> </w:t>
-      </w:r>
-      <w:r>
-        <w:rPr>
-          <w:rFonts w:cs="Times New Roman"/>
-          <w:color w:val="000000"/>
-        </w:rPr>
-        <w:t xml:space="preserve">where </w:t>
-      </w:r>
-      <w:r>
-        <w:rPr>
-          <w:rFonts w:cs="Times New Roman"/>
-          <w:i/>
-          <w:color w:val="000000"/>
-        </w:rPr>
-        <w:t xml:space="preserve">j &gt; </w:t>
-      </w:r>
-      <w:proofErr w:type="spellStart"/>
-      <w:r>
-        <w:rPr>
-          <w:rFonts w:cs="Times New Roman"/>
-          <w:i/>
-          <w:color w:val="000000"/>
-        </w:rPr>
-        <w:t>i</w:t>
-      </w:r>
-      <w:proofErr w:type="spellEnd"/>
-      <w:r>
-        <w:rPr>
-          <w:rFonts w:cs="Times New Roman"/>
-          <w:i/>
-          <w:color w:val="000000"/>
-        </w:rPr>
-        <w:t>.</w:t>
-      </w:r>
-    </w:p>
-    <w:p>
-      <w:pPr>
-        <w:rPr>
-          <w:rFonts w:cs="Times New Roman"/>
-          <w:color w:val="000000"/>
-        </w:rPr>
-      </w:pPr>
-    </w:p>
-    <w:p>
-      <w:pPr>
-        <w:rPr>
-          <w:rFonts w:cs="Times New Roman"/>
-          <w:b/>
-          <w:color w:val="000000"/>
-          <w:u w:val="single"/>
-        </w:rPr>
-      </w:pPr>
-      <w:r>
-        <w:rPr>
-          <w:rFonts w:cs="Times New Roman"/>
-          <w:b/>
-          <w:color w:val="000000"/>
-          <w:u w:val="single"/>
-        </w:rPr>
-        <w:t>10. Determining whether greedy approach will result in optimal solution</w:t>
-      </w:r>
-    </w:p>
-    <w:p>
-      <w:pPr>
-        <w:rPr>
-          <w:rFonts w:cs="Times New Roman"/>
-          <w:b/>
-          <w:color w:val="000000"/>
-          <w:u w:val="single"/>
-        </w:rPr>
-      </w:pPr>
-    </w:p>
-    <w:p>
-      <w:pPr>
-        <w:rPr>
-          <w:rFonts w:cs="Times New Roman"/>
-          <w:color w:val="000000"/>
-        </w:rPr>
-      </w:pPr>
-      <w:r>
-        <w:rPr>
-          <w:rFonts w:cs="Times New Roman"/>
-          <w:color w:val="000000"/>
-        </w:rPr>
-        <w:t>In order to determine the conditions in which using a greedy algorithm will result in an optimal solution with regard to the coin change problem, it is necessary to research the characteristics of the sets in which the greedy algorithm produces an optimal result and compare it to those sets in which it does not.</w:t>
+        <w:t>with regard to the coin change problem, it is necessary to research the characteristics of the sets in which the greedy algorithm produces an optimal result and compare it to those sets in which it does not.</w:t>
       </w:r>
     </w:p>
     <w:p>

</xml_diff>

<commit_message>
removed dropped user from report
removed dropped user
</commit_message>
<xml_diff>
--- a/Report.docx
+++ b/Report.docx
@@ -28,21 +28,10 @@
       <w:proofErr w:type="spellEnd"/>
     </w:p>
     <w:p>
-      <w:r>
-        <w:t>Stephen Krueger</w:t>
-      </w:r>
-    </w:p>
-    <w:p>
-      <w:r>
-        <w:t xml:space="preserve">CS 325 </w:t>
-      </w:r>
-      <w:proofErr w:type="gramStart"/>
-      <w:r>
-        <w:t>Winter</w:t>
-      </w:r>
-      <w:proofErr w:type="gramEnd"/>
-      <w:r>
-        <w:t xml:space="preserve"> 2016</w:t>
+      <w:bookmarkStart w:id="0" w:name="_GoBack"/>
+      <w:bookmarkEnd w:id="0"/>
+      <w:r>
+        <w:t>CS 325 Winter 2016</w:t>
       </w:r>
     </w:p>
     <w:p>
@@ -1337,7 +1326,6 @@
         <w:rPr>
           <w:b/>
         </w:rPr>
-        <w:lastRenderedPageBreak/>
         <w:t xml:space="preserve">2.2 </w:t>
       </w:r>
       <w:r>
@@ -3759,7 +3747,6 @@
           <w:szCs w:val="26"/>
           <w:u w:val="single"/>
         </w:rPr>
-        <w:lastRenderedPageBreak/>
         <w:t xml:space="preserve">3. Proof </w:t>
       </w:r>
       <w:proofErr w:type="gramStart"/>
@@ -3801,6 +3788,7 @@
           <w:b/>
           <w:color w:val="000000"/>
         </w:rPr>
+        <w:lastRenderedPageBreak/>
         <w:br/>
       </w:r>
       <w:r>
@@ -6876,8 +6864,6 @@
           <w:color w:val="000000"/>
         </w:rPr>
       </w:pPr>
-      <w:bookmarkStart w:id="0" w:name="_GoBack"/>
-      <w:bookmarkEnd w:id="0"/>
       <w:r>
         <w:rPr>
           <w:rFonts w:cs="Times New Roman"/>
@@ -9220,11 +9206,11 @@
           <c:showPercent val="0"/>
           <c:showBubbleSize val="0"/>
         </c:dLbls>
-        <c:axId val="434501280"/>
-        <c:axId val="434495680"/>
+        <c:axId val="280718848"/>
+        <c:axId val="280719408"/>
       </c:scatterChart>
       <c:valAx>
-        <c:axId val="434501280"/>
+        <c:axId val="280718848"/>
         <c:scaling>
           <c:orientation val="minMax"/>
         </c:scaling>
@@ -9341,12 +9327,12 @@
             <a:endParaRPr lang="en-US"/>
           </a:p>
         </c:txPr>
-        <c:crossAx val="434495680"/>
+        <c:crossAx val="280719408"/>
         <c:crosses val="autoZero"/>
         <c:crossBetween val="midCat"/>
       </c:valAx>
       <c:valAx>
-        <c:axId val="434495680"/>
+        <c:axId val="280719408"/>
         <c:scaling>
           <c:orientation val="minMax"/>
         </c:scaling>
@@ -9458,7 +9444,7 @@
             <a:endParaRPr lang="en-US"/>
           </a:p>
         </c:txPr>
-        <c:crossAx val="434501280"/>
+        <c:crossAx val="280718848"/>
         <c:crosses val="autoZero"/>
         <c:crossBetween val="midCat"/>
       </c:valAx>
@@ -9723,11 +9709,11 @@
           <c:showPercent val="0"/>
           <c:showBubbleSize val="0"/>
         </c:dLbls>
-        <c:axId val="320913280"/>
-        <c:axId val="320913840"/>
+        <c:axId val="287084496"/>
+        <c:axId val="287085056"/>
       </c:scatterChart>
       <c:valAx>
-        <c:axId val="320913280"/>
+        <c:axId val="287084496"/>
         <c:scaling>
           <c:orientation val="minMax"/>
         </c:scaling>
@@ -9839,12 +9825,12 @@
             <a:endParaRPr lang="en-US"/>
           </a:p>
         </c:txPr>
-        <c:crossAx val="320913840"/>
+        <c:crossAx val="287085056"/>
         <c:crosses val="autoZero"/>
         <c:crossBetween val="midCat"/>
       </c:valAx>
       <c:valAx>
-        <c:axId val="320913840"/>
+        <c:axId val="287085056"/>
         <c:scaling>
           <c:orientation val="minMax"/>
         </c:scaling>
@@ -9956,7 +9942,7 @@
             <a:endParaRPr lang="en-US"/>
           </a:p>
         </c:txPr>
-        <c:crossAx val="320913280"/>
+        <c:crossAx val="287084496"/>
         <c:crosses val="autoZero"/>
         <c:crossBetween val="midCat"/>
       </c:valAx>
@@ -10216,11 +10202,11 @@
           <c:showPercent val="0"/>
           <c:showBubbleSize val="0"/>
         </c:dLbls>
-        <c:axId val="320916080"/>
-        <c:axId val="320916640"/>
+        <c:axId val="287087296"/>
+        <c:axId val="287087856"/>
       </c:scatterChart>
       <c:valAx>
-        <c:axId val="320916080"/>
+        <c:axId val="287087296"/>
         <c:scaling>
           <c:orientation val="minMax"/>
         </c:scaling>
@@ -10336,12 +10322,12 @@
             <a:endParaRPr lang="en-US"/>
           </a:p>
         </c:txPr>
-        <c:crossAx val="320916640"/>
+        <c:crossAx val="287087856"/>
         <c:crosses val="autoZero"/>
         <c:crossBetween val="midCat"/>
       </c:valAx>
       <c:valAx>
-        <c:axId val="320916640"/>
+        <c:axId val="287087856"/>
         <c:scaling>
           <c:orientation val="minMax"/>
         </c:scaling>
@@ -10453,7 +10439,7 @@
             <a:endParaRPr lang="en-US"/>
           </a:p>
         </c:txPr>
-        <c:crossAx val="320916080"/>
+        <c:crossAx val="287087296"/>
         <c:crosses val="autoZero"/>
         <c:crossBetween val="midCat"/>
       </c:valAx>
@@ -10713,11 +10699,11 @@
           <c:showPercent val="0"/>
           <c:showBubbleSize val="0"/>
         </c:dLbls>
-        <c:axId val="320918880"/>
-        <c:axId val="320919440"/>
+        <c:axId val="287090096"/>
+        <c:axId val="287090656"/>
       </c:scatterChart>
       <c:valAx>
-        <c:axId val="320918880"/>
+        <c:axId val="287090096"/>
         <c:scaling>
           <c:orientation val="minMax"/>
         </c:scaling>
@@ -10829,12 +10815,12 @@
             <a:endParaRPr lang="en-US"/>
           </a:p>
         </c:txPr>
-        <c:crossAx val="320919440"/>
+        <c:crossAx val="287090656"/>
         <c:crosses val="autoZero"/>
         <c:crossBetween val="midCat"/>
       </c:valAx>
       <c:valAx>
-        <c:axId val="320919440"/>
+        <c:axId val="287090656"/>
         <c:scaling>
           <c:orientation val="minMax"/>
         </c:scaling>
@@ -10946,7 +10932,7 @@
             <a:endParaRPr lang="en-US"/>
           </a:p>
         </c:txPr>
-        <c:crossAx val="320918880"/>
+        <c:crossAx val="287090096"/>
         <c:crosses val="autoZero"/>
         <c:crossBetween val="midCat"/>
       </c:valAx>
@@ -11220,11 +11206,11 @@
           <c:showPercent val="0"/>
           <c:showBubbleSize val="0"/>
         </c:dLbls>
-        <c:axId val="374849392"/>
-        <c:axId val="374849952"/>
+        <c:axId val="287092896"/>
+        <c:axId val="287093456"/>
       </c:scatterChart>
       <c:valAx>
-        <c:axId val="374849392"/>
+        <c:axId val="287092896"/>
         <c:scaling>
           <c:orientation val="minMax"/>
         </c:scaling>
@@ -11336,12 +11322,12 @@
             <a:endParaRPr lang="en-US"/>
           </a:p>
         </c:txPr>
-        <c:crossAx val="374849952"/>
+        <c:crossAx val="287093456"/>
         <c:crosses val="autoZero"/>
         <c:crossBetween val="midCat"/>
       </c:valAx>
       <c:valAx>
-        <c:axId val="374849952"/>
+        <c:axId val="287093456"/>
         <c:scaling>
           <c:orientation val="minMax"/>
         </c:scaling>
@@ -11453,7 +11439,7 @@
             <a:endParaRPr lang="en-US"/>
           </a:p>
         </c:txPr>
-        <c:crossAx val="374849392"/>
+        <c:crossAx val="287092896"/>
         <c:crosses val="autoZero"/>
         <c:crossBetween val="midCat"/>
       </c:valAx>
@@ -11713,11 +11699,11 @@
           <c:showPercent val="0"/>
           <c:showBubbleSize val="0"/>
         </c:dLbls>
-        <c:axId val="374852192"/>
-        <c:axId val="374852752"/>
+        <c:axId val="288485568"/>
+        <c:axId val="288486128"/>
       </c:scatterChart>
       <c:valAx>
-        <c:axId val="374852192"/>
+        <c:axId val="288485568"/>
         <c:scaling>
           <c:orientation val="minMax"/>
         </c:scaling>
@@ -11829,12 +11815,12 @@
             <a:endParaRPr lang="en-US"/>
           </a:p>
         </c:txPr>
-        <c:crossAx val="374852752"/>
+        <c:crossAx val="288486128"/>
         <c:crosses val="autoZero"/>
         <c:crossBetween val="midCat"/>
       </c:valAx>
       <c:valAx>
-        <c:axId val="374852752"/>
+        <c:axId val="288486128"/>
         <c:scaling>
           <c:orientation val="minMax"/>
         </c:scaling>
@@ -11946,7 +11932,7 @@
             <a:endParaRPr lang="en-US"/>
           </a:p>
         </c:txPr>
-        <c:crossAx val="374852192"/>
+        <c:crossAx val="288485568"/>
         <c:crosses val="autoZero"/>
         <c:crossBetween val="midCat"/>
       </c:valAx>
@@ -12206,11 +12192,11 @@
           <c:showPercent val="0"/>
           <c:showBubbleSize val="0"/>
         </c:dLbls>
-        <c:axId val="374854992"/>
-        <c:axId val="374855552"/>
+        <c:axId val="288488368"/>
+        <c:axId val="288488928"/>
       </c:scatterChart>
       <c:valAx>
-        <c:axId val="374854992"/>
+        <c:axId val="288488368"/>
         <c:scaling>
           <c:orientation val="minMax"/>
         </c:scaling>
@@ -12322,12 +12308,12 @@
             <a:endParaRPr lang="en-US"/>
           </a:p>
         </c:txPr>
-        <c:crossAx val="374855552"/>
+        <c:crossAx val="288488928"/>
         <c:crosses val="autoZero"/>
         <c:crossBetween val="midCat"/>
       </c:valAx>
       <c:valAx>
-        <c:axId val="374855552"/>
+        <c:axId val="288488928"/>
         <c:scaling>
           <c:orientation val="minMax"/>
         </c:scaling>
@@ -12439,7 +12425,7 @@
             <a:endParaRPr lang="en-US"/>
           </a:p>
         </c:txPr>
-        <c:crossAx val="374854992"/>
+        <c:crossAx val="288488368"/>
         <c:crosses val="autoZero"/>
         <c:crossBetween val="midCat"/>
       </c:valAx>
@@ -12699,11 +12685,11 @@
           <c:showPercent val="0"/>
           <c:showBubbleSize val="0"/>
         </c:dLbls>
-        <c:axId val="374857792"/>
-        <c:axId val="374858352"/>
+        <c:axId val="288491168"/>
+        <c:axId val="288491728"/>
       </c:scatterChart>
       <c:valAx>
-        <c:axId val="374857792"/>
+        <c:axId val="288491168"/>
         <c:scaling>
           <c:orientation val="minMax"/>
         </c:scaling>
@@ -12815,12 +12801,12 @@
             <a:endParaRPr lang="en-US"/>
           </a:p>
         </c:txPr>
-        <c:crossAx val="374858352"/>
+        <c:crossAx val="288491728"/>
         <c:crosses val="autoZero"/>
         <c:crossBetween val="midCat"/>
       </c:valAx>
       <c:valAx>
-        <c:axId val="374858352"/>
+        <c:axId val="288491728"/>
         <c:scaling>
           <c:orientation val="minMax"/>
         </c:scaling>
@@ -12932,7 +12918,7 @@
             <a:endParaRPr lang="en-US"/>
           </a:p>
         </c:txPr>
-        <c:crossAx val="374857792"/>
+        <c:crossAx val="288491168"/>
         <c:crosses val="autoZero"/>
         <c:crossBetween val="midCat"/>
       </c:valAx>
@@ -13202,11 +13188,11 @@
           <c:showPercent val="0"/>
           <c:showBubbleSize val="0"/>
         </c:dLbls>
-        <c:axId val="374860592"/>
-        <c:axId val="374861152"/>
+        <c:axId val="288493968"/>
+        <c:axId val="288494528"/>
       </c:scatterChart>
       <c:valAx>
-        <c:axId val="374860592"/>
+        <c:axId val="288493968"/>
         <c:scaling>
           <c:orientation val="minMax"/>
         </c:scaling>
@@ -13318,12 +13304,12 @@
             <a:endParaRPr lang="en-US"/>
           </a:p>
         </c:txPr>
-        <c:crossAx val="374861152"/>
+        <c:crossAx val="288494528"/>
         <c:crosses val="autoZero"/>
         <c:crossBetween val="midCat"/>
       </c:valAx>
       <c:valAx>
-        <c:axId val="374861152"/>
+        <c:axId val="288494528"/>
         <c:scaling>
           <c:orientation val="minMax"/>
         </c:scaling>
@@ -13435,7 +13421,7 @@
             <a:endParaRPr lang="en-US"/>
           </a:p>
         </c:txPr>
-        <c:crossAx val="374860592"/>
+        <c:crossAx val="288493968"/>
         <c:crosses val="autoZero"/>
         <c:crossBetween val="midCat"/>
       </c:valAx>
@@ -13653,11 +13639,11 @@
           <c:showPercent val="0"/>
           <c:showBubbleSize val="0"/>
         </c:dLbls>
-        <c:axId val="374863392"/>
-        <c:axId val="374863952"/>
+        <c:axId val="288496768"/>
+        <c:axId val="288497328"/>
       </c:scatterChart>
       <c:valAx>
-        <c:axId val="374863392"/>
+        <c:axId val="288496768"/>
         <c:scaling>
           <c:orientation val="minMax"/>
         </c:scaling>
@@ -13768,12 +13754,12 @@
             <a:endParaRPr lang="en-US"/>
           </a:p>
         </c:txPr>
-        <c:crossAx val="374863952"/>
+        <c:crossAx val="288497328"/>
         <c:crosses val="autoZero"/>
         <c:crossBetween val="midCat"/>
       </c:valAx>
       <c:valAx>
-        <c:axId val="374863952"/>
+        <c:axId val="288497328"/>
         <c:scaling>
           <c:orientation val="minMax"/>
         </c:scaling>
@@ -13885,7 +13871,7 @@
             <a:endParaRPr lang="en-US"/>
           </a:p>
         </c:txPr>
-        <c:crossAx val="374863392"/>
+        <c:crossAx val="288496768"/>
         <c:crosses val="autoZero"/>
         <c:crossBetween val="midCat"/>
       </c:valAx>
@@ -14145,11 +14131,11 @@
           <c:showPercent val="0"/>
           <c:showBubbleSize val="0"/>
         </c:dLbls>
-        <c:axId val="425486256"/>
-        <c:axId val="425486816"/>
+        <c:axId val="288499568"/>
+        <c:axId val="288500128"/>
       </c:scatterChart>
       <c:valAx>
-        <c:axId val="425486256"/>
+        <c:axId val="288499568"/>
         <c:scaling>
           <c:orientation val="minMax"/>
         </c:scaling>
@@ -14261,12 +14247,12 @@
             <a:endParaRPr lang="en-US"/>
           </a:p>
         </c:txPr>
-        <c:crossAx val="425486816"/>
+        <c:crossAx val="288500128"/>
         <c:crosses val="autoZero"/>
         <c:crossBetween val="midCat"/>
       </c:valAx>
       <c:valAx>
-        <c:axId val="425486816"/>
+        <c:axId val="288500128"/>
         <c:scaling>
           <c:orientation val="minMax"/>
         </c:scaling>
@@ -14383,7 +14369,7 @@
             <a:endParaRPr lang="en-US"/>
           </a:p>
         </c:txPr>
-        <c:crossAx val="425486256"/>
+        <c:crossAx val="288499568"/>
         <c:crosses val="autoZero"/>
         <c:crossBetween val="midCat"/>
       </c:valAx>
@@ -14686,11 +14672,11 @@
           <c:showPercent val="0"/>
           <c:showBubbleSize val="0"/>
         </c:dLbls>
-        <c:axId val="434505200"/>
-        <c:axId val="441423616"/>
+        <c:axId val="280721648"/>
+        <c:axId val="280722208"/>
       </c:scatterChart>
       <c:valAx>
-        <c:axId val="434505200"/>
+        <c:axId val="280721648"/>
         <c:scaling>
           <c:orientation val="minMax"/>
         </c:scaling>
@@ -14808,12 +14794,12 @@
             <a:endParaRPr lang="en-US"/>
           </a:p>
         </c:txPr>
-        <c:crossAx val="441423616"/>
+        <c:crossAx val="280722208"/>
         <c:crosses val="autoZero"/>
         <c:crossBetween val="midCat"/>
       </c:valAx>
       <c:valAx>
-        <c:axId val="441423616"/>
+        <c:axId val="280722208"/>
         <c:scaling>
           <c:orientation val="minMax"/>
         </c:scaling>
@@ -14925,7 +14911,7 @@
             <a:endParaRPr lang="en-US"/>
           </a:p>
         </c:txPr>
-        <c:crossAx val="434505200"/>
+        <c:crossAx val="280721648"/>
         <c:crosses val="autoZero"/>
         <c:crossBetween val="midCat"/>
       </c:valAx>
@@ -15185,11 +15171,11 @@
           <c:showPercent val="0"/>
           <c:showBubbleSize val="0"/>
         </c:dLbls>
-        <c:axId val="425489056"/>
-        <c:axId val="425489616"/>
+        <c:axId val="289172944"/>
+        <c:axId val="289173504"/>
       </c:scatterChart>
       <c:valAx>
-        <c:axId val="425489056"/>
+        <c:axId val="289172944"/>
         <c:scaling>
           <c:orientation val="minMax"/>
         </c:scaling>
@@ -15301,12 +15287,12 @@
             <a:endParaRPr lang="en-US"/>
           </a:p>
         </c:txPr>
-        <c:crossAx val="425489616"/>
+        <c:crossAx val="289173504"/>
         <c:crosses val="autoZero"/>
         <c:crossBetween val="midCat"/>
       </c:valAx>
       <c:valAx>
-        <c:axId val="425489616"/>
+        <c:axId val="289173504"/>
         <c:scaling>
           <c:orientation val="minMax"/>
         </c:scaling>
@@ -15418,7 +15404,7 @@
             <a:endParaRPr lang="en-US"/>
           </a:p>
         </c:txPr>
-        <c:crossAx val="425489056"/>
+        <c:crossAx val="289172944"/>
         <c:crosses val="autoZero"/>
         <c:crossBetween val="midCat"/>
       </c:valAx>
@@ -15683,11 +15669,11 @@
           <c:showPercent val="0"/>
           <c:showBubbleSize val="0"/>
         </c:dLbls>
-        <c:axId val="425491856"/>
-        <c:axId val="425492416"/>
+        <c:axId val="289175744"/>
+        <c:axId val="289176304"/>
       </c:scatterChart>
       <c:valAx>
-        <c:axId val="425491856"/>
+        <c:axId val="289175744"/>
         <c:scaling>
           <c:orientation val="minMax"/>
         </c:scaling>
@@ -15799,12 +15785,12 @@
             <a:endParaRPr lang="en-US"/>
           </a:p>
         </c:txPr>
-        <c:crossAx val="425492416"/>
+        <c:crossAx val="289176304"/>
         <c:crosses val="autoZero"/>
         <c:crossBetween val="midCat"/>
       </c:valAx>
       <c:valAx>
-        <c:axId val="425492416"/>
+        <c:axId val="289176304"/>
         <c:scaling>
           <c:orientation val="minMax"/>
         </c:scaling>
@@ -15916,7 +15902,7 @@
             <a:endParaRPr lang="en-US"/>
           </a:p>
         </c:txPr>
-        <c:crossAx val="425491856"/>
+        <c:crossAx val="289175744"/>
         <c:crosses val="autoZero"/>
         <c:crossBetween val="midCat"/>
       </c:valAx>
@@ -16311,11 +16297,11 @@
           <c:showPercent val="0"/>
           <c:showBubbleSize val="0"/>
         </c:dLbls>
-        <c:axId val="425495776"/>
-        <c:axId val="425496336"/>
+        <c:axId val="289179664"/>
+        <c:axId val="289180224"/>
       </c:scatterChart>
       <c:valAx>
-        <c:axId val="425495776"/>
+        <c:axId val="289179664"/>
         <c:scaling>
           <c:orientation val="minMax"/>
         </c:scaling>
@@ -16431,12 +16417,12 @@
             <a:endParaRPr lang="en-US"/>
           </a:p>
         </c:txPr>
-        <c:crossAx val="425496336"/>
+        <c:crossAx val="289180224"/>
         <c:crosses val="autoZero"/>
         <c:crossBetween val="midCat"/>
       </c:valAx>
       <c:valAx>
-        <c:axId val="425496336"/>
+        <c:axId val="289180224"/>
         <c:scaling>
           <c:orientation val="minMax"/>
         </c:scaling>
@@ -16553,7 +16539,7 @@
             <a:endParaRPr lang="en-US"/>
           </a:p>
         </c:txPr>
-        <c:crossAx val="425495776"/>
+        <c:crossAx val="289179664"/>
         <c:crosses val="autoZero"/>
         <c:crossBetween val="midCat"/>
       </c:valAx>
@@ -17034,11 +17020,11 @@
           <c:showPercent val="0"/>
           <c:showBubbleSize val="0"/>
         </c:dLbls>
-        <c:axId val="441426416"/>
-        <c:axId val="441422496"/>
+        <c:axId val="280725568"/>
+        <c:axId val="269886192"/>
       </c:scatterChart>
       <c:valAx>
-        <c:axId val="441426416"/>
+        <c:axId val="280725568"/>
         <c:scaling>
           <c:orientation val="minMax"/>
         </c:scaling>
@@ -17155,12 +17141,12 @@
             <a:endParaRPr lang="en-US"/>
           </a:p>
         </c:txPr>
-        <c:crossAx val="441422496"/>
+        <c:crossAx val="269886192"/>
         <c:crosses val="autoZero"/>
         <c:crossBetween val="midCat"/>
       </c:valAx>
       <c:valAx>
-        <c:axId val="441422496"/>
+        <c:axId val="269886192"/>
         <c:scaling>
           <c:orientation val="minMax"/>
         </c:scaling>
@@ -17272,7 +17258,7 @@
             <a:endParaRPr lang="en-US"/>
           </a:p>
         </c:txPr>
-        <c:crossAx val="441426416"/>
+        <c:crossAx val="280725568"/>
         <c:crosses val="autoZero"/>
         <c:crossBetween val="midCat"/>
       </c:valAx>
@@ -17657,11 +17643,11 @@
           <c:showPercent val="0"/>
           <c:showBubbleSize val="0"/>
         </c:dLbls>
-        <c:axId val="441416336"/>
-        <c:axId val="441423056"/>
+        <c:axId val="286110192"/>
+        <c:axId val="286110752"/>
       </c:scatterChart>
       <c:valAx>
-        <c:axId val="441416336"/>
+        <c:axId val="286110192"/>
         <c:scaling>
           <c:orientation val="minMax"/>
         </c:scaling>
@@ -17773,12 +17759,12 @@
             <a:endParaRPr lang="en-US"/>
           </a:p>
         </c:txPr>
-        <c:crossAx val="441423056"/>
+        <c:crossAx val="286110752"/>
         <c:crosses val="autoZero"/>
         <c:crossBetween val="midCat"/>
       </c:valAx>
       <c:valAx>
-        <c:axId val="441423056"/>
+        <c:axId val="286110752"/>
         <c:scaling>
           <c:orientation val="minMax"/>
         </c:scaling>
@@ -17890,7 +17876,7 @@
             <a:endParaRPr lang="en-US"/>
           </a:p>
         </c:txPr>
-        <c:crossAx val="441416336"/>
+        <c:crossAx val="286110192"/>
         <c:crosses val="autoZero"/>
         <c:crossBetween val="midCat"/>
       </c:valAx>
@@ -18392,11 +18378,11 @@
           <c:showPercent val="0"/>
           <c:showBubbleSize val="0"/>
         </c:dLbls>
-        <c:axId val="406270496"/>
-        <c:axId val="406272176"/>
+        <c:axId val="286113552"/>
+        <c:axId val="286114112"/>
       </c:scatterChart>
       <c:valAx>
-        <c:axId val="406270496"/>
+        <c:axId val="286113552"/>
         <c:scaling>
           <c:orientation val="minMax"/>
         </c:scaling>
@@ -18513,12 +18499,12 @@
             <a:endParaRPr lang="en-US"/>
           </a:p>
         </c:txPr>
-        <c:crossAx val="406272176"/>
+        <c:crossAx val="286114112"/>
         <c:crosses val="autoZero"/>
         <c:crossBetween val="midCat"/>
       </c:valAx>
       <c:valAx>
-        <c:axId val="406272176"/>
+        <c:axId val="286114112"/>
         <c:scaling>
           <c:orientation val="minMax"/>
         </c:scaling>
@@ -18630,7 +18616,7 @@
             <a:endParaRPr lang="en-US"/>
           </a:p>
         </c:txPr>
-        <c:crossAx val="406270496"/>
+        <c:crossAx val="286113552"/>
         <c:crosses val="autoZero"/>
         <c:crossBetween val="midCat"/>
       </c:valAx>
@@ -19115,11 +19101,11 @@
           <c:showPercent val="0"/>
           <c:showBubbleSize val="0"/>
         </c:dLbls>
-        <c:axId val="401340768"/>
-        <c:axId val="401336848"/>
+        <c:axId val="286117472"/>
+        <c:axId val="286118032"/>
       </c:scatterChart>
       <c:valAx>
-        <c:axId val="401340768"/>
+        <c:axId val="286117472"/>
         <c:scaling>
           <c:orientation val="minMax"/>
         </c:scaling>
@@ -19236,12 +19222,12 @@
             <a:endParaRPr lang="en-US"/>
           </a:p>
         </c:txPr>
-        <c:crossAx val="401336848"/>
+        <c:crossAx val="286118032"/>
         <c:crosses val="autoZero"/>
         <c:crossBetween val="midCat"/>
       </c:valAx>
       <c:valAx>
-        <c:axId val="401336848"/>
+        <c:axId val="286118032"/>
         <c:scaling>
           <c:orientation val="minMax"/>
         </c:scaling>
@@ -19353,7 +19339,7 @@
             <a:endParaRPr lang="en-US"/>
           </a:p>
         </c:txPr>
-        <c:crossAx val="401340768"/>
+        <c:crossAx val="286117472"/>
         <c:crosses val="autoZero"/>
         <c:crossBetween val="midCat"/>
       </c:valAx>
@@ -19829,11 +19815,11 @@
           <c:showPercent val="0"/>
           <c:showBubbleSize val="0"/>
         </c:dLbls>
-        <c:axId val="317282656"/>
-        <c:axId val="193010416"/>
+        <c:axId val="286121392"/>
+        <c:axId val="286121952"/>
       </c:scatterChart>
       <c:valAx>
-        <c:axId val="317282656"/>
+        <c:axId val="286121392"/>
         <c:scaling>
           <c:orientation val="minMax"/>
         </c:scaling>
@@ -19945,12 +19931,12 @@
             <a:endParaRPr lang="en-US"/>
           </a:p>
         </c:txPr>
-        <c:crossAx val="193010416"/>
+        <c:crossAx val="286121952"/>
         <c:crosses val="autoZero"/>
         <c:crossBetween val="midCat"/>
       </c:valAx>
       <c:valAx>
-        <c:axId val="193010416"/>
+        <c:axId val="286121952"/>
         <c:scaling>
           <c:orientation val="minMax"/>
         </c:scaling>
@@ -20062,7 +20048,7 @@
             <a:endParaRPr lang="en-US"/>
           </a:p>
         </c:txPr>
-        <c:crossAx val="317282656"/>
+        <c:crossAx val="286121392"/>
         <c:crosses val="autoZero"/>
         <c:crossBetween val="midCat"/>
       </c:valAx>
@@ -20555,11 +20541,11 @@
           <c:showPercent val="0"/>
           <c:showBubbleSize val="0"/>
         </c:dLbls>
-        <c:axId val="320906560"/>
-        <c:axId val="320907120"/>
+        <c:axId val="286124752"/>
+        <c:axId val="286125312"/>
       </c:scatterChart>
       <c:valAx>
-        <c:axId val="320906560"/>
+        <c:axId val="286124752"/>
         <c:scaling>
           <c:orientation val="minMax"/>
         </c:scaling>
@@ -20671,12 +20657,12 @@
             <a:endParaRPr lang="en-US"/>
           </a:p>
         </c:txPr>
-        <c:crossAx val="320907120"/>
+        <c:crossAx val="286125312"/>
         <c:crosses val="autoZero"/>
         <c:crossBetween val="midCat"/>
       </c:valAx>
       <c:valAx>
-        <c:axId val="320907120"/>
+        <c:axId val="286125312"/>
         <c:scaling>
           <c:orientation val="minMax"/>
         </c:scaling>
@@ -20788,7 +20774,7 @@
             <a:endParaRPr lang="en-US"/>
           </a:p>
         </c:txPr>
-        <c:crossAx val="320906560"/>
+        <c:crossAx val="286124752"/>
         <c:crosses val="autoZero"/>
         <c:crossBetween val="midCat"/>
       </c:valAx>
@@ -21455,11 +21441,11 @@
           <c:showPercent val="0"/>
           <c:showBubbleSize val="0"/>
         </c:dLbls>
-        <c:axId val="320910480"/>
-        <c:axId val="320911040"/>
+        <c:axId val="287081696"/>
+        <c:axId val="287082256"/>
       </c:scatterChart>
       <c:valAx>
-        <c:axId val="320910480"/>
+        <c:axId val="287081696"/>
         <c:scaling>
           <c:orientation val="minMax"/>
         </c:scaling>
@@ -21571,12 +21557,12 @@
             <a:endParaRPr lang="en-US"/>
           </a:p>
         </c:txPr>
-        <c:crossAx val="320911040"/>
+        <c:crossAx val="287082256"/>
         <c:crosses val="autoZero"/>
         <c:crossBetween val="midCat"/>
       </c:valAx>
       <c:valAx>
-        <c:axId val="320911040"/>
+        <c:axId val="287082256"/>
         <c:scaling>
           <c:orientation val="minMax"/>
         </c:scaling>
@@ -21688,7 +21674,7 @@
             <a:endParaRPr lang="en-US"/>
           </a:p>
         </c:txPr>
-        <c:crossAx val="320910480"/>
+        <c:crossAx val="287081696"/>
         <c:crosses val="autoZero"/>
         <c:crossBetween val="midCat"/>
       </c:valAx>

</xml_diff>

<commit_message>
fixed pseudocode for recursive
</commit_message>
<xml_diff>
--- a/Report.docx
+++ b/Report.docx
@@ -4,13 +4,8 @@
   <w:body>
     <w:p>
       <w:r>
-        <w:t xml:space="preserve">Robert </w:t>
-      </w:r>
-      <w:proofErr w:type="spellStart"/>
-      <w:r>
-        <w:t>Ottolia</w:t>
-      </w:r>
-      <w:proofErr w:type="spellEnd"/>
+        <w:t>Robert Ottolia</w:t>
+      </w:r>
     </w:p>
     <w:p>
       <w:r>
@@ -100,24 +95,19 @@
         <w:jc w:val="both"/>
       </w:pPr>
       <w:r>
-        <w:t xml:space="preserve">For our dynamic programming algorithm to solve the coin change problem, we compute the solutions to the smaller sub-problems first in a bottom up manner in a table.  Based on the results in the table, then, the solution to the ‘top’ (original) problem is then computed.  This is a valid way to fill the table because at each step, we are computing the optimal solution to </w:t>
-      </w:r>
-      <w:proofErr w:type="spellStart"/>
-      <w:r>
-        <w:t>subproblems</w:t>
-      </w:r>
-      <w:proofErr w:type="spellEnd"/>
-      <w:r>
-        <w:t xml:space="preserve"> that in turn can be used to find the optimal solution of the original problem. </w:t>
+        <w:t>For our dynamic programming al</w:t>
+      </w:r>
+      <w:bookmarkStart w:id="0" w:name="_GoBack"/>
+      <w:bookmarkEnd w:id="0"/>
+      <w:r>
+        <w:t xml:space="preserve">gorithm to solve the coin change problem, we compute the solutions to the smaller sub-problems first in a bottom up manner in a table.  Based on the results in the table, then, the solution to the ‘top’ (original) problem is then computed.  This is a valid way to fill the table because at each step, we are computing the optimal solution to subproblems that in turn can be used to find the optimal solution of the original problem. </w:t>
       </w:r>
       <w:r>
         <w:t xml:space="preserve">This technique can be used when the problem exhibits </w:t>
       </w:r>
-      <w:proofErr w:type="gramStart"/>
-      <w:r>
-        <w:t>Optimal</w:t>
-      </w:r>
-      <w:proofErr w:type="gramEnd"/>
+      <w:r>
+        <w:t>optimal</w:t>
+      </w:r>
       <w:r>
         <w:t xml:space="preserve"> substructure, which in this, it does.</w:t>
       </w:r>
@@ -1450,7 +1440,6 @@
         </w:rPr>
         <w:t></w:t>
       </w:r>
-      <w:proofErr w:type="spellStart"/>
       <w:r>
         <w:rPr>
           <w:rFonts w:cs="Times New Roman"/>
@@ -1463,15 +1452,7 @@
           <w:rFonts w:cs="Times New Roman"/>
           <w:color w:val="000000"/>
         </w:rPr>
-        <w:t>otal</w:t>
-      </w:r>
-      <w:proofErr w:type="spellEnd"/>
-      <w:r>
-        <w:rPr>
-          <w:rFonts w:cs="Times New Roman"/>
-          <w:color w:val="000000"/>
-        </w:rPr>
-        <w:t xml:space="preserve"> value desired</w:t>
+        <w:t>otal value desired</w:t>
       </w:r>
     </w:p>
     <w:p>
@@ -2247,7 +2228,6 @@
         </w:rPr>
         <w:t></w:t>
       </w:r>
-      <w:proofErr w:type="spellStart"/>
       <w:r>
         <w:rPr>
           <w:rFonts w:cs="Times New Roman"/>
@@ -2260,15 +2240,7 @@
           <w:rFonts w:cs="Times New Roman"/>
           <w:color w:val="000000"/>
         </w:rPr>
-        <w:t>otal</w:t>
-      </w:r>
-      <w:proofErr w:type="spellEnd"/>
-      <w:r>
-        <w:rPr>
-          <w:rFonts w:cs="Times New Roman"/>
-          <w:color w:val="000000"/>
-        </w:rPr>
-        <w:t xml:space="preserve"> value desired</w:t>
+        <w:t>otal value desired</w:t>
       </w:r>
     </w:p>
     <w:p>
@@ -2341,19 +2313,12 @@
       <w:r>
         <w:rPr>
           <w:rFonts w:cs="Times New Roman"/>
-          <w:color w:val="000000"/>
-        </w:rPr>
-        <w:t>changeSlow</w:t>
+          <w:i/>
+          <w:color w:val="000000"/>
+        </w:rPr>
+        <w:t>numCoins</w:t>
       </w:r>
       <w:proofErr w:type="spellEnd"/>
-      <w:r>
-        <w:rPr>
-          <w:rFonts w:cs="Times New Roman"/>
-          <w:color w:val="000000"/>
-        </w:rPr>
-        <w:t>(</w:t>
-      </w:r>
-      <w:proofErr w:type="spellStart"/>
       <w:proofErr w:type="gramEnd"/>
       <w:r>
         <w:rPr>
@@ -2361,85 +2326,28 @@
           <w:i/>
           <w:color w:val="000000"/>
         </w:rPr>
-        <w:t>coinList</w:t>
-      </w:r>
-      <w:proofErr w:type="spellEnd"/>
-      <w:r>
-        <w:rPr>
-          <w:rFonts w:cs="Times New Roman"/>
-          <w:i/>
-          <w:color w:val="000000"/>
-        </w:rPr>
-        <w:t xml:space="preserve">, total, </w:t>
-      </w:r>
-      <w:proofErr w:type="spellStart"/>
-      <w:r>
-        <w:rPr>
-          <w:rFonts w:cs="Times New Roman"/>
-          <w:i/>
-          <w:color w:val="000000"/>
-        </w:rPr>
-        <w:t>dict</w:t>
-      </w:r>
-      <w:proofErr w:type="spellEnd"/>
-      <w:r>
-        <w:rPr>
-          <w:rFonts w:cs="Times New Roman"/>
-          <w:color w:val="000000"/>
-        </w:rPr>
-        <w:t>)</w:t>
-      </w:r>
-    </w:p>
-    <w:p>
-      <w:pPr>
-        <w:ind w:firstLine="720"/>
-        <w:jc w:val="both"/>
-        <w:rPr>
-          <w:rFonts w:cs="Times New Roman"/>
-          <w:b/>
-          <w:color w:val="000000"/>
-        </w:rPr>
-      </w:pPr>
-      <w:proofErr w:type="gramStart"/>
-      <w:r>
-        <w:rPr>
-          <w:rFonts w:cs="Times New Roman"/>
-          <w:b/>
-          <w:color w:val="000000"/>
-        </w:rPr>
-        <w:t>if</w:t>
-      </w:r>
-      <w:proofErr w:type="gramEnd"/>
-      <w:r>
-        <w:rPr>
-          <w:rFonts w:cs="Times New Roman"/>
-          <w:b/>
-          <w:color w:val="000000"/>
-        </w:rPr>
         <w:t xml:space="preserve"> </w:t>
       </w:r>
       <w:r>
         <w:rPr>
-          <w:rFonts w:cs="Times New Roman"/>
-          <w:i/>
-          <w:color w:val="000000"/>
-        </w:rPr>
-        <w:t xml:space="preserve">total </w:t>
-      </w:r>
-      <w:r>
-        <w:rPr>
-          <w:rFonts w:cs="Times New Roman"/>
-          <w:color w:val="000000"/>
-        </w:rPr>
-        <w:t xml:space="preserve">= 0 </w:t>
-      </w:r>
-      <w:r>
-        <w:rPr>
-          <w:rFonts w:cs="Times New Roman"/>
-          <w:b/>
-          <w:color w:val="000000"/>
-        </w:rPr>
-        <w:t>then:</w:t>
+          <w:rFonts w:ascii="Wingdings" w:hAnsi="Wingdings"/>
+          <w:color w:val="000000"/>
+        </w:rPr>
+        <w:t></w:t>
+      </w:r>
+      <w:r>
+        <w:rPr>
+          <w:rFonts w:ascii="Wingdings" w:hAnsi="Wingdings"/>
+          <w:color w:val="000000"/>
+        </w:rPr>
+        <w:t></w:t>
+      </w:r>
+      <w:r>
+        <w:rPr>
+          <w:rFonts w:cs="Times New Roman"/>
+          <w:color w:val="000000"/>
+        </w:rPr>
+        <w:t>Minimum no. of coins to get total</w:t>
       </w:r>
     </w:p>
     <w:p>
@@ -2447,52 +2355,434 @@
         <w:jc w:val="both"/>
         <w:rPr>
           <w:rFonts w:cs="Times New Roman"/>
+          <w:i/>
           <w:color w:val="000000"/>
         </w:rPr>
       </w:pPr>
-      <w:r>
-        <w:rPr>
-          <w:rFonts w:cs="Times New Roman"/>
-          <w:b/>
-          <w:color w:val="000000"/>
-        </w:rPr>
-        <w:tab/>
-      </w:r>
-      <w:r>
-        <w:rPr>
-          <w:rFonts w:cs="Times New Roman"/>
-          <w:b/>
-          <w:color w:val="000000"/>
-        </w:rPr>
-        <w:tab/>
-      </w:r>
       <w:proofErr w:type="gramStart"/>
       <w:r>
         <w:rPr>
           <w:rFonts w:cs="Times New Roman"/>
-          <w:color w:val="000000"/>
-        </w:rPr>
-        <w:t>return</w:t>
+          <w:i/>
+          <w:color w:val="000000"/>
+        </w:rPr>
+        <w:t>build</w:t>
       </w:r>
       <w:proofErr w:type="gramEnd"/>
       <w:r>
         <w:rPr>
           <w:rFonts w:cs="Times New Roman"/>
-          <w:color w:val="000000"/>
-        </w:rPr>
-        <w:t xml:space="preserve"> 0</w:t>
-      </w:r>
+          <w:i/>
+          <w:color w:val="000000"/>
+        </w:rPr>
+        <w:t xml:space="preserve"> </w:t>
+      </w:r>
+      <w:r>
+        <w:rPr>
+          <w:rFonts w:ascii="Wingdings" w:hAnsi="Wingdings"/>
+          <w:color w:val="000000"/>
+        </w:rPr>
+        <w:t></w:t>
+      </w:r>
+      <w:r>
+        <w:rPr>
+          <w:rFonts w:ascii="Wingdings" w:hAnsi="Wingdings"/>
+          <w:color w:val="000000"/>
+        </w:rPr>
+        <w:t></w:t>
+      </w:r>
+      <w:r>
+        <w:rPr>
+          <w:rFonts w:cs="Times New Roman"/>
+          <w:color w:val="000000"/>
+        </w:rPr>
+        <w:t xml:space="preserve">Boolean value that sets keys of </w:t>
+      </w:r>
+      <w:proofErr w:type="spellStart"/>
+      <w:r>
+        <w:rPr>
+          <w:rFonts w:cs="Times New Roman"/>
+          <w:i/>
+          <w:color w:val="000000"/>
+        </w:rPr>
+        <w:t>coinDict</w:t>
+      </w:r>
+      <w:proofErr w:type="spellEnd"/>
+      <w:r>
+        <w:rPr>
+          <w:rFonts w:cs="Times New Roman"/>
+          <w:i/>
+          <w:color w:val="000000"/>
+        </w:rPr>
+        <w:t xml:space="preserve"> </w:t>
+      </w:r>
+      <w:r>
+        <w:rPr>
+          <w:rFonts w:cs="Times New Roman"/>
+          <w:color w:val="000000"/>
+        </w:rPr>
+        <w:t xml:space="preserve">to denominations in </w:t>
+      </w:r>
+      <w:proofErr w:type="spellStart"/>
+      <w:r>
+        <w:rPr>
+          <w:rFonts w:cs="Times New Roman"/>
+          <w:i/>
+          <w:color w:val="000000"/>
+        </w:rPr>
+        <w:t>coinList</w:t>
+      </w:r>
+      <w:proofErr w:type="spellEnd"/>
     </w:p>
     <w:p>
       <w:pPr>
-        <w:ind w:firstLine="720"/>
         <w:jc w:val="both"/>
         <w:rPr>
           <w:rFonts w:cs="Times New Roman"/>
+          <w:color w:val="000000"/>
+        </w:rPr>
+      </w:pPr>
+      <w:proofErr w:type="spellStart"/>
+      <w:proofErr w:type="gramStart"/>
+      <w:r>
+        <w:rPr>
+          <w:rFonts w:cs="Times New Roman"/>
+          <w:color w:val="000000"/>
+        </w:rPr>
+        <w:t>changeSlow</w:t>
+      </w:r>
+      <w:proofErr w:type="spellEnd"/>
+      <w:r>
+        <w:rPr>
+          <w:rFonts w:cs="Times New Roman"/>
+          <w:color w:val="000000"/>
+        </w:rPr>
+        <w:t>(</w:t>
+      </w:r>
+      <w:proofErr w:type="spellStart"/>
+      <w:proofErr w:type="gramEnd"/>
+      <w:r>
+        <w:rPr>
+          <w:rFonts w:cs="Times New Roman"/>
+          <w:i/>
+          <w:color w:val="000000"/>
+        </w:rPr>
+        <w:t>coinList</w:t>
+      </w:r>
+      <w:proofErr w:type="spellEnd"/>
+      <w:r>
+        <w:rPr>
+          <w:rFonts w:cs="Times New Roman"/>
+          <w:i/>
+          <w:color w:val="000000"/>
+        </w:rPr>
+        <w:t xml:space="preserve">, total, </w:t>
+      </w:r>
+      <w:proofErr w:type="spellStart"/>
+      <w:r>
+        <w:rPr>
+          <w:rFonts w:cs="Times New Roman"/>
+          <w:i/>
+          <w:color w:val="000000"/>
+        </w:rPr>
+        <w:t>numCoins</w:t>
+      </w:r>
+      <w:proofErr w:type="spellEnd"/>
+      <w:r>
+        <w:rPr>
+          <w:rFonts w:cs="Times New Roman"/>
+          <w:i/>
+          <w:color w:val="000000"/>
+        </w:rPr>
+        <w:t xml:space="preserve">, </w:t>
+      </w:r>
+      <w:proofErr w:type="spellStart"/>
+      <w:r>
+        <w:rPr>
+          <w:rFonts w:cs="Times New Roman"/>
+          <w:i/>
+          <w:color w:val="000000"/>
+        </w:rPr>
+        <w:t>coinD</w:t>
+      </w:r>
+      <w:r>
+        <w:rPr>
+          <w:rFonts w:cs="Times New Roman"/>
+          <w:i/>
+          <w:color w:val="000000"/>
+        </w:rPr>
+        <w:t>ict</w:t>
+      </w:r>
+      <w:proofErr w:type="spellEnd"/>
+      <w:r>
+        <w:rPr>
+          <w:rFonts w:cs="Times New Roman"/>
+          <w:i/>
+          <w:color w:val="000000"/>
+        </w:rPr>
+        <w:t>, build</w:t>
+      </w:r>
+      <w:r>
+        <w:rPr>
+          <w:rFonts w:cs="Times New Roman"/>
+          <w:color w:val="000000"/>
+        </w:rPr>
+        <w:t>)</w:t>
+      </w:r>
+    </w:p>
+    <w:p>
+      <w:pPr>
+        <w:jc w:val="both"/>
+        <w:rPr>
+          <w:rFonts w:cs="Times New Roman"/>
           <w:b/>
           <w:color w:val="000000"/>
         </w:rPr>
       </w:pPr>
+      <w:r>
+        <w:rPr>
+          <w:rFonts w:cs="Times New Roman"/>
+          <w:color w:val="000000"/>
+        </w:rPr>
+        <w:tab/>
+      </w:r>
+      <w:proofErr w:type="gramStart"/>
+      <w:r>
+        <w:rPr>
+          <w:rFonts w:cs="Times New Roman"/>
+          <w:b/>
+          <w:color w:val="000000"/>
+        </w:rPr>
+        <w:t>if</w:t>
+      </w:r>
+      <w:proofErr w:type="gramEnd"/>
+      <w:r>
+        <w:rPr>
+          <w:rFonts w:cs="Times New Roman"/>
+          <w:b/>
+          <w:color w:val="000000"/>
+        </w:rPr>
+        <w:t xml:space="preserve"> </w:t>
+      </w:r>
+      <w:r>
+        <w:rPr>
+          <w:rFonts w:cs="Times New Roman"/>
+          <w:i/>
+          <w:color w:val="000000"/>
+        </w:rPr>
+        <w:t xml:space="preserve">build == </w:t>
+      </w:r>
+      <w:r>
+        <w:rPr>
+          <w:rFonts w:cs="Times New Roman"/>
+          <w:color w:val="000000"/>
+        </w:rPr>
+        <w:t xml:space="preserve">true </w:t>
+      </w:r>
+      <w:r>
+        <w:rPr>
+          <w:rFonts w:cs="Times New Roman"/>
+          <w:b/>
+          <w:color w:val="000000"/>
+        </w:rPr>
+        <w:t>then:</w:t>
+      </w:r>
+    </w:p>
+    <w:p>
+      <w:pPr>
+        <w:jc w:val="both"/>
+        <w:rPr>
+          <w:rFonts w:cs="Times New Roman"/>
+          <w:i/>
+          <w:color w:val="000000"/>
+        </w:rPr>
+      </w:pPr>
+      <w:r>
+        <w:rPr>
+          <w:rFonts w:cs="Times New Roman"/>
+          <w:b/>
+          <w:color w:val="000000"/>
+        </w:rPr>
+        <w:tab/>
+      </w:r>
+      <w:r>
+        <w:rPr>
+          <w:rFonts w:cs="Times New Roman"/>
+          <w:b/>
+          <w:color w:val="000000"/>
+        </w:rPr>
+        <w:tab/>
+      </w:r>
+      <w:proofErr w:type="gramStart"/>
+      <w:r>
+        <w:rPr>
+          <w:rFonts w:cs="Times New Roman"/>
+          <w:b/>
+          <w:color w:val="000000"/>
+        </w:rPr>
+        <w:t>for</w:t>
+      </w:r>
+      <w:proofErr w:type="gramEnd"/>
+      <w:r>
+        <w:rPr>
+          <w:rFonts w:cs="Times New Roman"/>
+          <w:b/>
+          <w:color w:val="000000"/>
+        </w:rPr>
+        <w:t xml:space="preserve"> each </w:t>
+      </w:r>
+      <w:proofErr w:type="spellStart"/>
+      <w:r>
+        <w:rPr>
+          <w:rFonts w:cs="Times New Roman"/>
+          <w:i/>
+          <w:color w:val="000000"/>
+        </w:rPr>
+        <w:t>denom</w:t>
+      </w:r>
+      <w:proofErr w:type="spellEnd"/>
+      <w:r>
+        <w:rPr>
+          <w:rFonts w:cs="Times New Roman"/>
+          <w:color w:val="000000"/>
+        </w:rPr>
+        <w:t xml:space="preserve"> </w:t>
+      </w:r>
+      <w:r>
+        <w:rPr>
+          <w:rFonts w:cs="Times New Roman"/>
+          <w:b/>
+          <w:color w:val="000000"/>
+        </w:rPr>
+        <w:t xml:space="preserve">in </w:t>
+      </w:r>
+      <w:proofErr w:type="spellStart"/>
+      <w:r>
+        <w:rPr>
+          <w:rFonts w:cs="Times New Roman"/>
+          <w:i/>
+          <w:color w:val="000000"/>
+        </w:rPr>
+        <w:t>coinList</w:t>
+      </w:r>
+      <w:proofErr w:type="spellEnd"/>
+      <w:r>
+        <w:rPr>
+          <w:rFonts w:cs="Times New Roman"/>
+          <w:i/>
+          <w:color w:val="000000"/>
+        </w:rPr>
+        <w:t>:</w:t>
+      </w:r>
+    </w:p>
+    <w:p>
+      <w:pPr>
+        <w:jc w:val="both"/>
+        <w:rPr>
+          <w:rFonts w:cs="Times New Roman"/>
+          <w:color w:val="000000"/>
+        </w:rPr>
+      </w:pPr>
+      <w:r>
+        <w:rPr>
+          <w:rFonts w:cs="Times New Roman"/>
+          <w:i/>
+          <w:color w:val="000000"/>
+        </w:rPr>
+        <w:tab/>
+      </w:r>
+      <w:r>
+        <w:rPr>
+          <w:rFonts w:cs="Times New Roman"/>
+          <w:i/>
+          <w:color w:val="000000"/>
+        </w:rPr>
+        <w:tab/>
+      </w:r>
+      <w:r>
+        <w:rPr>
+          <w:rFonts w:cs="Times New Roman"/>
+          <w:i/>
+          <w:color w:val="000000"/>
+        </w:rPr>
+        <w:tab/>
+      </w:r>
+      <w:proofErr w:type="spellStart"/>
+      <w:proofErr w:type="gramStart"/>
+      <w:r>
+        <w:rPr>
+          <w:rFonts w:cs="Times New Roman"/>
+          <w:i/>
+          <w:color w:val="000000"/>
+        </w:rPr>
+        <w:t>coinDict</w:t>
+      </w:r>
+      <w:proofErr w:type="spellEnd"/>
+      <w:r>
+        <w:rPr>
+          <w:rFonts w:cs="Times New Roman"/>
+          <w:i/>
+          <w:color w:val="000000"/>
+        </w:rPr>
+        <w:t>[</w:t>
+      </w:r>
+      <w:proofErr w:type="spellStart"/>
+      <w:proofErr w:type="gramEnd"/>
+      <w:r>
+        <w:rPr>
+          <w:rFonts w:cs="Times New Roman"/>
+          <w:i/>
+          <w:color w:val="000000"/>
+        </w:rPr>
+        <w:t>denom</w:t>
+      </w:r>
+      <w:proofErr w:type="spellEnd"/>
+      <w:r>
+        <w:rPr>
+          <w:rFonts w:cs="Times New Roman"/>
+          <w:i/>
+          <w:color w:val="000000"/>
+        </w:rPr>
+        <w:t xml:space="preserve">] </w:t>
+      </w:r>
+      <w:r>
+        <w:rPr>
+          <w:rFonts w:ascii="Wingdings" w:hAnsi="Wingdings"/>
+          <w:color w:val="000000"/>
+        </w:rPr>
+        <w:t></w:t>
+      </w:r>
+      <w:r>
+        <w:rPr>
+          <w:rFonts w:ascii="Wingdings" w:hAnsi="Wingdings"/>
+          <w:color w:val="000000"/>
+        </w:rPr>
+        <w:t></w:t>
+      </w:r>
+      <w:r>
+        <w:rPr>
+          <w:rFonts w:cs="Times New Roman"/>
+          <w:color w:val="000000"/>
+        </w:rPr>
+        <w:t>0</w:t>
+      </w:r>
+    </w:p>
+    <w:p>
+      <w:pPr>
+        <w:jc w:val="both"/>
+        <w:rPr>
+          <w:rFonts w:cs="Times New Roman"/>
+          <w:b/>
+          <w:color w:val="000000"/>
+        </w:rPr>
+      </w:pPr>
+      <w:r>
+        <w:rPr>
+          <w:rFonts w:cs="Times New Roman"/>
+          <w:color w:val="000000"/>
+        </w:rPr>
+        <w:tab/>
+      </w:r>
       <w:proofErr w:type="spellStart"/>
       <w:proofErr w:type="gramStart"/>
       <w:r>
@@ -2512,6 +2802,7 @@
         <w:jc w:val="both"/>
         <w:rPr>
           <w:rFonts w:cs="Times New Roman"/>
+          <w:b/>
           <w:color w:val="000000"/>
         </w:rPr>
       </w:pPr>
@@ -2519,39 +2810,83 @@
       <w:r>
         <w:rPr>
           <w:rFonts w:cs="Times New Roman"/>
-          <w:i/>
-          <w:color w:val="000000"/>
-        </w:rPr>
-        <w:t>res</w:t>
+          <w:b/>
+          <w:color w:val="000000"/>
+        </w:rPr>
+        <w:t>if</w:t>
       </w:r>
       <w:proofErr w:type="gramEnd"/>
       <w:r>
         <w:rPr>
           <w:rFonts w:cs="Times New Roman"/>
+          <w:b/>
           <w:color w:val="000000"/>
         </w:rPr>
         <w:t xml:space="preserve"> </w:t>
       </w:r>
       <w:r>
         <w:rPr>
-          <w:rFonts w:ascii="Wingdings" w:hAnsi="Wingdings"/>
-          <w:color w:val="000000"/>
-        </w:rPr>
-        <w:t></w:t>
-      </w:r>
-      <w:r>
-        <w:rPr>
-          <w:rFonts w:ascii="Wingdings" w:hAnsi="Wingdings"/>
-          <w:color w:val="000000"/>
-        </w:rPr>
-        <w:t></w:t>
-      </w:r>
-      <w:r>
-        <w:rPr>
-          <w:rFonts w:cs="Times New Roman"/>
-          <w:color w:val="000000"/>
-        </w:rPr>
-        <w:t>variable to be returned; initially set to INT_MAX</w:t>
+          <w:rFonts w:cs="Times New Roman"/>
+          <w:i/>
+          <w:color w:val="000000"/>
+        </w:rPr>
+        <w:t xml:space="preserve">total </w:t>
+      </w:r>
+      <w:r>
+        <w:rPr>
+          <w:rFonts w:cs="Times New Roman"/>
+          <w:color w:val="000000"/>
+        </w:rPr>
+        <w:t xml:space="preserve">= 0 </w:t>
+      </w:r>
+      <w:r>
+        <w:rPr>
+          <w:rFonts w:cs="Times New Roman"/>
+          <w:b/>
+          <w:color w:val="000000"/>
+        </w:rPr>
+        <w:t>then:</w:t>
+      </w:r>
+    </w:p>
+    <w:p>
+      <w:pPr>
+        <w:jc w:val="both"/>
+        <w:rPr>
+          <w:rFonts w:cs="Times New Roman"/>
+          <w:color w:val="000000"/>
+        </w:rPr>
+      </w:pPr>
+      <w:r>
+        <w:rPr>
+          <w:rFonts w:cs="Times New Roman"/>
+          <w:b/>
+          <w:color w:val="000000"/>
+        </w:rPr>
+        <w:tab/>
+      </w:r>
+      <w:r>
+        <w:rPr>
+          <w:rFonts w:cs="Times New Roman"/>
+          <w:b/>
+          <w:color w:val="000000"/>
+        </w:rPr>
+        <w:tab/>
+      </w:r>
+      <w:proofErr w:type="gramStart"/>
+      <w:r>
+        <w:rPr>
+          <w:rFonts w:cs="Times New Roman"/>
+          <w:color w:val="000000"/>
+        </w:rPr>
+        <w:t>return</w:t>
+      </w:r>
+      <w:proofErr w:type="gramEnd"/>
+      <w:r>
+        <w:rPr>
+          <w:rFonts w:cs="Times New Roman"/>
+          <w:color w:val="000000"/>
+        </w:rPr>
+        <w:t xml:space="preserve"> 0</w:t>
       </w:r>
     </w:p>
     <w:p>
@@ -2560,10 +2895,11 @@
         <w:jc w:val="both"/>
         <w:rPr>
           <w:rFonts w:cs="Times New Roman"/>
-          <w:i/>
+          <w:b/>
           <w:color w:val="000000"/>
         </w:rPr>
       </w:pPr>
+      <w:proofErr w:type="spellStart"/>
       <w:proofErr w:type="gramStart"/>
       <w:r>
         <w:rPr>
@@ -2571,60 +2907,10 @@
           <w:b/>
           <w:color w:val="000000"/>
         </w:rPr>
-        <w:t>for</w:t>
-      </w:r>
+        <w:t>endif</w:t>
+      </w:r>
+      <w:proofErr w:type="spellEnd"/>
       <w:proofErr w:type="gramEnd"/>
-      <w:r>
-        <w:rPr>
-          <w:rFonts w:cs="Times New Roman"/>
-          <w:b/>
-          <w:color w:val="000000"/>
-        </w:rPr>
-        <w:t xml:space="preserve"> </w:t>
-      </w:r>
-      <w:proofErr w:type="spellStart"/>
-      <w:r>
-        <w:rPr>
-          <w:rFonts w:cs="Times New Roman"/>
-          <w:i/>
-          <w:color w:val="000000"/>
-        </w:rPr>
-        <w:t>i</w:t>
-      </w:r>
-      <w:proofErr w:type="spellEnd"/>
-      <w:r>
-        <w:rPr>
-          <w:rFonts w:cs="Times New Roman"/>
-          <w:i/>
-          <w:color w:val="000000"/>
-        </w:rPr>
-        <w:t xml:space="preserve"> = 0 </w:t>
-      </w:r>
-      <w:r>
-        <w:rPr>
-          <w:rFonts w:cs="Times New Roman"/>
-          <w:color w:val="000000"/>
-        </w:rPr>
-        <w:t xml:space="preserve">to length of </w:t>
-      </w:r>
-      <w:proofErr w:type="spellStart"/>
-      <w:r>
-        <w:rPr>
-          <w:rFonts w:cs="Times New Roman"/>
-          <w:i/>
-          <w:color w:val="000000"/>
-        </w:rPr>
-        <w:t>coinList</w:t>
-      </w:r>
-      <w:proofErr w:type="spellEnd"/>
-      <w:r>
-        <w:rPr>
-          <w:rFonts w:cs="Times New Roman"/>
-          <w:i/>
-          <w:color w:val="000000"/>
-        </w:rPr>
-        <w:t>:</w:t>
-      </w:r>
     </w:p>
     <w:p>
       <w:pPr>
@@ -2632,197 +2918,104 @@
         <w:jc w:val="both"/>
         <w:rPr>
           <w:rFonts w:cs="Times New Roman"/>
-          <w:b/>
           <w:color w:val="000000"/>
         </w:rPr>
       </w:pPr>
-      <w:r>
-        <w:rPr>
-          <w:rFonts w:cs="Times New Roman"/>
-          <w:i/>
-          <w:color w:val="000000"/>
-        </w:rPr>
-        <w:tab/>
-      </w:r>
+      <w:proofErr w:type="spellStart"/>
       <w:proofErr w:type="gramStart"/>
       <w:r>
         <w:rPr>
           <w:rFonts w:cs="Times New Roman"/>
-          <w:b/>
-          <w:color w:val="000000"/>
-        </w:rPr>
-        <w:t>if</w:t>
-      </w:r>
+          <w:i/>
+          <w:color w:val="000000"/>
+        </w:rPr>
+        <w:t>bestCoins</w:t>
+      </w:r>
+      <w:proofErr w:type="spellEnd"/>
       <w:proofErr w:type="gramEnd"/>
       <w:r>
         <w:rPr>
           <w:rFonts w:cs="Times New Roman"/>
-          <w:b/>
           <w:color w:val="000000"/>
         </w:rPr>
         <w:t xml:space="preserve"> </w:t>
       </w:r>
-      <w:proofErr w:type="spellStart"/>
-      <w:r>
-        <w:rPr>
-          <w:rFonts w:cs="Times New Roman"/>
-          <w:i/>
-          <w:color w:val="000000"/>
-        </w:rPr>
-        <w:t>coinList</w:t>
-      </w:r>
-      <w:proofErr w:type="spellEnd"/>
-      <w:r>
-        <w:rPr>
-          <w:rFonts w:cs="Times New Roman"/>
-          <w:i/>
-          <w:color w:val="000000"/>
-        </w:rPr>
-        <w:t>[</w:t>
-      </w:r>
-      <w:proofErr w:type="spellStart"/>
-      <w:r>
-        <w:rPr>
-          <w:rFonts w:cs="Times New Roman"/>
-          <w:i/>
-          <w:color w:val="000000"/>
-        </w:rPr>
-        <w:t>i</w:t>
-      </w:r>
-      <w:proofErr w:type="spellEnd"/>
-      <w:r>
-        <w:rPr>
-          <w:rFonts w:cs="Times New Roman"/>
-          <w:i/>
-          <w:color w:val="000000"/>
-        </w:rPr>
-        <w:t xml:space="preserve">] </w:t>
-      </w:r>
-      <w:r>
-        <w:rPr>
-          <w:rFonts w:cs="Times New Roman"/>
-          <w:color w:val="000000"/>
-        </w:rPr>
-        <w:t xml:space="preserve">&lt;= </w:t>
-      </w:r>
-      <w:r>
-        <w:rPr>
-          <w:rFonts w:cs="Times New Roman"/>
-          <w:i/>
-          <w:color w:val="000000"/>
-        </w:rPr>
-        <w:t xml:space="preserve">total </w:t>
-      </w:r>
-      <w:r>
-        <w:rPr>
-          <w:rFonts w:cs="Times New Roman"/>
-          <w:b/>
-          <w:color w:val="000000"/>
-        </w:rPr>
-        <w:t>then:</w:t>
+      <w:r>
+        <w:rPr>
+          <w:rFonts w:ascii="Wingdings" w:hAnsi="Wingdings"/>
+          <w:color w:val="000000"/>
+        </w:rPr>
+        <w:t></w:t>
+      </w:r>
+      <w:r>
+        <w:rPr>
+          <w:rFonts w:ascii="Wingdings" w:hAnsi="Wingdings"/>
+          <w:color w:val="000000"/>
+        </w:rPr>
+        <w:t></w:t>
+      </w:r>
+      <w:r>
+        <w:rPr>
+          <w:rFonts w:cs="Times New Roman"/>
+          <w:color w:val="000000"/>
+        </w:rPr>
+        <w:t>Best (minimum) coin total that can be made; initially -1</w:t>
       </w:r>
     </w:p>
     <w:p>
       <w:pPr>
+        <w:ind w:firstLine="720"/>
         <w:jc w:val="both"/>
         <w:rPr>
           <w:rFonts w:cs="Times New Roman"/>
           <w:color w:val="000000"/>
         </w:rPr>
       </w:pPr>
-      <w:r>
-        <w:rPr>
-          <w:rFonts w:cs="Times New Roman"/>
-          <w:b/>
-          <w:color w:val="000000"/>
-        </w:rPr>
-        <w:tab/>
-      </w:r>
-      <w:r>
-        <w:rPr>
-          <w:rFonts w:cs="Times New Roman"/>
-          <w:b/>
-          <w:color w:val="000000"/>
-        </w:rPr>
-        <w:tab/>
-      </w:r>
-      <w:r>
-        <w:rPr>
-          <w:rFonts w:cs="Times New Roman"/>
-          <w:b/>
-          <w:color w:val="000000"/>
-        </w:rPr>
-        <w:tab/>
-      </w:r>
-      <w:r>
-        <w:rPr>
-          <w:rFonts w:cs="Times New Roman"/>
-          <w:color w:val="000000"/>
-        </w:rPr>
-        <w:t xml:space="preserve">Recursively call </w:t>
-      </w:r>
       <w:proofErr w:type="spellStart"/>
-      <w:r>
-        <w:rPr>
-          <w:rFonts w:cs="Times New Roman"/>
-          <w:color w:val="000000"/>
-        </w:rPr>
-        <w:t>changeSlow</w:t>
+      <w:proofErr w:type="gramStart"/>
+      <w:r>
+        <w:rPr>
+          <w:rFonts w:cs="Times New Roman"/>
+          <w:i/>
+          <w:color w:val="000000"/>
+        </w:rPr>
+        <w:t>bestDict</w:t>
       </w:r>
       <w:proofErr w:type="spellEnd"/>
-      <w:r>
-        <w:rPr>
-          <w:rFonts w:cs="Times New Roman"/>
-          <w:color w:val="000000"/>
-        </w:rPr>
-        <w:t xml:space="preserve"> with </w:t>
-      </w:r>
-      <w:proofErr w:type="spellStart"/>
-      <w:r>
-        <w:rPr>
-          <w:rFonts w:cs="Times New Roman"/>
-          <w:i/>
-          <w:color w:val="000000"/>
-        </w:rPr>
-        <w:t>coinList</w:t>
-      </w:r>
-      <w:proofErr w:type="spellEnd"/>
-      <w:r>
-        <w:rPr>
-          <w:rFonts w:cs="Times New Roman"/>
-          <w:i/>
-          <w:color w:val="000000"/>
-        </w:rPr>
-        <w:t>[</w:t>
-      </w:r>
-      <w:proofErr w:type="spellStart"/>
-      <w:r>
-        <w:rPr>
-          <w:rFonts w:cs="Times New Roman"/>
-          <w:i/>
-          <w:color w:val="000000"/>
-        </w:rPr>
-        <w:t>i</w:t>
-      </w:r>
-      <w:proofErr w:type="spellEnd"/>
-      <w:r>
-        <w:rPr>
-          <w:rFonts w:cs="Times New Roman"/>
-          <w:i/>
-          <w:color w:val="000000"/>
-        </w:rPr>
-        <w:t>]</w:t>
-      </w:r>
-      <w:r>
-        <w:rPr>
-          <w:rFonts w:cs="Times New Roman"/>
-          <w:color w:val="000000"/>
-        </w:rPr>
-        <w:t xml:space="preserve"> subtracted from total</w:t>
+      <w:proofErr w:type="gramEnd"/>
+      <w:r>
+        <w:rPr>
+          <w:rFonts w:cs="Times New Roman"/>
+          <w:i/>
+          <w:color w:val="000000"/>
+        </w:rPr>
+        <w:t xml:space="preserve"> </w:t>
+      </w:r>
+      <w:r>
+        <w:rPr>
+          <w:rFonts w:ascii="Wingdings" w:hAnsi="Wingdings"/>
+          <w:color w:val="000000"/>
+        </w:rPr>
+        <w:t></w:t>
+      </w:r>
+      <w:r>
+        <w:rPr>
+          <w:rFonts w:ascii="Wingdings" w:hAnsi="Wingdings"/>
+          <w:color w:val="000000"/>
+        </w:rPr>
+        <w:t></w:t>
+      </w:r>
+      <w:r>
+        <w:rPr>
+          <w:rFonts w:cs="Times New Roman"/>
+          <w:color w:val="000000"/>
+        </w:rPr>
+        <w:t>Empty dictionary ({})</w:t>
       </w:r>
     </w:p>
     <w:p>
       <w:pPr>
+        <w:ind w:firstLine="720"/>
         <w:jc w:val="both"/>
         <w:rPr>
           <w:rFonts w:cs="Times New Roman"/>
@@ -2830,74 +3023,48 @@
           <w:color w:val="000000"/>
         </w:rPr>
       </w:pPr>
-      <w:r>
-        <w:rPr>
-          <w:rFonts w:cs="Times New Roman"/>
-          <w:color w:val="000000"/>
-        </w:rPr>
-        <w:tab/>
-      </w:r>
-      <w:r>
-        <w:rPr>
-          <w:rFonts w:cs="Times New Roman"/>
-          <w:color w:val="000000"/>
-        </w:rPr>
-        <w:tab/>
-      </w:r>
-      <w:r>
-        <w:rPr>
-          <w:rFonts w:cs="Times New Roman"/>
-          <w:color w:val="000000"/>
-        </w:rPr>
-        <w:tab/>
-      </w:r>
       <w:proofErr w:type="gramStart"/>
       <w:r>
         <w:rPr>
           <w:rFonts w:cs="Times New Roman"/>
-          <w:i/>
-          <w:color w:val="000000"/>
-        </w:rPr>
-        <w:t>temp</w:t>
+          <w:b/>
+          <w:color w:val="000000"/>
+        </w:rPr>
+        <w:t>for</w:t>
       </w:r>
       <w:proofErr w:type="gramEnd"/>
       <w:r>
         <w:rPr>
           <w:rFonts w:cs="Times New Roman"/>
-          <w:i/>
+          <w:b/>
           <w:color w:val="000000"/>
         </w:rPr>
         <w:t xml:space="preserve"> </w:t>
       </w:r>
-      <w:r>
-        <w:rPr>
-          <w:rFonts w:ascii="Wingdings" w:hAnsi="Wingdings"/>
-          <w:color w:val="000000"/>
-        </w:rPr>
-        <w:t></w:t>
-      </w:r>
-      <w:r>
-        <w:rPr>
-          <w:rFonts w:ascii="Wingdings" w:hAnsi="Wingdings"/>
-          <w:color w:val="000000"/>
-        </w:rPr>
-        <w:t></w:t>
-      </w:r>
       <w:proofErr w:type="spellStart"/>
       <w:r>
         <w:rPr>
           <w:rFonts w:cs="Times New Roman"/>
-          <w:color w:val="000000"/>
-        </w:rPr>
-        <w:t>changeSlow</w:t>
+          <w:i/>
+          <w:color w:val="000000"/>
+        </w:rPr>
+        <w:t>i</w:t>
       </w:r>
       <w:proofErr w:type="spellEnd"/>
       <w:r>
         <w:rPr>
           <w:rFonts w:cs="Times New Roman"/>
-          <w:color w:val="000000"/>
-        </w:rPr>
-        <w:t>(</w:t>
+          <w:i/>
+          <w:color w:val="000000"/>
+        </w:rPr>
+        <w:t xml:space="preserve"> = 0 </w:t>
+      </w:r>
+      <w:r>
+        <w:rPr>
+          <w:rFonts w:cs="Times New Roman"/>
+          <w:color w:val="000000"/>
+        </w:rPr>
+        <w:t xml:space="preserve">to length of </w:t>
       </w:r>
       <w:proofErr w:type="spellStart"/>
       <w:r>
@@ -2915,65 +3082,28 @@
           <w:i/>
           <w:color w:val="000000"/>
         </w:rPr>
-        <w:t xml:space="preserve">, total – </w:t>
-      </w:r>
-      <w:proofErr w:type="spellStart"/>
-      <w:r>
-        <w:rPr>
-          <w:rFonts w:cs="Times New Roman"/>
-          <w:i/>
-          <w:color w:val="000000"/>
-        </w:rPr>
-        <w:t>coinList</w:t>
-      </w:r>
-      <w:proofErr w:type="spellEnd"/>
-      <w:r>
-        <w:rPr>
-          <w:rFonts w:cs="Times New Roman"/>
-          <w:i/>
-          <w:color w:val="000000"/>
-        </w:rPr>
-        <w:t>[</w:t>
-      </w:r>
-      <w:proofErr w:type="spellStart"/>
-      <w:r>
-        <w:rPr>
-          <w:rFonts w:cs="Times New Roman"/>
-          <w:i/>
-          <w:color w:val="000000"/>
-        </w:rPr>
-        <w:t>i</w:t>
-      </w:r>
-      <w:proofErr w:type="spellEnd"/>
-      <w:r>
-        <w:rPr>
-          <w:rFonts w:cs="Times New Roman"/>
-          <w:i/>
-          <w:color w:val="000000"/>
-        </w:rPr>
-        <w:t xml:space="preserve">], </w:t>
-      </w:r>
-      <w:proofErr w:type="spellStart"/>
-      <w:r>
-        <w:rPr>
-          <w:rFonts w:cs="Times New Roman"/>
-          <w:i/>
-          <w:color w:val="000000"/>
-        </w:rPr>
-        <w:t>dict</w:t>
-      </w:r>
-      <w:proofErr w:type="spellEnd"/>
-      <w:r>
-        <w:rPr>
-          <w:rFonts w:cs="Times New Roman"/>
-          <w:i/>
-          <w:color w:val="000000"/>
-        </w:rPr>
-        <w:t>)</w:t>
+        <w:t xml:space="preserve"> </w:t>
+      </w:r>
+      <w:r>
+        <w:rPr>
+          <w:rFonts w:cs="Times New Roman"/>
+          <w:b/>
+          <w:color w:val="000000"/>
+        </w:rPr>
+        <w:t>do</w:t>
+      </w:r>
+      <w:r>
+        <w:rPr>
+          <w:rFonts w:cs="Times New Roman"/>
+          <w:i/>
+          <w:color w:val="000000"/>
+        </w:rPr>
+        <w:t>:</w:t>
       </w:r>
     </w:p>
     <w:p>
       <w:pPr>
+        <w:ind w:firstLine="720"/>
         <w:jc w:val="both"/>
         <w:rPr>
           <w:rFonts w:cs="Times New Roman"/>
@@ -2991,33 +3121,17 @@
       <w:r>
         <w:rPr>
           <w:rFonts w:cs="Times New Roman"/>
-          <w:i/>
-          <w:color w:val="000000"/>
-        </w:rPr>
-        <w:tab/>
-      </w:r>
-      <w:r>
-        <w:rPr>
-          <w:rFonts w:cs="Times New Roman"/>
-          <w:i/>
-          <w:color w:val="000000"/>
-        </w:rPr>
-        <w:tab/>
-      </w:r>
-      <w:r>
-        <w:rPr>
-          <w:rFonts w:cs="Times New Roman"/>
-          <w:color w:val="000000"/>
-        </w:rPr>
-        <w:t>Update the coin count</w:t>
+          <w:color w:val="000000"/>
+        </w:rPr>
+        <w:t>Copy the dictionary so the copy can be passed to the recursive call:</w:t>
       </w:r>
     </w:p>
     <w:p>
       <w:pPr>
+        <w:ind w:firstLine="720"/>
         <w:jc w:val="both"/>
         <w:rPr>
           <w:rFonts w:cs="Times New Roman"/>
-          <w:b/>
           <w:color w:val="000000"/>
         </w:rPr>
       </w:pPr>
@@ -3028,110 +3142,94 @@
         </w:rPr>
         <w:tab/>
       </w:r>
-      <w:r>
-        <w:rPr>
-          <w:rFonts w:cs="Times New Roman"/>
-          <w:color w:val="000000"/>
-        </w:rPr>
-        <w:tab/>
-      </w:r>
-      <w:r>
-        <w:rPr>
-          <w:rFonts w:cs="Times New Roman"/>
-          <w:color w:val="000000"/>
-        </w:rPr>
-        <w:tab/>
-      </w:r>
+      <w:proofErr w:type="spellStart"/>
       <w:proofErr w:type="gramStart"/>
       <w:r>
         <w:rPr>
           <w:rFonts w:cs="Times New Roman"/>
-          <w:b/>
-          <w:color w:val="000000"/>
-        </w:rPr>
-        <w:t>if</w:t>
-      </w:r>
+          <w:i/>
+          <w:color w:val="000000"/>
+        </w:rPr>
+        <w:t>dictCopy</w:t>
+      </w:r>
+      <w:proofErr w:type="spellEnd"/>
       <w:proofErr w:type="gramEnd"/>
       <w:r>
         <w:rPr>
           <w:rFonts w:cs="Times New Roman"/>
-          <w:b/>
-          <w:color w:val="000000"/>
-        </w:rPr>
-        <w:t xml:space="preserve"> </w:t>
-      </w:r>
-      <w:r>
-        <w:rPr>
-          <w:rFonts w:cs="Times New Roman"/>
-          <w:i/>
-          <w:color w:val="000000"/>
-        </w:rPr>
-        <w:t xml:space="preserve">res </w:t>
-      </w:r>
-      <w:r>
-        <w:rPr>
-          <w:rFonts w:cs="Times New Roman"/>
-          <w:b/>
-          <w:color w:val="000000"/>
-        </w:rPr>
-        <w:t xml:space="preserve">not equal </w:t>
-      </w:r>
-      <w:r>
-        <w:rPr>
-          <w:rFonts w:cs="Times New Roman"/>
-          <w:color w:val="000000"/>
-        </w:rPr>
-        <w:t xml:space="preserve">INT_MAX </w:t>
-      </w:r>
-      <w:r>
-        <w:rPr>
-          <w:rFonts w:cs="Times New Roman"/>
-          <w:b/>
-          <w:color w:val="000000"/>
-        </w:rPr>
-        <w:t xml:space="preserve">and </w:t>
-      </w:r>
-      <w:r>
-        <w:rPr>
-          <w:rFonts w:cs="Times New Roman"/>
-          <w:i/>
-          <w:color w:val="000000"/>
-        </w:rPr>
-        <w:t xml:space="preserve">temp + 1 &lt; res </w:t>
-      </w:r>
-      <w:r>
-        <w:rPr>
-          <w:rFonts w:cs="Times New Roman"/>
-          <w:b/>
-          <w:color w:val="000000"/>
-        </w:rPr>
-        <w:t>then:</w:t>
+          <w:i/>
+          <w:color w:val="000000"/>
+        </w:rPr>
+        <w:t xml:space="preserve"> = {}</w:t>
       </w:r>
     </w:p>
     <w:p>
       <w:pPr>
+        <w:ind w:firstLine="720"/>
         <w:jc w:val="both"/>
         <w:rPr>
           <w:rFonts w:cs="Times New Roman"/>
-          <w:i/>
+          <w:b/>
           <w:color w:val="000000"/>
         </w:rPr>
       </w:pPr>
       <w:r>
         <w:rPr>
           <w:rFonts w:cs="Times New Roman"/>
+          <w:color w:val="000000"/>
+        </w:rPr>
+        <w:tab/>
+      </w:r>
+      <w:proofErr w:type="gramStart"/>
+      <w:r>
+        <w:rPr>
+          <w:rFonts w:cs="Times New Roman"/>
           <w:b/>
           <w:color w:val="000000"/>
         </w:rPr>
-        <w:tab/>
-      </w:r>
+        <w:t>for</w:t>
+      </w:r>
+      <w:proofErr w:type="gramEnd"/>
       <w:r>
         <w:rPr>
           <w:rFonts w:cs="Times New Roman"/>
           <w:b/>
           <w:color w:val="000000"/>
         </w:rPr>
-        <w:tab/>
+        <w:t xml:space="preserve"> </w:t>
+      </w:r>
+      <w:r>
+        <w:rPr>
+          <w:rFonts w:cs="Times New Roman"/>
+          <w:i/>
+          <w:color w:val="000000"/>
+        </w:rPr>
+        <w:t xml:space="preserve">coin </w:t>
+      </w:r>
+      <w:r>
+        <w:rPr>
+          <w:rFonts w:cs="Times New Roman"/>
+          <w:color w:val="000000"/>
+        </w:rPr>
+        <w:t xml:space="preserve">in </w:t>
+      </w:r>
+      <w:proofErr w:type="spellStart"/>
+      <w:r>
+        <w:rPr>
+          <w:rFonts w:cs="Times New Roman"/>
+          <w:i/>
+          <w:color w:val="000000"/>
+        </w:rPr>
+        <w:t>coinList</w:t>
+      </w:r>
+      <w:proofErr w:type="spellEnd"/>
+      <w:r>
+        <w:rPr>
+          <w:rFonts w:cs="Times New Roman"/>
+          <w:i/>
+          <w:color w:val="000000"/>
+        </w:rPr>
+        <w:t xml:space="preserve"> </w:t>
       </w:r>
       <w:r>
         <w:rPr>
@@ -3139,63 +3237,31 @@
           <w:b/>
           <w:color w:val="000000"/>
         </w:rPr>
-        <w:tab/>
-      </w:r>
-      <w:r>
-        <w:rPr>
-          <w:rFonts w:cs="Times New Roman"/>
-          <w:b/>
-          <w:color w:val="000000"/>
-        </w:rPr>
-        <w:tab/>
-      </w:r>
-      <w:proofErr w:type="gramStart"/>
-      <w:r>
-        <w:rPr>
-          <w:rFonts w:cs="Times New Roman"/>
-          <w:i/>
-          <w:color w:val="000000"/>
-        </w:rPr>
-        <w:t>res</w:t>
-      </w:r>
-      <w:proofErr w:type="gramEnd"/>
-      <w:r>
-        <w:rPr>
-          <w:rFonts w:cs="Times New Roman"/>
-          <w:color w:val="000000"/>
-        </w:rPr>
-        <w:t xml:space="preserve"> = </w:t>
-      </w:r>
-      <w:r>
-        <w:rPr>
-          <w:rFonts w:cs="Times New Roman"/>
-          <w:i/>
-          <w:color w:val="000000"/>
-        </w:rPr>
-        <w:t>temp + 1</w:t>
+        <w:t>do:</w:t>
       </w:r>
     </w:p>
     <w:p>
       <w:pPr>
+        <w:ind w:firstLine="720"/>
         <w:jc w:val="both"/>
         <w:rPr>
           <w:rFonts w:cs="Times New Roman"/>
+          <w:i/>
+          <w:color w:val="000000"/>
+        </w:rPr>
+      </w:pPr>
+      <w:r>
+        <w:rPr>
+          <w:rFonts w:cs="Times New Roman"/>
           <w:b/>
           <w:color w:val="000000"/>
         </w:rPr>
-      </w:pPr>
-      <w:r>
-        <w:rPr>
-          <w:rFonts w:cs="Times New Roman"/>
-          <w:i/>
-          <w:color w:val="000000"/>
-        </w:rPr>
         <w:tab/>
       </w:r>
       <w:r>
         <w:rPr>
           <w:rFonts w:cs="Times New Roman"/>
-          <w:i/>
+          <w:b/>
           <w:color w:val="000000"/>
         </w:rPr>
         <w:tab/>
@@ -3205,10 +3271,75 @@
       <w:r>
         <w:rPr>
           <w:rFonts w:cs="Times New Roman"/>
+          <w:i/>
+          <w:color w:val="000000"/>
+        </w:rPr>
+        <w:t>dictCopy</w:t>
+      </w:r>
+      <w:proofErr w:type="spellEnd"/>
+      <w:r>
+        <w:rPr>
+          <w:rFonts w:cs="Times New Roman"/>
+          <w:i/>
+          <w:color w:val="000000"/>
+        </w:rPr>
+        <w:t>[</w:t>
+      </w:r>
+      <w:proofErr w:type="gramEnd"/>
+      <w:r>
+        <w:rPr>
+          <w:rFonts w:cs="Times New Roman"/>
+          <w:i/>
+          <w:color w:val="000000"/>
+        </w:rPr>
+        <w:t xml:space="preserve">coin] = </w:t>
+      </w:r>
+      <w:proofErr w:type="spellStart"/>
+      <w:r>
+        <w:rPr>
+          <w:rFonts w:cs="Times New Roman"/>
+          <w:i/>
+          <w:color w:val="000000"/>
+        </w:rPr>
+        <w:t>coinDict</w:t>
+      </w:r>
+      <w:proofErr w:type="spellEnd"/>
+      <w:r>
+        <w:rPr>
+          <w:rFonts w:cs="Times New Roman"/>
+          <w:i/>
+          <w:color w:val="000000"/>
+        </w:rPr>
+        <w:t>[coin]</w:t>
+      </w:r>
+    </w:p>
+    <w:p>
+      <w:pPr>
+        <w:ind w:firstLine="720"/>
+        <w:jc w:val="both"/>
+        <w:rPr>
+          <w:rFonts w:cs="Times New Roman"/>
           <w:b/>
           <w:color w:val="000000"/>
         </w:rPr>
-        <w:t>endif</w:t>
+      </w:pPr>
+      <w:r>
+        <w:rPr>
+          <w:rFonts w:cs="Times New Roman"/>
+          <w:i/>
+          <w:color w:val="000000"/>
+        </w:rPr>
+        <w:tab/>
+      </w:r>
+      <w:proofErr w:type="spellStart"/>
+      <w:proofErr w:type="gramStart"/>
+      <w:r>
+        <w:rPr>
+          <w:rFonts w:cs="Times New Roman"/>
+          <w:b/>
+          <w:color w:val="000000"/>
+        </w:rPr>
+        <w:t>endfor</w:t>
       </w:r>
       <w:proofErr w:type="spellEnd"/>
       <w:proofErr w:type="gramEnd"/>
@@ -3218,10 +3349,18 @@
         <w:jc w:val="both"/>
         <w:rPr>
           <w:rFonts w:cs="Times New Roman"/>
+          <w:i/>
+          <w:color w:val="000000"/>
+        </w:rPr>
+      </w:pPr>
+      <w:r>
+        <w:rPr>
+          <w:rFonts w:cs="Times New Roman"/>
           <w:b/>
           <w:color w:val="000000"/>
         </w:rPr>
-      </w:pPr>
+        <w:tab/>
+      </w:r>
       <w:r>
         <w:rPr>
           <w:rFonts w:cs="Times New Roman"/>
@@ -3230,32 +3369,38 @@
         </w:rPr>
         <w:tab/>
       </w:r>
-      <w:r>
-        <w:rPr>
-          <w:rFonts w:cs="Times New Roman"/>
-          <w:b/>
-          <w:color w:val="000000"/>
-        </w:rPr>
-        <w:tab/>
-      </w:r>
       <w:proofErr w:type="gramStart"/>
       <w:r>
         <w:rPr>
           <w:rFonts w:cs="Times New Roman"/>
-          <w:b/>
-          <w:color w:val="000000"/>
-        </w:rPr>
-        <w:t>if</w:t>
+          <w:i/>
+          <w:color w:val="000000"/>
+        </w:rPr>
+        <w:t>coin</w:t>
       </w:r>
       <w:proofErr w:type="gramEnd"/>
       <w:r>
         <w:rPr>
           <w:rFonts w:cs="Times New Roman"/>
-          <w:b/>
+          <w:i/>
           <w:color w:val="000000"/>
         </w:rPr>
         <w:t xml:space="preserve"> </w:t>
       </w:r>
+      <w:r>
+        <w:rPr>
+          <w:rFonts w:ascii="Wingdings" w:hAnsi="Wingdings"/>
+          <w:color w:val="000000"/>
+        </w:rPr>
+        <w:t></w:t>
+      </w:r>
+      <w:r>
+        <w:rPr>
+          <w:rFonts w:ascii="Wingdings" w:hAnsi="Wingdings"/>
+          <w:color w:val="000000"/>
+        </w:rPr>
+        <w:t></w:t>
+      </w:r>
       <w:proofErr w:type="spellStart"/>
       <w:r>
         <w:rPr>
@@ -3290,48 +3435,7 @@
           <w:i/>
           <w:color w:val="000000"/>
         </w:rPr>
-        <w:t xml:space="preserve">] </w:t>
-      </w:r>
-      <w:r>
-        <w:rPr>
-          <w:rFonts w:cs="Times New Roman"/>
-          <w:b/>
-          <w:color w:val="000000"/>
-        </w:rPr>
-        <w:t xml:space="preserve">not </w:t>
-      </w:r>
-      <w:r>
-        <w:rPr>
-          <w:rFonts w:cs="Times New Roman"/>
-          <w:color w:val="000000"/>
-        </w:rPr>
-        <w:t xml:space="preserve">a key in </w:t>
-      </w:r>
-      <w:proofErr w:type="spellStart"/>
-      <w:r>
-        <w:rPr>
-          <w:rFonts w:cs="Times New Roman"/>
-          <w:i/>
-          <w:color w:val="000000"/>
-        </w:rPr>
-        <w:t>dict</w:t>
-      </w:r>
-      <w:proofErr w:type="spellEnd"/>
-      <w:r>
-        <w:rPr>
-          <w:rFonts w:cs="Times New Roman"/>
-          <w:i/>
-          <w:color w:val="000000"/>
-        </w:rPr>
-        <w:t xml:space="preserve"> </w:t>
-      </w:r>
-      <w:r>
-        <w:rPr>
-          <w:rFonts w:cs="Times New Roman"/>
-          <w:b/>
-          <w:color w:val="000000"/>
-        </w:rPr>
-        <w:t>then:</w:t>
+        <w:t>]</w:t>
       </w:r>
     </w:p>
     <w:p>
@@ -3339,24 +3443,66 @@
         <w:jc w:val="both"/>
         <w:rPr>
           <w:rFonts w:cs="Times New Roman"/>
+          <w:b/>
           <w:color w:val="000000"/>
         </w:rPr>
       </w:pPr>
       <w:r>
         <w:rPr>
           <w:rFonts w:cs="Times New Roman"/>
+          <w:i/>
+          <w:color w:val="000000"/>
+        </w:rPr>
+        <w:tab/>
+      </w:r>
+      <w:r>
+        <w:rPr>
+          <w:rFonts w:cs="Times New Roman"/>
+          <w:i/>
+          <w:color w:val="000000"/>
+        </w:rPr>
+        <w:tab/>
+      </w:r>
+      <w:proofErr w:type="gramStart"/>
+      <w:r>
+        <w:rPr>
+          <w:rFonts w:cs="Times New Roman"/>
           <w:b/>
           <w:color w:val="000000"/>
         </w:rPr>
-        <w:tab/>
-      </w:r>
+        <w:t>if</w:t>
+      </w:r>
+      <w:proofErr w:type="gramEnd"/>
       <w:r>
         <w:rPr>
           <w:rFonts w:cs="Times New Roman"/>
           <w:b/>
           <w:color w:val="000000"/>
         </w:rPr>
-        <w:tab/>
+        <w:t xml:space="preserve"> </w:t>
+      </w:r>
+      <w:r>
+        <w:rPr>
+          <w:rFonts w:cs="Times New Roman"/>
+          <w:i/>
+          <w:color w:val="000000"/>
+        </w:rPr>
+        <w:t xml:space="preserve">coin </w:t>
+      </w:r>
+      <w:r>
+        <w:rPr>
+          <w:rFonts w:cs="Times New Roman"/>
+          <w:color w:val="000000"/>
+        </w:rPr>
+        <w:t xml:space="preserve">&lt;= </w:t>
+      </w:r>
+      <w:r>
+        <w:rPr>
+          <w:rFonts w:cs="Times New Roman"/>
+          <w:i/>
+          <w:color w:val="000000"/>
+        </w:rPr>
+        <w:t xml:space="preserve">total </w:t>
       </w:r>
       <w:r>
         <w:rPr>
@@ -3364,14 +3510,7 @@
           <w:b/>
           <w:color w:val="000000"/>
         </w:rPr>
-        <w:tab/>
-      </w:r>
-      <w:r>
-        <w:rPr>
-          <w:rFonts w:cs="Times New Roman"/>
-          <w:color w:val="000000"/>
-        </w:rPr>
-        <w:t>Set the key in the dictionary</w:t>
+        <w:t>then:</w:t>
       </w:r>
     </w:p>
     <w:p>
@@ -3379,7 +3518,6 @@
         <w:jc w:val="both"/>
         <w:rPr>
           <w:rFonts w:cs="Times New Roman"/>
-          <w:i/>
           <w:color w:val="000000"/>
         </w:rPr>
       </w:pPr>
@@ -3406,6 +3544,13 @@
           <w:color w:val="000000"/>
         </w:rPr>
         <w:tab/>
+      </w:r>
+      <w:r>
+        <w:rPr>
+          <w:rFonts w:cs="Times New Roman"/>
+          <w:color w:val="000000"/>
+        </w:rPr>
+        <w:t xml:space="preserve">Increase </w:t>
       </w:r>
       <w:proofErr w:type="spellStart"/>
       <w:proofErr w:type="gramStart"/>
@@ -3415,7 +3560,7 @@
           <w:i/>
           <w:color w:val="000000"/>
         </w:rPr>
-        <w:t>dict</w:t>
+        <w:t>dictCopy</w:t>
       </w:r>
       <w:proofErr w:type="spellEnd"/>
       <w:r>
@@ -3426,7 +3571,6 @@
         </w:rPr>
         <w:t>[</w:t>
       </w:r>
-      <w:proofErr w:type="spellStart"/>
       <w:proofErr w:type="gramEnd"/>
       <w:r>
         <w:rPr>
@@ -3434,49 +3578,14 @@
           <w:i/>
           <w:color w:val="000000"/>
         </w:rPr>
-        <w:t>coinValueList</w:t>
-      </w:r>
-      <w:proofErr w:type="spellEnd"/>
-      <w:r>
-        <w:rPr>
-          <w:rFonts w:cs="Times New Roman"/>
-          <w:i/>
-          <w:color w:val="000000"/>
-        </w:rPr>
-        <w:t>[</w:t>
-      </w:r>
-      <w:proofErr w:type="spellStart"/>
-      <w:r>
-        <w:rPr>
-          <w:rFonts w:cs="Times New Roman"/>
-          <w:i/>
-          <w:color w:val="000000"/>
-        </w:rPr>
-        <w:t>i</w:t>
-      </w:r>
-      <w:proofErr w:type="spellEnd"/>
-      <w:r>
-        <w:rPr>
-          <w:rFonts w:cs="Times New Roman"/>
-          <w:i/>
-          <w:color w:val="000000"/>
-        </w:rPr>
-        <w:t xml:space="preserve">]] </w:t>
-      </w:r>
-      <w:r>
-        <w:rPr>
-          <w:rFonts w:cs="Times New Roman"/>
-          <w:color w:val="000000"/>
-        </w:rPr>
-        <w:t>=</w:t>
-      </w:r>
-      <w:r>
-        <w:rPr>
-          <w:rFonts w:cs="Times New Roman"/>
-          <w:i/>
-          <w:color w:val="000000"/>
-        </w:rPr>
-        <w:t xml:space="preserve"> 1</w:t>
+        <w:t xml:space="preserve">coin] </w:t>
+      </w:r>
+      <w:r>
+        <w:rPr>
+          <w:rFonts w:cs="Times New Roman"/>
+          <w:color w:val="000000"/>
+        </w:rPr>
+        <w:t>by 1</w:t>
       </w:r>
     </w:p>
     <w:p>
@@ -3484,14 +3593,12 @@
         <w:jc w:val="both"/>
         <w:rPr>
           <w:rFonts w:cs="Times New Roman"/>
-          <w:b/>
           <w:color w:val="000000"/>
         </w:rPr>
       </w:pPr>
       <w:r>
         <w:rPr>
           <w:rFonts w:cs="Times New Roman"/>
-          <w:i/>
           <w:color w:val="000000"/>
         </w:rPr>
         <w:tab/>
@@ -3499,34 +3606,47 @@
       <w:r>
         <w:rPr>
           <w:rFonts w:cs="Times New Roman"/>
-          <w:i/>
           <w:color w:val="000000"/>
         </w:rPr>
         <w:tab/>
       </w:r>
-      <w:proofErr w:type="gramStart"/>
-      <w:r>
-        <w:rPr>
-          <w:rFonts w:cs="Times New Roman"/>
-          <w:b/>
-          <w:color w:val="000000"/>
-        </w:rPr>
-        <w:t>else</w:t>
-      </w:r>
-      <w:proofErr w:type="gramEnd"/>
+      <w:r>
+        <w:rPr>
+          <w:rFonts w:cs="Times New Roman"/>
+          <w:color w:val="000000"/>
+        </w:rPr>
+        <w:tab/>
+        <w:t xml:space="preserve">Perform recursive call to </w:t>
+      </w:r>
+      <w:proofErr w:type="spellStart"/>
+      <w:r>
+        <w:rPr>
+          <w:rFonts w:cs="Times New Roman"/>
+          <w:color w:val="000000"/>
+        </w:rPr>
+        <w:t>changeSlow</w:t>
+      </w:r>
+      <w:proofErr w:type="spellEnd"/>
+      <w:r>
+        <w:rPr>
+          <w:rFonts w:cs="Times New Roman"/>
+          <w:color w:val="000000"/>
+        </w:rPr>
+        <w:t xml:space="preserve"> with new total</w:t>
+      </w:r>
     </w:p>
     <w:p>
       <w:pPr>
         <w:jc w:val="both"/>
         <w:rPr>
           <w:rFonts w:cs="Times New Roman"/>
+          <w:i/>
           <w:color w:val="000000"/>
         </w:rPr>
       </w:pPr>
       <w:r>
         <w:rPr>
           <w:rFonts w:cs="Times New Roman"/>
-          <w:b/>
           <w:color w:val="000000"/>
         </w:rPr>
         <w:tab/>
@@ -3534,7 +3654,6 @@
       <w:r>
         <w:rPr>
           <w:rFonts w:cs="Times New Roman"/>
-          <w:b/>
           <w:color w:val="000000"/>
         </w:rPr>
         <w:tab/>
@@ -3542,17 +3661,131 @@
       <w:r>
         <w:rPr>
           <w:rFonts w:cs="Times New Roman"/>
-          <w:b/>
           <w:color w:val="000000"/>
         </w:rPr>
         <w:tab/>
       </w:r>
-      <w:r>
-        <w:rPr>
-          <w:rFonts w:cs="Times New Roman"/>
-          <w:color w:val="000000"/>
-        </w:rPr>
-        <w:t>Increase the count associated with the key</w:t>
+      <w:proofErr w:type="spellStart"/>
+      <w:proofErr w:type="gramStart"/>
+      <w:r>
+        <w:rPr>
+          <w:rFonts w:cs="Times New Roman"/>
+          <w:i/>
+          <w:color w:val="000000"/>
+        </w:rPr>
+        <w:t>subCoins</w:t>
+      </w:r>
+      <w:proofErr w:type="spellEnd"/>
+      <w:proofErr w:type="gramEnd"/>
+      <w:r>
+        <w:rPr>
+          <w:rFonts w:cs="Times New Roman"/>
+          <w:i/>
+          <w:color w:val="000000"/>
+        </w:rPr>
+        <w:t xml:space="preserve">, </w:t>
+      </w:r>
+      <w:proofErr w:type="spellStart"/>
+      <w:r>
+        <w:rPr>
+          <w:rFonts w:cs="Times New Roman"/>
+          <w:i/>
+          <w:color w:val="000000"/>
+        </w:rPr>
+        <w:t>subDict</w:t>
+      </w:r>
+      <w:proofErr w:type="spellEnd"/>
+      <w:r>
+        <w:rPr>
+          <w:rFonts w:cs="Times New Roman"/>
+          <w:i/>
+          <w:color w:val="000000"/>
+        </w:rPr>
+        <w:t xml:space="preserve"> </w:t>
+      </w:r>
+      <w:r>
+        <w:rPr>
+          <w:rFonts w:ascii="Wingdings" w:hAnsi="Wingdings"/>
+          <w:color w:val="000000"/>
+        </w:rPr>
+        <w:t></w:t>
+      </w:r>
+      <w:r>
+        <w:rPr>
+          <w:rFonts w:ascii="Wingdings" w:hAnsi="Wingdings"/>
+          <w:color w:val="000000"/>
+        </w:rPr>
+        <w:t></w:t>
+      </w:r>
+      <w:proofErr w:type="spellStart"/>
+      <w:r>
+        <w:rPr>
+          <w:rFonts w:cs="Times New Roman"/>
+          <w:color w:val="000000"/>
+        </w:rPr>
+        <w:t>changeSlow</w:t>
+      </w:r>
+      <w:proofErr w:type="spellEnd"/>
+      <w:r>
+        <w:rPr>
+          <w:rFonts w:cs="Times New Roman"/>
+          <w:color w:val="000000"/>
+        </w:rPr>
+        <w:t>(</w:t>
+      </w:r>
+      <w:proofErr w:type="spellStart"/>
+      <w:r>
+        <w:rPr>
+          <w:rFonts w:cs="Times New Roman"/>
+          <w:i/>
+          <w:color w:val="000000"/>
+        </w:rPr>
+        <w:t>coinList</w:t>
+      </w:r>
+      <w:proofErr w:type="spellEnd"/>
+      <w:r>
+        <w:rPr>
+          <w:rFonts w:cs="Times New Roman"/>
+          <w:i/>
+          <w:color w:val="000000"/>
+        </w:rPr>
+        <w:t xml:space="preserve">, total – coin, </w:t>
+      </w:r>
+      <w:proofErr w:type="spellStart"/>
+      <w:r>
+        <w:rPr>
+          <w:rFonts w:cs="Times New Roman"/>
+          <w:i/>
+          <w:color w:val="000000"/>
+        </w:rPr>
+        <w:t>numCoins</w:t>
+      </w:r>
+      <w:proofErr w:type="spellEnd"/>
+      <w:r>
+        <w:rPr>
+          <w:rFonts w:cs="Times New Roman"/>
+          <w:i/>
+          <w:color w:val="000000"/>
+        </w:rPr>
+        <w:t xml:space="preserve"> + 1, </w:t>
+      </w:r>
+      <w:proofErr w:type="spellStart"/>
+      <w:r>
+        <w:rPr>
+          <w:rFonts w:cs="Times New Roman"/>
+          <w:i/>
+          <w:color w:val="000000"/>
+        </w:rPr>
+        <w:t>dictCopy</w:t>
+      </w:r>
+      <w:proofErr w:type="spellEnd"/>
+      <w:r>
+        <w:rPr>
+          <w:rFonts w:cs="Times New Roman"/>
+          <w:i/>
+          <w:color w:val="000000"/>
+        </w:rPr>
+        <w:t>, false)</w:t>
       </w:r>
     </w:p>
     <w:p>
@@ -3560,110 +3793,23 @@
         <w:jc w:val="both"/>
         <w:rPr>
           <w:rFonts w:cs="Times New Roman"/>
-          <w:i/>
+          <w:b/>
           <w:color w:val="000000"/>
         </w:rPr>
       </w:pPr>
       <w:r>
         <w:rPr>
           <w:rFonts w:cs="Times New Roman"/>
-          <w:b/>
-          <w:color w:val="000000"/>
-        </w:rPr>
+          <w:i/>
+          <w:color w:val="000000"/>
+        </w:rPr>
+        <w:lastRenderedPageBreak/>
         <w:tab/>
       </w:r>
       <w:r>
         <w:rPr>
           <w:rFonts w:cs="Times New Roman"/>
-          <w:b/>
-          <w:color w:val="000000"/>
-        </w:rPr>
-        <w:tab/>
-      </w:r>
-      <w:r>
-        <w:rPr>
-          <w:rFonts w:cs="Times New Roman"/>
-          <w:b/>
-          <w:color w:val="000000"/>
-        </w:rPr>
-        <w:tab/>
-      </w:r>
-      <w:proofErr w:type="spellStart"/>
-      <w:proofErr w:type="gramStart"/>
-      <w:r>
-        <w:rPr>
-          <w:rFonts w:cs="Times New Roman"/>
-          <w:i/>
-          <w:color w:val="000000"/>
-        </w:rPr>
-        <w:t>dict</w:t>
-      </w:r>
-      <w:proofErr w:type="spellEnd"/>
-      <w:r>
-        <w:rPr>
-          <w:rFonts w:cs="Times New Roman"/>
-          <w:i/>
-          <w:color w:val="000000"/>
-        </w:rPr>
-        <w:t>[</w:t>
-      </w:r>
-      <w:proofErr w:type="spellStart"/>
-      <w:proofErr w:type="gramEnd"/>
-      <w:r>
-        <w:rPr>
-          <w:rFonts w:cs="Times New Roman"/>
-          <w:i/>
-          <w:color w:val="000000"/>
-        </w:rPr>
-        <w:t>coinList</w:t>
-      </w:r>
-      <w:proofErr w:type="spellEnd"/>
-      <w:r>
-        <w:rPr>
-          <w:rFonts w:cs="Times New Roman"/>
-          <w:i/>
-          <w:color w:val="000000"/>
-        </w:rPr>
-        <w:t>[</w:t>
-      </w:r>
-      <w:proofErr w:type="spellStart"/>
-      <w:r>
-        <w:rPr>
-          <w:rFonts w:cs="Times New Roman"/>
-          <w:i/>
-          <w:color w:val="000000"/>
-        </w:rPr>
-        <w:t>i</w:t>
-      </w:r>
-      <w:proofErr w:type="spellEnd"/>
-      <w:r>
-        <w:rPr>
-          <w:rFonts w:cs="Times New Roman"/>
-          <w:i/>
-          <w:color w:val="000000"/>
-        </w:rPr>
-        <w:t>]]++</w:t>
-      </w:r>
-    </w:p>
-    <w:p>
-      <w:pPr>
-        <w:jc w:val="both"/>
-        <w:rPr>
-          <w:rFonts w:cs="Times New Roman"/>
-          <w:b/>
-          <w:color w:val="000000"/>
-        </w:rPr>
-      </w:pPr>
-      <w:r>
-        <w:rPr>
-          <w:rFonts w:cs="Times New Roman"/>
-          <w:color w:val="000000"/>
-        </w:rPr>
-        <w:tab/>
-      </w:r>
-      <w:r>
-        <w:rPr>
-          <w:rFonts w:cs="Times New Roman"/>
+          <w:i/>
           <w:color w:val="000000"/>
         </w:rPr>
         <w:tab/>
@@ -3686,14 +3832,204 @@
         <w:jc w:val="both"/>
         <w:rPr>
           <w:rFonts w:cs="Times New Roman"/>
+          <w:color w:val="000000"/>
+        </w:rPr>
+      </w:pPr>
+      <w:r>
+        <w:rPr>
+          <w:rFonts w:cs="Times New Roman"/>
           <w:b/>
           <w:color w:val="000000"/>
         </w:rPr>
+        <w:tab/>
+      </w:r>
+      <w:r>
+        <w:rPr>
+          <w:rFonts w:cs="Times New Roman"/>
+          <w:b/>
+          <w:color w:val="000000"/>
+        </w:rPr>
+        <w:tab/>
+      </w:r>
+      <w:r>
+        <w:rPr>
+          <w:rFonts w:cs="Times New Roman"/>
+          <w:color w:val="000000"/>
+        </w:rPr>
+        <w:t>If we get a better result, update the variables</w:t>
+      </w:r>
+    </w:p>
+    <w:p>
+      <w:pPr>
+        <w:jc w:val="both"/>
+        <w:rPr>
+          <w:rFonts w:cs="Times New Roman"/>
+          <w:b/>
+          <w:color w:val="000000"/>
+        </w:rPr>
       </w:pPr>
       <w:r>
         <w:rPr>
           <w:rFonts w:cs="Times New Roman"/>
-          <w:i/>
+          <w:b/>
+          <w:color w:val="000000"/>
+        </w:rPr>
+        <w:tab/>
+      </w:r>
+      <w:r>
+        <w:rPr>
+          <w:rFonts w:cs="Times New Roman"/>
+          <w:b/>
+          <w:color w:val="000000"/>
+        </w:rPr>
+        <w:tab/>
+      </w:r>
+      <w:r>
+        <w:rPr>
+          <w:rFonts w:cs="Times New Roman"/>
+          <w:i/>
+          <w:color w:val="000000"/>
+        </w:rPr>
+        <w:t xml:space="preserve"> </w:t>
+      </w:r>
+      <w:proofErr w:type="gramStart"/>
+      <w:r>
+        <w:rPr>
+          <w:rFonts w:cs="Times New Roman"/>
+          <w:b/>
+          <w:color w:val="000000"/>
+        </w:rPr>
+        <w:t>if</w:t>
+      </w:r>
+      <w:proofErr w:type="gramEnd"/>
+      <w:r>
+        <w:rPr>
+          <w:rFonts w:cs="Times New Roman"/>
+          <w:b/>
+          <w:color w:val="000000"/>
+        </w:rPr>
+        <w:t xml:space="preserve"> </w:t>
+      </w:r>
+      <w:proofErr w:type="spellStart"/>
+      <w:r>
+        <w:rPr>
+          <w:rFonts w:cs="Times New Roman"/>
+          <w:i/>
+          <w:color w:val="000000"/>
+        </w:rPr>
+        <w:t>bestCoins</w:t>
+      </w:r>
+      <w:proofErr w:type="spellEnd"/>
+      <w:r>
+        <w:rPr>
+          <w:rFonts w:cs="Times New Roman"/>
+          <w:i/>
+          <w:color w:val="000000"/>
+        </w:rPr>
+        <w:t xml:space="preserve"> </w:t>
+      </w:r>
+      <w:r>
+        <w:rPr>
+          <w:rFonts w:cs="Times New Roman"/>
+          <w:color w:val="000000"/>
+        </w:rPr>
+        <w:t>=</w:t>
+      </w:r>
+      <w:r>
+        <w:rPr>
+          <w:rFonts w:cs="Times New Roman"/>
+          <w:color w:val="000000"/>
+        </w:rPr>
+        <w:t>=</w:t>
+      </w:r>
+      <w:r>
+        <w:rPr>
+          <w:rFonts w:cs="Times New Roman"/>
+          <w:color w:val="000000"/>
+        </w:rPr>
+        <w:t xml:space="preserve"> -1 or </w:t>
+      </w:r>
+      <w:proofErr w:type="spellStart"/>
+      <w:r>
+        <w:rPr>
+          <w:rFonts w:cs="Times New Roman"/>
+          <w:i/>
+          <w:color w:val="000000"/>
+        </w:rPr>
+        <w:t>subCoins</w:t>
+      </w:r>
+      <w:proofErr w:type="spellEnd"/>
+      <w:r>
+        <w:rPr>
+          <w:rFonts w:cs="Times New Roman"/>
+          <w:i/>
+          <w:color w:val="000000"/>
+        </w:rPr>
+        <w:t xml:space="preserve"> </w:t>
+      </w:r>
+      <w:r>
+        <w:rPr>
+          <w:rFonts w:cs="Times New Roman"/>
+          <w:color w:val="000000"/>
+        </w:rPr>
+        <w:t xml:space="preserve">&lt; </w:t>
+      </w:r>
+      <w:proofErr w:type="spellStart"/>
+      <w:r>
+        <w:rPr>
+          <w:rFonts w:cs="Times New Roman"/>
+          <w:i/>
+          <w:color w:val="000000"/>
+        </w:rPr>
+        <w:t>bestCoins</w:t>
+      </w:r>
+      <w:proofErr w:type="spellEnd"/>
+      <w:r>
+        <w:rPr>
+          <w:rFonts w:cs="Times New Roman"/>
+          <w:i/>
+          <w:color w:val="000000"/>
+        </w:rPr>
+        <w:t xml:space="preserve"> </w:t>
+      </w:r>
+      <w:r>
+        <w:rPr>
+          <w:rFonts w:cs="Times New Roman"/>
+          <w:b/>
+          <w:color w:val="000000"/>
+        </w:rPr>
+        <w:t>then:</w:t>
+      </w:r>
+    </w:p>
+    <w:p>
+      <w:pPr>
+        <w:jc w:val="both"/>
+        <w:rPr>
+          <w:rFonts w:cs="Times New Roman"/>
+          <w:i/>
+          <w:color w:val="000000"/>
+        </w:rPr>
+      </w:pPr>
+      <w:r>
+        <w:rPr>
+          <w:rFonts w:cs="Times New Roman"/>
+          <w:b/>
+          <w:color w:val="000000"/>
+        </w:rPr>
+        <w:tab/>
+      </w:r>
+      <w:r>
+        <w:rPr>
+          <w:rFonts w:cs="Times New Roman"/>
+          <w:b/>
+          <w:color w:val="000000"/>
+        </w:rPr>
+        <w:tab/>
+      </w:r>
+      <w:r>
+        <w:rPr>
+          <w:rFonts w:cs="Times New Roman"/>
+          <w:b/>
           <w:color w:val="000000"/>
         </w:rPr>
         <w:tab/>
@@ -3703,10 +4039,130 @@
       <w:r>
         <w:rPr>
           <w:rFonts w:cs="Times New Roman"/>
+          <w:i/>
+          <w:color w:val="000000"/>
+        </w:rPr>
+        <w:t>bestCoins</w:t>
+      </w:r>
+      <w:proofErr w:type="spellEnd"/>
+      <w:proofErr w:type="gramEnd"/>
+      <w:r>
+        <w:rPr>
+          <w:rFonts w:cs="Times New Roman"/>
+          <w:i/>
+          <w:color w:val="000000"/>
+        </w:rPr>
+        <w:t xml:space="preserve"> = </w:t>
+      </w:r>
+      <w:proofErr w:type="spellStart"/>
+      <w:r>
+        <w:rPr>
+          <w:rFonts w:cs="Times New Roman"/>
+          <w:i/>
+          <w:color w:val="000000"/>
+        </w:rPr>
+        <w:t>subCoins</w:t>
+      </w:r>
+      <w:proofErr w:type="spellEnd"/>
+    </w:p>
+    <w:p>
+      <w:pPr>
+        <w:jc w:val="both"/>
+        <w:rPr>
+          <w:rFonts w:cs="Times New Roman"/>
+          <w:i/>
+          <w:color w:val="000000"/>
+        </w:rPr>
+      </w:pPr>
+      <w:r>
+        <w:rPr>
+          <w:rFonts w:cs="Times New Roman"/>
+          <w:i/>
+          <w:color w:val="000000"/>
+        </w:rPr>
+        <w:tab/>
+      </w:r>
+      <w:r>
+        <w:rPr>
+          <w:rFonts w:cs="Times New Roman"/>
+          <w:i/>
+          <w:color w:val="000000"/>
+        </w:rPr>
+        <w:tab/>
+      </w:r>
+      <w:r>
+        <w:rPr>
+          <w:rFonts w:cs="Times New Roman"/>
+          <w:i/>
+          <w:color w:val="000000"/>
+        </w:rPr>
+        <w:tab/>
+      </w:r>
+      <w:proofErr w:type="spellStart"/>
+      <w:proofErr w:type="gramStart"/>
+      <w:r>
+        <w:rPr>
+          <w:rFonts w:cs="Times New Roman"/>
+          <w:i/>
+          <w:color w:val="000000"/>
+        </w:rPr>
+        <w:t>bestDict</w:t>
+      </w:r>
+      <w:proofErr w:type="spellEnd"/>
+      <w:proofErr w:type="gramEnd"/>
+      <w:r>
+        <w:rPr>
+          <w:rFonts w:cs="Times New Roman"/>
+          <w:i/>
+          <w:color w:val="000000"/>
+        </w:rPr>
+        <w:t xml:space="preserve"> = </w:t>
+      </w:r>
+      <w:proofErr w:type="spellStart"/>
+      <w:r>
+        <w:rPr>
+          <w:rFonts w:cs="Times New Roman"/>
+          <w:i/>
+          <w:color w:val="000000"/>
+        </w:rPr>
+        <w:t>subDict</w:t>
+      </w:r>
+      <w:proofErr w:type="spellEnd"/>
+    </w:p>
+    <w:p>
+      <w:pPr>
+        <w:jc w:val="both"/>
+        <w:rPr>
+          <w:rFonts w:cs="Times New Roman"/>
           <w:b/>
           <w:color w:val="000000"/>
         </w:rPr>
-        <w:t>endfor</w:t>
+      </w:pPr>
+      <w:r>
+        <w:rPr>
+          <w:rFonts w:cs="Times New Roman"/>
+          <w:i/>
+          <w:color w:val="000000"/>
+        </w:rPr>
+        <w:tab/>
+      </w:r>
+      <w:r>
+        <w:rPr>
+          <w:rFonts w:cs="Times New Roman"/>
+          <w:i/>
+          <w:color w:val="000000"/>
+        </w:rPr>
+        <w:tab/>
+      </w:r>
+      <w:proofErr w:type="spellStart"/>
+      <w:proofErr w:type="gramStart"/>
+      <w:r>
+        <w:rPr>
+          <w:rFonts w:cs="Times New Roman"/>
+          <w:b/>
+          <w:color w:val="000000"/>
+        </w:rPr>
+        <w:t>endif</w:t>
       </w:r>
       <w:proofErr w:type="spellEnd"/>
       <w:proofErr w:type="gramEnd"/>
@@ -3723,6 +4179,100 @@
       <w:r>
         <w:rPr>
           <w:rFonts w:cs="Times New Roman"/>
+          <w:i/>
+          <w:color w:val="000000"/>
+        </w:rPr>
+        <w:tab/>
+      </w:r>
+      <w:proofErr w:type="spellStart"/>
+      <w:proofErr w:type="gramStart"/>
+      <w:r>
+        <w:rPr>
+          <w:rFonts w:cs="Times New Roman"/>
+          <w:b/>
+          <w:color w:val="000000"/>
+        </w:rPr>
+        <w:t>endfor</w:t>
+      </w:r>
+      <w:proofErr w:type="spellEnd"/>
+      <w:proofErr w:type="gramEnd"/>
+    </w:p>
+    <w:p>
+      <w:pPr>
+        <w:jc w:val="both"/>
+        <w:rPr>
+          <w:rFonts w:cs="Times New Roman"/>
+          <w:i/>
+          <w:color w:val="000000"/>
+        </w:rPr>
+      </w:pPr>
+      <w:r>
+        <w:rPr>
+          <w:rFonts w:cs="Times New Roman"/>
+          <w:b/>
+          <w:color w:val="000000"/>
+        </w:rPr>
+        <w:tab/>
+      </w:r>
+      <w:proofErr w:type="gramStart"/>
+      <w:r>
+        <w:rPr>
+          <w:rFonts w:cs="Times New Roman"/>
+          <w:b/>
+          <w:color w:val="000000"/>
+        </w:rPr>
+        <w:t>return</w:t>
+      </w:r>
+      <w:proofErr w:type="gramEnd"/>
+      <w:r>
+        <w:rPr>
+          <w:rFonts w:cs="Times New Roman"/>
+          <w:b/>
+          <w:color w:val="000000"/>
+        </w:rPr>
+        <w:t xml:space="preserve"> </w:t>
+      </w:r>
+      <w:proofErr w:type="spellStart"/>
+      <w:r>
+        <w:rPr>
+          <w:rFonts w:cs="Times New Roman"/>
+          <w:i/>
+          <w:color w:val="000000"/>
+        </w:rPr>
+        <w:t>bestCoins</w:t>
+      </w:r>
+      <w:proofErr w:type="spellEnd"/>
+      <w:r>
+        <w:rPr>
+          <w:rFonts w:cs="Times New Roman"/>
+          <w:i/>
+          <w:color w:val="000000"/>
+        </w:rPr>
+        <w:t xml:space="preserve">, </w:t>
+      </w:r>
+      <w:proofErr w:type="spellStart"/>
+      <w:r>
+        <w:rPr>
+          <w:rFonts w:cs="Times New Roman"/>
+          <w:i/>
+          <w:color w:val="000000"/>
+        </w:rPr>
+        <w:t>bestDict</w:t>
+      </w:r>
+      <w:proofErr w:type="spellEnd"/>
+    </w:p>
+    <w:p>
+      <w:pPr>
+        <w:jc w:val="both"/>
+        <w:rPr>
+          <w:rFonts w:cs="Times New Roman"/>
+          <w:b/>
+          <w:color w:val="000000"/>
+        </w:rPr>
+      </w:pPr>
+      <w:r>
+        <w:rPr>
+          <w:rFonts w:cs="Times New Roman"/>
           <w:b/>
           <w:color w:val="000000"/>
         </w:rPr>
@@ -3759,7 +4309,6 @@
           <w:szCs w:val="26"/>
           <w:u w:val="single"/>
         </w:rPr>
-        <w:lastRenderedPageBreak/>
         <w:t xml:space="preserve">3. Proof </w:t>
       </w:r>
       <w:proofErr w:type="gramStart"/>
@@ -5122,6 +5671,7 @@
         <w:rPr>
           <w:noProof/>
         </w:rPr>
+        <w:lastRenderedPageBreak/>
         <w:drawing>
           <wp:inline distT="0" distB="0" distL="0" distR="0" wp14:anchorId="5FB3A4D8" wp14:editId="51D8DA27">
             <wp:extent cx="4572000" cy="2743200"/>
@@ -5149,7 +5699,6 @@
         <w:rPr>
           <w:noProof/>
         </w:rPr>
-        <w:lastRenderedPageBreak/>
         <w:drawing>
           <wp:inline distT="0" distB="0" distL="0" distR="0" wp14:anchorId="15179C7E" wp14:editId="0AA1C08D">
             <wp:extent cx="4572000" cy="2743200"/>
@@ -5246,6 +5795,7 @@
         <w:rPr>
           <w:noProof/>
         </w:rPr>
+        <w:lastRenderedPageBreak/>
         <w:drawing>
           <wp:inline distT="0" distB="0" distL="0" distR="0" wp14:anchorId="2E4C0208" wp14:editId="79086C81">
             <wp:extent cx="4572000" cy="2743200"/>
@@ -5414,7 +5964,6 @@
           <w:b/>
           <w:color w:val="000000"/>
         </w:rPr>
-        <w:lastRenderedPageBreak/>
         <w:t>5.</w:t>
       </w:r>
     </w:p>
@@ -5457,6 +6006,7 @@
         <w:rPr>
           <w:noProof/>
         </w:rPr>
+        <w:lastRenderedPageBreak/>
         <w:drawing>
           <wp:inline distT="0" distB="0" distL="0" distR="0" wp14:anchorId="609F760F" wp14:editId="4FEED44B">
             <wp:extent cx="4572000" cy="2743200"/>
@@ -5520,23 +6070,21 @@
           <w:rFonts w:cs="Times New Roman"/>
           <w:color w:val="000000"/>
         </w:rPr>
+        <w:t xml:space="preserve"> All</w:t>
+      </w:r>
+      <w:r>
+        <w:rPr>
+          <w:rFonts w:cs="Times New Roman"/>
+          <w:color w:val="000000"/>
+        </w:rPr>
         <w:t xml:space="preserve"> </w:t>
       </w:r>
-      <w:proofErr w:type="spellStart"/>
-      <w:r>
-        <w:rPr>
-          <w:rFonts w:cs="Times New Roman"/>
-          <w:color w:val="000000"/>
-        </w:rPr>
-        <w:t>Alltogether</w:t>
-      </w:r>
-      <w:proofErr w:type="spellEnd"/>
-      <w:r>
-        <w:rPr>
-          <w:rFonts w:cs="Times New Roman"/>
-          <w:color w:val="000000"/>
-        </w:rPr>
-        <w:t xml:space="preserve"> 20 coins, because you are starting with the higher denominations. Whereas the dynamic algorithm will do 150 * 13, + 37 * 1, + 6 * 3. 17 coins altogether. In this case, it worked out better to try every possible scenario, and the greedy algorithm was suboptimal.</w:t>
+      <w:r>
+        <w:rPr>
+          <w:rFonts w:cs="Times New Roman"/>
+          <w:color w:val="000000"/>
+        </w:rPr>
+        <w:t>together 20 coins, because you are starting with the higher denominations. Whereas the dynamic algorithm will do 150 * 13, + 37 * 1, + 6 * 3. 17 coins altogether. In this case, it worked out better to try every possible scenario, and the greedy algorithm was suboptimal.</w:t>
       </w:r>
     </w:p>
     <w:p>
@@ -5581,7 +6129,6 @@
         <w:rPr>
           <w:noProof/>
         </w:rPr>
-        <w:lastRenderedPageBreak/>
         <w:drawing>
           <wp:inline distT="0" distB="0" distL="0" distR="0" wp14:anchorId="34ED6422" wp14:editId="0469BDC2">
             <wp:extent cx="4572000" cy="2743200"/>
@@ -5608,6 +6155,7 @@
         <w:rPr>
           <w:noProof/>
         </w:rPr>
+        <w:lastRenderedPageBreak/>
         <w:drawing>
           <wp:inline distT="0" distB="0" distL="0" distR="0" wp14:anchorId="58299D6E" wp14:editId="317D1128">
             <wp:extent cx="4572000" cy="2743200"/>
@@ -5771,7 +6319,6 @@
           <w:b/>
           <w:color w:val="000000"/>
         </w:rPr>
-        <w:lastRenderedPageBreak/>
         <w:t xml:space="preserve">6. </w:t>
       </w:r>
     </w:p>
@@ -5787,6 +6334,7 @@
         <w:rPr>
           <w:noProof/>
         </w:rPr>
+        <w:lastRenderedPageBreak/>
         <w:drawing>
           <wp:inline distT="0" distB="0" distL="0" distR="0" wp14:anchorId="40C4B12A" wp14:editId="68B319D9">
             <wp:extent cx="4572000" cy="2743200"/>
@@ -6725,15 +7273,13 @@
         </w:rPr>
         <w:t xml:space="preserve">The brute force algorithm is best fitted to an exponential </w:t>
       </w:r>
-      <w:proofErr w:type="spellStart"/>
-      <w:r>
-        <w:rPr>
-          <w:rFonts w:cs="Times New Roman"/>
-          <w:color w:val="000000"/>
-        </w:rPr>
-        <w:t>trendline</w:t>
-      </w:r>
-      <w:proofErr w:type="spellEnd"/>
+      <w:r>
+        <w:rPr>
+          <w:rFonts w:cs="Times New Roman"/>
+          <w:color w:val="000000"/>
+        </w:rPr>
+        <w:t>trend line</w:t>
+      </w:r>
       <w:r>
         <w:rPr>
           <w:rFonts w:cs="Times New Roman"/>
@@ -6876,8 +7422,6 @@
           <w:color w:val="000000"/>
         </w:rPr>
       </w:pPr>
-      <w:bookmarkStart w:id="0" w:name="_GoBack"/>
-      <w:bookmarkEnd w:id="0"/>
       <w:r>
         <w:rPr>
           <w:rFonts w:cs="Times New Roman"/>
@@ -9220,11 +9764,11 @@
           <c:showPercent val="0"/>
           <c:showBubbleSize val="0"/>
         </c:dLbls>
-        <c:axId val="434501280"/>
-        <c:axId val="434495680"/>
+        <c:axId val="242297128"/>
+        <c:axId val="242293992"/>
       </c:scatterChart>
       <c:valAx>
-        <c:axId val="434501280"/>
+        <c:axId val="242297128"/>
         <c:scaling>
           <c:orientation val="minMax"/>
         </c:scaling>
@@ -9341,12 +9885,12 @@
             <a:endParaRPr lang="en-US"/>
           </a:p>
         </c:txPr>
-        <c:crossAx val="434495680"/>
+        <c:crossAx val="242293992"/>
         <c:crosses val="autoZero"/>
         <c:crossBetween val="midCat"/>
       </c:valAx>
       <c:valAx>
-        <c:axId val="434495680"/>
+        <c:axId val="242293992"/>
         <c:scaling>
           <c:orientation val="minMax"/>
         </c:scaling>
@@ -9458,7 +10002,7 @@
             <a:endParaRPr lang="en-US"/>
           </a:p>
         </c:txPr>
-        <c:crossAx val="434501280"/>
+        <c:crossAx val="242297128"/>
         <c:crosses val="autoZero"/>
         <c:crossBetween val="midCat"/>
       </c:valAx>
@@ -9723,11 +10267,11 @@
           <c:showPercent val="0"/>
           <c:showBubbleSize val="0"/>
         </c:dLbls>
-        <c:axId val="320913280"/>
-        <c:axId val="320913840"/>
+        <c:axId val="242309280"/>
+        <c:axId val="242309672"/>
       </c:scatterChart>
       <c:valAx>
-        <c:axId val="320913280"/>
+        <c:axId val="242309280"/>
         <c:scaling>
           <c:orientation val="minMax"/>
         </c:scaling>
@@ -9839,12 +10383,12 @@
             <a:endParaRPr lang="en-US"/>
           </a:p>
         </c:txPr>
-        <c:crossAx val="320913840"/>
+        <c:crossAx val="242309672"/>
         <c:crosses val="autoZero"/>
         <c:crossBetween val="midCat"/>
       </c:valAx>
       <c:valAx>
-        <c:axId val="320913840"/>
+        <c:axId val="242309672"/>
         <c:scaling>
           <c:orientation val="minMax"/>
         </c:scaling>
@@ -9956,7 +10500,7 @@
             <a:endParaRPr lang="en-US"/>
           </a:p>
         </c:txPr>
-        <c:crossAx val="320913280"/>
+        <c:crossAx val="242309280"/>
         <c:crosses val="autoZero"/>
         <c:crossBetween val="midCat"/>
       </c:valAx>
@@ -10216,11 +10760,11 @@
           <c:showPercent val="0"/>
           <c:showBubbleSize val="0"/>
         </c:dLbls>
-        <c:axId val="320916080"/>
-        <c:axId val="320916640"/>
+        <c:axId val="243018424"/>
+        <c:axId val="243015680"/>
       </c:scatterChart>
       <c:valAx>
-        <c:axId val="320916080"/>
+        <c:axId val="243018424"/>
         <c:scaling>
           <c:orientation val="minMax"/>
         </c:scaling>
@@ -10336,12 +10880,12 @@
             <a:endParaRPr lang="en-US"/>
           </a:p>
         </c:txPr>
-        <c:crossAx val="320916640"/>
+        <c:crossAx val="243015680"/>
         <c:crosses val="autoZero"/>
         <c:crossBetween val="midCat"/>
       </c:valAx>
       <c:valAx>
-        <c:axId val="320916640"/>
+        <c:axId val="243015680"/>
         <c:scaling>
           <c:orientation val="minMax"/>
         </c:scaling>
@@ -10453,7 +10997,7 @@
             <a:endParaRPr lang="en-US"/>
           </a:p>
         </c:txPr>
-        <c:crossAx val="320916080"/>
+        <c:crossAx val="243018424"/>
         <c:crosses val="autoZero"/>
         <c:crossBetween val="midCat"/>
       </c:valAx>
@@ -10713,11 +11257,11 @@
           <c:showPercent val="0"/>
           <c:showBubbleSize val="0"/>
         </c:dLbls>
-        <c:axId val="320918880"/>
-        <c:axId val="320919440"/>
+        <c:axId val="243015288"/>
+        <c:axId val="243019208"/>
       </c:scatterChart>
       <c:valAx>
-        <c:axId val="320918880"/>
+        <c:axId val="243015288"/>
         <c:scaling>
           <c:orientation val="minMax"/>
         </c:scaling>
@@ -10829,12 +11373,12 @@
             <a:endParaRPr lang="en-US"/>
           </a:p>
         </c:txPr>
-        <c:crossAx val="320919440"/>
+        <c:crossAx val="243019208"/>
         <c:crosses val="autoZero"/>
         <c:crossBetween val="midCat"/>
       </c:valAx>
       <c:valAx>
-        <c:axId val="320919440"/>
+        <c:axId val="243019208"/>
         <c:scaling>
           <c:orientation val="minMax"/>
         </c:scaling>
@@ -10946,7 +11490,7 @@
             <a:endParaRPr lang="en-US"/>
           </a:p>
         </c:txPr>
-        <c:crossAx val="320918880"/>
+        <c:crossAx val="243015288"/>
         <c:crosses val="autoZero"/>
         <c:crossBetween val="midCat"/>
       </c:valAx>
@@ -11220,11 +11764,11 @@
           <c:showPercent val="0"/>
           <c:showBubbleSize val="0"/>
         </c:dLbls>
-        <c:axId val="374849392"/>
-        <c:axId val="374849952"/>
+        <c:axId val="243018032"/>
+        <c:axId val="243017248"/>
       </c:scatterChart>
       <c:valAx>
-        <c:axId val="374849392"/>
+        <c:axId val="243018032"/>
         <c:scaling>
           <c:orientation val="minMax"/>
         </c:scaling>
@@ -11336,12 +11880,12 @@
             <a:endParaRPr lang="en-US"/>
           </a:p>
         </c:txPr>
-        <c:crossAx val="374849952"/>
+        <c:crossAx val="243017248"/>
         <c:crosses val="autoZero"/>
         <c:crossBetween val="midCat"/>
       </c:valAx>
       <c:valAx>
-        <c:axId val="374849952"/>
+        <c:axId val="243017248"/>
         <c:scaling>
           <c:orientation val="minMax"/>
         </c:scaling>
@@ -11453,7 +11997,7 @@
             <a:endParaRPr lang="en-US"/>
           </a:p>
         </c:txPr>
-        <c:crossAx val="374849392"/>
+        <c:crossAx val="243018032"/>
         <c:crosses val="autoZero"/>
         <c:crossBetween val="midCat"/>
       </c:valAx>
@@ -11713,11 +12257,11 @@
           <c:showPercent val="0"/>
           <c:showBubbleSize val="0"/>
         </c:dLbls>
-        <c:axId val="374852192"/>
-        <c:axId val="374852752"/>
+        <c:axId val="243012936"/>
+        <c:axId val="206042264"/>
       </c:scatterChart>
       <c:valAx>
-        <c:axId val="374852192"/>
+        <c:axId val="243012936"/>
         <c:scaling>
           <c:orientation val="minMax"/>
         </c:scaling>
@@ -11829,12 +12373,12 @@
             <a:endParaRPr lang="en-US"/>
           </a:p>
         </c:txPr>
-        <c:crossAx val="374852752"/>
+        <c:crossAx val="206042264"/>
         <c:crosses val="autoZero"/>
         <c:crossBetween val="midCat"/>
       </c:valAx>
       <c:valAx>
-        <c:axId val="374852752"/>
+        <c:axId val="206042264"/>
         <c:scaling>
           <c:orientation val="minMax"/>
         </c:scaling>
@@ -11946,7 +12490,7 @@
             <a:endParaRPr lang="en-US"/>
           </a:p>
         </c:txPr>
-        <c:crossAx val="374852192"/>
+        <c:crossAx val="243012936"/>
         <c:crosses val="autoZero"/>
         <c:crossBetween val="midCat"/>
       </c:valAx>
@@ -12206,11 +12750,11 @@
           <c:showPercent val="0"/>
           <c:showBubbleSize val="0"/>
         </c:dLbls>
-        <c:axId val="374854992"/>
-        <c:axId val="374855552"/>
+        <c:axId val="206044224"/>
+        <c:axId val="206041872"/>
       </c:scatterChart>
       <c:valAx>
-        <c:axId val="374854992"/>
+        <c:axId val="206044224"/>
         <c:scaling>
           <c:orientation val="minMax"/>
         </c:scaling>
@@ -12322,12 +12866,12 @@
             <a:endParaRPr lang="en-US"/>
           </a:p>
         </c:txPr>
-        <c:crossAx val="374855552"/>
+        <c:crossAx val="206041872"/>
         <c:crosses val="autoZero"/>
         <c:crossBetween val="midCat"/>
       </c:valAx>
       <c:valAx>
-        <c:axId val="374855552"/>
+        <c:axId val="206041872"/>
         <c:scaling>
           <c:orientation val="minMax"/>
         </c:scaling>
@@ -12439,7 +12983,7 @@
             <a:endParaRPr lang="en-US"/>
           </a:p>
         </c:txPr>
-        <c:crossAx val="374854992"/>
+        <c:crossAx val="206044224"/>
         <c:crosses val="autoZero"/>
         <c:crossBetween val="midCat"/>
       </c:valAx>
@@ -12699,11 +13243,11 @@
           <c:showPercent val="0"/>
           <c:showBubbleSize val="0"/>
         </c:dLbls>
-        <c:axId val="374857792"/>
-        <c:axId val="374858352"/>
+        <c:axId val="206041088"/>
+        <c:axId val="228904104"/>
       </c:scatterChart>
       <c:valAx>
-        <c:axId val="374857792"/>
+        <c:axId val="206041088"/>
         <c:scaling>
           <c:orientation val="minMax"/>
         </c:scaling>
@@ -12815,12 +13359,12 @@
             <a:endParaRPr lang="en-US"/>
           </a:p>
         </c:txPr>
-        <c:crossAx val="374858352"/>
+        <c:crossAx val="228904104"/>
         <c:crosses val="autoZero"/>
         <c:crossBetween val="midCat"/>
       </c:valAx>
       <c:valAx>
-        <c:axId val="374858352"/>
+        <c:axId val="228904104"/>
         <c:scaling>
           <c:orientation val="minMax"/>
         </c:scaling>
@@ -12932,7 +13476,7 @@
             <a:endParaRPr lang="en-US"/>
           </a:p>
         </c:txPr>
-        <c:crossAx val="374857792"/>
+        <c:crossAx val="206041088"/>
         <c:crosses val="autoZero"/>
         <c:crossBetween val="midCat"/>
       </c:valAx>
@@ -13202,11 +13746,11 @@
           <c:showPercent val="0"/>
           <c:showBubbleSize val="0"/>
         </c:dLbls>
-        <c:axId val="374860592"/>
-        <c:axId val="374861152"/>
+        <c:axId val="228904496"/>
+        <c:axId val="215783528"/>
       </c:scatterChart>
       <c:valAx>
-        <c:axId val="374860592"/>
+        <c:axId val="228904496"/>
         <c:scaling>
           <c:orientation val="minMax"/>
         </c:scaling>
@@ -13318,12 +13862,12 @@
             <a:endParaRPr lang="en-US"/>
           </a:p>
         </c:txPr>
-        <c:crossAx val="374861152"/>
+        <c:crossAx val="215783528"/>
         <c:crosses val="autoZero"/>
         <c:crossBetween val="midCat"/>
       </c:valAx>
       <c:valAx>
-        <c:axId val="374861152"/>
+        <c:axId val="215783528"/>
         <c:scaling>
           <c:orientation val="minMax"/>
         </c:scaling>
@@ -13435,7 +13979,7 @@
             <a:endParaRPr lang="en-US"/>
           </a:p>
         </c:txPr>
-        <c:crossAx val="374860592"/>
+        <c:crossAx val="228904496"/>
         <c:crosses val="autoZero"/>
         <c:crossBetween val="midCat"/>
       </c:valAx>
@@ -13653,11 +14197,11 @@
           <c:showPercent val="0"/>
           <c:showBubbleSize val="0"/>
         </c:dLbls>
-        <c:axId val="374863392"/>
-        <c:axId val="374863952"/>
+        <c:axId val="215782352"/>
+        <c:axId val="215784704"/>
       </c:scatterChart>
       <c:valAx>
-        <c:axId val="374863392"/>
+        <c:axId val="215782352"/>
         <c:scaling>
           <c:orientation val="minMax"/>
         </c:scaling>
@@ -13768,12 +14312,12 @@
             <a:endParaRPr lang="en-US"/>
           </a:p>
         </c:txPr>
-        <c:crossAx val="374863952"/>
+        <c:crossAx val="215784704"/>
         <c:crosses val="autoZero"/>
         <c:crossBetween val="midCat"/>
       </c:valAx>
       <c:valAx>
-        <c:axId val="374863952"/>
+        <c:axId val="215784704"/>
         <c:scaling>
           <c:orientation val="minMax"/>
         </c:scaling>
@@ -13885,7 +14429,7 @@
             <a:endParaRPr lang="en-US"/>
           </a:p>
         </c:txPr>
-        <c:crossAx val="374863392"/>
+        <c:crossAx val="215782352"/>
         <c:crosses val="autoZero"/>
         <c:crossBetween val="midCat"/>
       </c:valAx>
@@ -14145,11 +14689,11 @@
           <c:showPercent val="0"/>
           <c:showBubbleSize val="0"/>
         </c:dLbls>
-        <c:axId val="425486256"/>
-        <c:axId val="425486816"/>
+        <c:axId val="228241256"/>
+        <c:axId val="228245176"/>
       </c:scatterChart>
       <c:valAx>
-        <c:axId val="425486256"/>
+        <c:axId val="228241256"/>
         <c:scaling>
           <c:orientation val="minMax"/>
         </c:scaling>
@@ -14261,12 +14805,12 @@
             <a:endParaRPr lang="en-US"/>
           </a:p>
         </c:txPr>
-        <c:crossAx val="425486816"/>
+        <c:crossAx val="228245176"/>
         <c:crosses val="autoZero"/>
         <c:crossBetween val="midCat"/>
       </c:valAx>
       <c:valAx>
-        <c:axId val="425486816"/>
+        <c:axId val="228245176"/>
         <c:scaling>
           <c:orientation val="minMax"/>
         </c:scaling>
@@ -14383,7 +14927,7 @@
             <a:endParaRPr lang="en-US"/>
           </a:p>
         </c:txPr>
-        <c:crossAx val="425486256"/>
+        <c:crossAx val="228241256"/>
         <c:crosses val="autoZero"/>
         <c:crossBetween val="midCat"/>
       </c:valAx>
@@ -14686,11 +15230,11 @@
           <c:showPercent val="0"/>
           <c:showBubbleSize val="0"/>
         </c:dLbls>
-        <c:axId val="434505200"/>
-        <c:axId val="441423616"/>
+        <c:axId val="242294776"/>
+        <c:axId val="242295952"/>
       </c:scatterChart>
       <c:valAx>
-        <c:axId val="434505200"/>
+        <c:axId val="242294776"/>
         <c:scaling>
           <c:orientation val="minMax"/>
         </c:scaling>
@@ -14808,12 +15352,12 @@
             <a:endParaRPr lang="en-US"/>
           </a:p>
         </c:txPr>
-        <c:crossAx val="441423616"/>
+        <c:crossAx val="242295952"/>
         <c:crosses val="autoZero"/>
         <c:crossBetween val="midCat"/>
       </c:valAx>
       <c:valAx>
-        <c:axId val="441423616"/>
+        <c:axId val="242295952"/>
         <c:scaling>
           <c:orientation val="minMax"/>
         </c:scaling>
@@ -14925,7 +15469,7 @@
             <a:endParaRPr lang="en-US"/>
           </a:p>
         </c:txPr>
-        <c:crossAx val="434505200"/>
+        <c:crossAx val="242294776"/>
         <c:crosses val="autoZero"/>
         <c:crossBetween val="midCat"/>
       </c:valAx>
@@ -15185,11 +15729,11 @@
           <c:showPercent val="0"/>
           <c:showBubbleSize val="0"/>
         </c:dLbls>
-        <c:axId val="425489056"/>
-        <c:axId val="425489616"/>
+        <c:axId val="217402832"/>
+        <c:axId val="203402992"/>
       </c:scatterChart>
       <c:valAx>
-        <c:axId val="425489056"/>
+        <c:axId val="217402832"/>
         <c:scaling>
           <c:orientation val="minMax"/>
         </c:scaling>
@@ -15301,12 +15845,12 @@
             <a:endParaRPr lang="en-US"/>
           </a:p>
         </c:txPr>
-        <c:crossAx val="425489616"/>
+        <c:crossAx val="203402992"/>
         <c:crosses val="autoZero"/>
         <c:crossBetween val="midCat"/>
       </c:valAx>
       <c:valAx>
-        <c:axId val="425489616"/>
+        <c:axId val="203402992"/>
         <c:scaling>
           <c:orientation val="minMax"/>
         </c:scaling>
@@ -15418,7 +15962,7 @@
             <a:endParaRPr lang="en-US"/>
           </a:p>
         </c:txPr>
-        <c:crossAx val="425489056"/>
+        <c:crossAx val="217402832"/>
         <c:crosses val="autoZero"/>
         <c:crossBetween val="midCat"/>
       </c:valAx>
@@ -15683,11 +16227,11 @@
           <c:showPercent val="0"/>
           <c:showBubbleSize val="0"/>
         </c:dLbls>
-        <c:axId val="425491856"/>
-        <c:axId val="425492416"/>
+        <c:axId val="118093120"/>
+        <c:axId val="115348208"/>
       </c:scatterChart>
       <c:valAx>
-        <c:axId val="425491856"/>
+        <c:axId val="118093120"/>
         <c:scaling>
           <c:orientation val="minMax"/>
         </c:scaling>
@@ -15799,12 +16343,12 @@
             <a:endParaRPr lang="en-US"/>
           </a:p>
         </c:txPr>
-        <c:crossAx val="425492416"/>
+        <c:crossAx val="115348208"/>
         <c:crosses val="autoZero"/>
         <c:crossBetween val="midCat"/>
       </c:valAx>
       <c:valAx>
-        <c:axId val="425492416"/>
+        <c:axId val="115348208"/>
         <c:scaling>
           <c:orientation val="minMax"/>
         </c:scaling>
@@ -15916,7 +16460,7 @@
             <a:endParaRPr lang="en-US"/>
           </a:p>
         </c:txPr>
-        <c:crossAx val="425491856"/>
+        <c:crossAx val="118093120"/>
         <c:crosses val="autoZero"/>
         <c:crossBetween val="midCat"/>
       </c:valAx>
@@ -16311,11 +16855,11 @@
           <c:showPercent val="0"/>
           <c:showBubbleSize val="0"/>
         </c:dLbls>
-        <c:axId val="425495776"/>
-        <c:axId val="425496336"/>
+        <c:axId val="104256448"/>
+        <c:axId val="241066600"/>
       </c:scatterChart>
       <c:valAx>
-        <c:axId val="425495776"/>
+        <c:axId val="104256448"/>
         <c:scaling>
           <c:orientation val="minMax"/>
         </c:scaling>
@@ -16431,12 +16975,12 @@
             <a:endParaRPr lang="en-US"/>
           </a:p>
         </c:txPr>
-        <c:crossAx val="425496336"/>
+        <c:crossAx val="241066600"/>
         <c:crosses val="autoZero"/>
         <c:crossBetween val="midCat"/>
       </c:valAx>
       <c:valAx>
-        <c:axId val="425496336"/>
+        <c:axId val="241066600"/>
         <c:scaling>
           <c:orientation val="minMax"/>
         </c:scaling>
@@ -16553,7 +17097,7 @@
             <a:endParaRPr lang="en-US"/>
           </a:p>
         </c:txPr>
-        <c:crossAx val="425495776"/>
+        <c:crossAx val="104256448"/>
         <c:crosses val="autoZero"/>
         <c:crossBetween val="midCat"/>
       </c:valAx>
@@ -17034,11 +17578,11 @@
           <c:showPercent val="0"/>
           <c:showBubbleSize val="0"/>
         </c:dLbls>
-        <c:axId val="441426416"/>
-        <c:axId val="441422496"/>
+        <c:axId val="242301048"/>
+        <c:axId val="242299480"/>
       </c:scatterChart>
       <c:valAx>
-        <c:axId val="441426416"/>
+        <c:axId val="242301048"/>
         <c:scaling>
           <c:orientation val="minMax"/>
         </c:scaling>
@@ -17155,12 +17699,12 @@
             <a:endParaRPr lang="en-US"/>
           </a:p>
         </c:txPr>
-        <c:crossAx val="441422496"/>
+        <c:crossAx val="242299480"/>
         <c:crosses val="autoZero"/>
         <c:crossBetween val="midCat"/>
       </c:valAx>
       <c:valAx>
-        <c:axId val="441422496"/>
+        <c:axId val="242299480"/>
         <c:scaling>
           <c:orientation val="minMax"/>
         </c:scaling>
@@ -17272,7 +17816,7 @@
             <a:endParaRPr lang="en-US"/>
           </a:p>
         </c:txPr>
-        <c:crossAx val="441426416"/>
+        <c:crossAx val="242301048"/>
         <c:crosses val="autoZero"/>
         <c:crossBetween val="midCat"/>
       </c:valAx>
@@ -17657,11 +18201,11 @@
           <c:showPercent val="0"/>
           <c:showBubbleSize val="0"/>
         </c:dLbls>
-        <c:axId val="441416336"/>
-        <c:axId val="441423056"/>
+        <c:axId val="242302224"/>
+        <c:axId val="242302616"/>
       </c:scatterChart>
       <c:valAx>
-        <c:axId val="441416336"/>
+        <c:axId val="242302224"/>
         <c:scaling>
           <c:orientation val="minMax"/>
         </c:scaling>
@@ -17773,12 +18317,12 @@
             <a:endParaRPr lang="en-US"/>
           </a:p>
         </c:txPr>
-        <c:crossAx val="441423056"/>
+        <c:crossAx val="242302616"/>
         <c:crosses val="autoZero"/>
         <c:crossBetween val="midCat"/>
       </c:valAx>
       <c:valAx>
-        <c:axId val="441423056"/>
+        <c:axId val="242302616"/>
         <c:scaling>
           <c:orientation val="minMax"/>
         </c:scaling>
@@ -17890,7 +18434,7 @@
             <a:endParaRPr lang="en-US"/>
           </a:p>
         </c:txPr>
-        <c:crossAx val="441416336"/>
+        <c:crossAx val="242302224"/>
         <c:crosses val="autoZero"/>
         <c:crossBetween val="midCat"/>
       </c:valAx>
@@ -18392,11 +18936,11 @@
           <c:showPercent val="0"/>
           <c:showBubbleSize val="0"/>
         </c:dLbls>
-        <c:axId val="406270496"/>
-        <c:axId val="406272176"/>
+        <c:axId val="242303400"/>
+        <c:axId val="242303792"/>
       </c:scatterChart>
       <c:valAx>
-        <c:axId val="406270496"/>
+        <c:axId val="242303400"/>
         <c:scaling>
           <c:orientation val="minMax"/>
         </c:scaling>
@@ -18513,12 +19057,12 @@
             <a:endParaRPr lang="en-US"/>
           </a:p>
         </c:txPr>
-        <c:crossAx val="406272176"/>
+        <c:crossAx val="242303792"/>
         <c:crosses val="autoZero"/>
         <c:crossBetween val="midCat"/>
       </c:valAx>
       <c:valAx>
-        <c:axId val="406272176"/>
+        <c:axId val="242303792"/>
         <c:scaling>
           <c:orientation val="minMax"/>
         </c:scaling>
@@ -18630,7 +19174,7 @@
             <a:endParaRPr lang="en-US"/>
           </a:p>
         </c:txPr>
-        <c:crossAx val="406270496"/>
+        <c:crossAx val="242303400"/>
         <c:crosses val="autoZero"/>
         <c:crossBetween val="midCat"/>
       </c:valAx>
@@ -19115,11 +19659,11 @@
           <c:showPercent val="0"/>
           <c:showBubbleSize val="0"/>
         </c:dLbls>
-        <c:axId val="401340768"/>
-        <c:axId val="401336848"/>
+        <c:axId val="242304576"/>
+        <c:axId val="242304968"/>
       </c:scatterChart>
       <c:valAx>
-        <c:axId val="401340768"/>
+        <c:axId val="242304576"/>
         <c:scaling>
           <c:orientation val="minMax"/>
         </c:scaling>
@@ -19236,12 +19780,12 @@
             <a:endParaRPr lang="en-US"/>
           </a:p>
         </c:txPr>
-        <c:crossAx val="401336848"/>
+        <c:crossAx val="242304968"/>
         <c:crosses val="autoZero"/>
         <c:crossBetween val="midCat"/>
       </c:valAx>
       <c:valAx>
-        <c:axId val="401336848"/>
+        <c:axId val="242304968"/>
         <c:scaling>
           <c:orientation val="minMax"/>
         </c:scaling>
@@ -19353,7 +19897,7 @@
             <a:endParaRPr lang="en-US"/>
           </a:p>
         </c:txPr>
-        <c:crossAx val="401340768"/>
+        <c:crossAx val="242304576"/>
         <c:crosses val="autoZero"/>
         <c:crossBetween val="midCat"/>
       </c:valAx>
@@ -19829,11 +20373,11 @@
           <c:showPercent val="0"/>
           <c:showBubbleSize val="0"/>
         </c:dLbls>
-        <c:axId val="317282656"/>
-        <c:axId val="193010416"/>
+        <c:axId val="242305752"/>
+        <c:axId val="242306144"/>
       </c:scatterChart>
       <c:valAx>
-        <c:axId val="317282656"/>
+        <c:axId val="242305752"/>
         <c:scaling>
           <c:orientation val="minMax"/>
         </c:scaling>
@@ -19945,12 +20489,12 @@
             <a:endParaRPr lang="en-US"/>
           </a:p>
         </c:txPr>
-        <c:crossAx val="193010416"/>
+        <c:crossAx val="242306144"/>
         <c:crosses val="autoZero"/>
         <c:crossBetween val="midCat"/>
       </c:valAx>
       <c:valAx>
-        <c:axId val="193010416"/>
+        <c:axId val="242306144"/>
         <c:scaling>
           <c:orientation val="minMax"/>
         </c:scaling>
@@ -20062,7 +20606,7 @@
             <a:endParaRPr lang="en-US"/>
           </a:p>
         </c:txPr>
-        <c:crossAx val="317282656"/>
+        <c:crossAx val="242305752"/>
         <c:crosses val="autoZero"/>
         <c:crossBetween val="midCat"/>
       </c:valAx>
@@ -20555,11 +21099,11 @@
           <c:showPercent val="0"/>
           <c:showBubbleSize val="0"/>
         </c:dLbls>
-        <c:axId val="320906560"/>
-        <c:axId val="320907120"/>
+        <c:axId val="242306928"/>
+        <c:axId val="242307320"/>
       </c:scatterChart>
       <c:valAx>
-        <c:axId val="320906560"/>
+        <c:axId val="242306928"/>
         <c:scaling>
           <c:orientation val="minMax"/>
         </c:scaling>
@@ -20671,12 +21215,12 @@
             <a:endParaRPr lang="en-US"/>
           </a:p>
         </c:txPr>
-        <c:crossAx val="320907120"/>
+        <c:crossAx val="242307320"/>
         <c:crosses val="autoZero"/>
         <c:crossBetween val="midCat"/>
       </c:valAx>
       <c:valAx>
-        <c:axId val="320907120"/>
+        <c:axId val="242307320"/>
         <c:scaling>
           <c:orientation val="minMax"/>
         </c:scaling>
@@ -20788,7 +21332,7 @@
             <a:endParaRPr lang="en-US"/>
           </a:p>
         </c:txPr>
-        <c:crossAx val="320906560"/>
+        <c:crossAx val="242306928"/>
         <c:crosses val="autoZero"/>
         <c:crossBetween val="midCat"/>
       </c:valAx>
@@ -21455,11 +21999,11 @@
           <c:showPercent val="0"/>
           <c:showBubbleSize val="0"/>
         </c:dLbls>
-        <c:axId val="320910480"/>
-        <c:axId val="320911040"/>
+        <c:axId val="242308104"/>
+        <c:axId val="242308496"/>
       </c:scatterChart>
       <c:valAx>
-        <c:axId val="320910480"/>
+        <c:axId val="242308104"/>
         <c:scaling>
           <c:orientation val="minMax"/>
         </c:scaling>
@@ -21571,12 +22115,12 @@
             <a:endParaRPr lang="en-US"/>
           </a:p>
         </c:txPr>
-        <c:crossAx val="320911040"/>
+        <c:crossAx val="242308496"/>
         <c:crosses val="autoZero"/>
         <c:crossBetween val="midCat"/>
       </c:valAx>
       <c:valAx>
-        <c:axId val="320911040"/>
+        <c:axId val="242308496"/>
         <c:scaling>
           <c:orientation val="minMax"/>
         </c:scaling>
@@ -21688,7 +22232,7 @@
             <a:endParaRPr lang="en-US"/>
           </a:p>
         </c:txPr>
-        <c:crossAx val="320910480"/>
+        <c:crossAx val="242308104"/>
         <c:crosses val="autoZero"/>
         <c:crossBetween val="midCat"/>
       </c:valAx>

</xml_diff>